<commit_message>
Comprehensive update; fixed plots; enabled weighting in the fitting;
</commit_message>
<xml_diff>
--- a/A step-by-step guide to using Spot-On MatLab.docx
+++ b/A step-by-step guide to using Spot-On MatLab.docx
@@ -1,6 +1,6 @@
 
 <file path=word/document.xml><?xml version="1.0" encoding="utf-8"?>
-<w:document xmlns:wpc="http://schemas.microsoft.com/office/word/2010/wordprocessingCanvas" xmlns:mo="http://schemas.microsoft.com/office/mac/office/2008/main" xmlns:mc="http://schemas.openxmlformats.org/markup-compatibility/2006" xmlns:mv="urn:schemas-microsoft-com:mac:vml" xmlns:o="urn:schemas-microsoft-com:office:office" xmlns:r="http://schemas.openxmlformats.org/officeDocument/2006/relationships" xmlns:m="http://schemas.openxmlformats.org/officeDocument/2006/math" xmlns:v="urn:schemas-microsoft-com:vml" xmlns:wp14="http://schemas.microsoft.com/office/word/2010/wordprocessingDrawing" xmlns:wp="http://schemas.openxmlformats.org/drawingml/2006/wordprocessingDrawing" xmlns:w10="urn:schemas-microsoft-com:office:word" xmlns:w="http://schemas.openxmlformats.org/wordprocessingml/2006/main" xmlns:w14="http://schemas.microsoft.com/office/word/2010/wordml" xmlns:w15="http://schemas.microsoft.com/office/word/2012/wordml" xmlns:wpg="http://schemas.microsoft.com/office/word/2010/wordprocessingGroup" xmlns:wpi="http://schemas.microsoft.com/office/word/2010/wordprocessingInk" xmlns:wne="http://schemas.microsoft.com/office/word/2006/wordml" xmlns:wps="http://schemas.microsoft.com/office/word/2010/wordprocessingShape" mc:Ignorable="w14 w15 wp14">
+<w:document xmlns:wpc="http://schemas.microsoft.com/office/word/2010/wordprocessingCanvas" xmlns:mo="http://schemas.microsoft.com/office/mac/office/2008/main" xmlns:mc="http://schemas.openxmlformats.org/markup-compatibility/2006" xmlns:mv="urn:schemas-microsoft-com:mac:vml" xmlns:o="urn:schemas-microsoft-com:office:office" xmlns:r="http://schemas.openxmlformats.org/officeDocument/2006/relationships" xmlns:m="http://schemas.openxmlformats.org/officeDocument/2006/math" xmlns:v="urn:schemas-microsoft-com:vml" xmlns:wp14="http://schemas.microsoft.com/office/word/2010/wordprocessingDrawing" xmlns:wp="http://schemas.openxmlformats.org/drawingml/2006/wordprocessingDrawing" xmlns:w10="urn:schemas-microsoft-com:office:word" xmlns:w="http://schemas.openxmlformats.org/wordprocessingml/2006/main" xmlns:w14="http://schemas.microsoft.com/office/word/2010/wordml" xmlns:wpg="http://schemas.microsoft.com/office/word/2010/wordprocessingGroup" xmlns:wpi="http://schemas.microsoft.com/office/word/2010/wordprocessingInk" xmlns:wne="http://schemas.microsoft.com/office/word/2006/wordml" xmlns:wps="http://schemas.microsoft.com/office/word/2010/wordprocessingShape" mc:Ignorable="w14 wp14">
   <w:body>
     <w:p>
       <w:pPr>
@@ -88,33 +88,6 @@
           <w:rFonts w:ascii="Garamond" w:hAnsi="Garamond"/>
         </w:rPr>
         <w:t xml:space="preserve">can be found at </w:t>
-      </w:r>
-      <w:hyperlink r:id="rId7" w:history="1">
-        <w:r>
-          <w:rPr>
-            <w:rStyle w:val="Hyperlink"/>
-            <w:rFonts w:ascii="Garamond" w:hAnsi="Garamond"/>
-          </w:rPr>
-          <w:t>here</w:t>
-        </w:r>
-      </w:hyperlink>
-      <w:r>
-        <w:rPr>
-          <w:rFonts w:ascii="Garamond" w:hAnsi="Garamond"/>
-        </w:rPr>
-        <w:t>,</w:t>
-      </w:r>
-      <w:r>
-        <w:rPr>
-          <w:rFonts w:ascii="Garamond" w:hAnsi="Garamond"/>
-        </w:rPr>
-        <w:t xml:space="preserve"> a command-line package written in Python</w:t>
-      </w:r>
-      <w:r>
-        <w:rPr>
-          <w:rFonts w:ascii="Garamond" w:hAnsi="Garamond"/>
-        </w:rPr>
-        <w:t xml:space="preserve"> that can be found </w:t>
       </w:r>
       <w:hyperlink r:id="rId8" w:history="1">
         <w:r>
@@ -129,13 +102,13 @@
         <w:rPr>
           <w:rFonts w:ascii="Garamond" w:hAnsi="Garamond"/>
         </w:rPr>
-        <w:t xml:space="preserve">, </w:t>
-      </w:r>
-      <w:r>
-        <w:rPr>
-          <w:rFonts w:ascii="Garamond" w:hAnsi="Garamond"/>
-        </w:rPr>
-        <w:t>and a Matlab package</w:t>
+        <w:t>,</w:t>
+      </w:r>
+      <w:r>
+        <w:rPr>
+          <w:rFonts w:ascii="Garamond" w:hAnsi="Garamond"/>
+        </w:rPr>
+        <w:t xml:space="preserve"> a command-line package written in Python</w:t>
       </w:r>
       <w:r>
         <w:rPr>
@@ -156,9 +129,36 @@
         <w:rPr>
           <w:rFonts w:ascii="Garamond" w:hAnsi="Garamond"/>
         </w:rPr>
+        <w:t xml:space="preserve">, </w:t>
+      </w:r>
+      <w:r>
+        <w:rPr>
+          <w:rFonts w:ascii="Garamond" w:hAnsi="Garamond"/>
+        </w:rPr>
+        <w:t>and a Matlab package</w:t>
+      </w:r>
+      <w:r>
+        <w:rPr>
+          <w:rFonts w:ascii="Garamond" w:hAnsi="Garamond"/>
+        </w:rPr>
+        <w:t xml:space="preserve"> that can be found </w:t>
+      </w:r>
+      <w:hyperlink r:id="rId10" w:history="1">
+        <w:r>
+          <w:rPr>
+            <w:rStyle w:val="Hyperlink"/>
+            <w:rFonts w:ascii="Garamond" w:hAnsi="Garamond"/>
+          </w:rPr>
+          <w:t>here</w:t>
+        </w:r>
+      </w:hyperlink>
+      <w:r>
+        <w:rPr>
+          <w:rFonts w:ascii="Garamond" w:hAnsi="Garamond"/>
+        </w:rPr>
         <w:t xml:space="preserve">. This guide covers the Matlab version, which is open-source and distributed under the </w:t>
       </w:r>
-      <w:hyperlink r:id="rId10" w:history="1">
+      <w:hyperlink r:id="rId11" w:history="1">
         <w:r>
           <w:rPr>
             <w:rStyle w:val="Hyperlink"/>
@@ -228,73 +228,19 @@
         <w:rPr>
           <w:rFonts w:ascii="Garamond" w:hAnsi="Garamond"/>
         </w:rPr>
-        <w:t xml:space="preserve">details of all user-defined parameters can be found at: </w:t>
-      </w:r>
-      <w:hyperlink r:id="rId11" w:history="1">
-        <w:r>
-          <w:rPr>
-            <w:rStyle w:val="Hyperlink"/>
-            <w:rFonts w:ascii="Garamond" w:hAnsi="Garamond"/>
-          </w:rPr>
-          <w:t>http://alineos2-darzacqlab.mcb.berkeley.edu:8000/SPTGUI/docs/</w:t>
-        </w:r>
-      </w:hyperlink>
-    </w:p>
-    <w:p>
-      <w:pPr>
-        <w:ind w:firstLine="720"/>
-        <w:jc w:val="both"/>
-        <w:rPr>
-          <w:rFonts w:ascii="Garamond" w:hAnsi="Garamond"/>
-        </w:rPr>
-      </w:pPr>
-    </w:p>
-    <w:p>
-      <w:pPr>
-        <w:jc w:val="both"/>
-        <w:rPr>
-          <w:rFonts w:ascii="Garamond" w:hAnsi="Garamond"/>
-        </w:rPr>
-      </w:pPr>
+        <w:t>details of all user-defined paramete</w:t>
+      </w:r>
+      <w:r>
+        <w:rPr>
+          <w:rFonts w:ascii="Garamond" w:hAnsi="Garamond"/>
+        </w:rPr>
+        <w:t>rs can be found at:</w:t>
+      </w:r>
       <w:r>
         <w:rPr>
           <w:rFonts w:ascii="Garamond" w:hAnsi="Garamond"/>
         </w:rPr>
         <w:t xml:space="preserve"> </w:t>
-      </w:r>
-      <w:r>
-        <w:rPr>
-          <w:rFonts w:ascii="Helvetica" w:hAnsi="Helvetica"/>
-          <w:b/>
-        </w:rPr>
-        <w:t>Spot-On Matlab version</w:t>
-      </w:r>
-    </w:p>
-    <w:p>
-      <w:pPr>
-        <w:ind w:firstLine="720"/>
-        <w:jc w:val="both"/>
-        <w:rPr>
-          <w:rFonts w:ascii="Garamond" w:hAnsi="Garamond"/>
-        </w:rPr>
-      </w:pPr>
-      <w:r>
-        <w:rPr>
-          <w:rFonts w:ascii="Garamond" w:hAnsi="Garamond"/>
-        </w:rPr>
-        <w:t>Spot-On Matlab</w:t>
-      </w:r>
-      <w:r>
-        <w:rPr>
-          <w:rFonts w:ascii="Garamond" w:hAnsi="Garamond"/>
-        </w:rPr>
-        <w:t xml:space="preserve"> can be downloaded from GitLab</w:t>
-      </w:r>
-      <w:r>
-        <w:rPr>
-          <w:rFonts w:ascii="Garamond" w:hAnsi="Garamond"/>
-        </w:rPr>
-        <w:t xml:space="preserve">: </w:t>
       </w:r>
       <w:hyperlink r:id="rId12" w:history="1">
         <w:r>
@@ -302,7 +248,7 @@
             <w:rStyle w:val="Hyperlink"/>
             <w:rFonts w:ascii="Garamond" w:hAnsi="Garamond"/>
           </w:rPr>
-          <w:t>https://gitlab.com/anders.sejr.hansen/spot-on-matlab</w:t>
+          <w:t>https://spoton.berkeley.edu/SPTGUI/docs/</w:t>
         </w:r>
       </w:hyperlink>
       <w:r>
@@ -320,6 +266,84 @@
           <w:rFonts w:ascii="Garamond" w:hAnsi="Garamond"/>
         </w:rPr>
       </w:pPr>
+    </w:p>
+    <w:p>
+      <w:pPr>
+        <w:jc w:val="both"/>
+        <w:rPr>
+          <w:rFonts w:ascii="Garamond" w:hAnsi="Garamond"/>
+        </w:rPr>
+      </w:pPr>
+      <w:r>
+        <w:rPr>
+          <w:rFonts w:ascii="Garamond" w:hAnsi="Garamond"/>
+        </w:rPr>
+        <w:t xml:space="preserve"> </w:t>
+      </w:r>
+      <w:r>
+        <w:rPr>
+          <w:rFonts w:ascii="Helvetica" w:hAnsi="Helvetica"/>
+          <w:b/>
+        </w:rPr>
+        <w:t>Spot-On Matlab version</w:t>
+      </w:r>
+    </w:p>
+    <w:p>
+      <w:pPr>
+        <w:ind w:firstLine="720"/>
+        <w:jc w:val="both"/>
+        <w:rPr>
+          <w:rFonts w:ascii="Garamond" w:hAnsi="Garamond"/>
+        </w:rPr>
+      </w:pPr>
+      <w:r>
+        <w:rPr>
+          <w:rFonts w:ascii="Garamond" w:hAnsi="Garamond"/>
+        </w:rPr>
+        <w:t>Spot-On Matlab</w:t>
+      </w:r>
+      <w:r>
+        <w:rPr>
+          <w:rFonts w:ascii="Garamond" w:hAnsi="Garamond"/>
+        </w:rPr>
+        <w:t xml:space="preserve"> can be downloaded from GitLab</w:t>
+      </w:r>
+      <w:r>
+        <w:rPr>
+          <w:rFonts w:ascii="Garamond" w:hAnsi="Garamond"/>
+        </w:rPr>
+        <w:t xml:space="preserve">: </w:t>
+      </w:r>
+      <w:hyperlink r:id="rId13" w:history="1">
+        <w:r>
+          <w:rPr>
+            <w:rStyle w:val="Hyperlink"/>
+            <w:rFonts w:ascii="Garamond" w:hAnsi="Garamond"/>
+          </w:rPr>
+          <w:t>https://gitlab.com/tjian-darzacq-lab/spot-on-matlab</w:t>
+        </w:r>
+      </w:hyperlink>
+      <w:r>
+        <w:rPr>
+          <w:rFonts w:ascii="Garamond" w:hAnsi="Garamond"/>
+        </w:rPr>
+        <w:t xml:space="preserve"> </w:t>
+      </w:r>
+      <w:r>
+        <w:rPr>
+          <w:rFonts w:ascii="Garamond" w:hAnsi="Garamond"/>
+        </w:rPr>
+        <w:t xml:space="preserve"> </w:t>
+      </w:r>
+    </w:p>
+    <w:p>
+      <w:pPr>
+        <w:ind w:firstLine="720"/>
+        <w:jc w:val="both"/>
+        <w:rPr>
+          <w:rFonts w:ascii="Garamond" w:hAnsi="Garamond"/>
+        </w:rPr>
+      </w:pPr>
       <w:r>
         <w:rPr>
           <w:rFonts w:ascii="Garamond" w:hAnsi="Garamond"/>
@@ -426,9 +450,33 @@
         <w:rPr>
           <w:rFonts w:ascii="Garamond" w:hAnsi="Garamond"/>
         </w:rPr>
-        <w:t xml:space="preserve">Finally, please note that Spot-On does not perform localization and tracking of particles from raw images, but rather analyzes single molecule tracking data, where the localization and tracking steps have already been performed, since a large number of publically available algorithms, ImageJ plugins and software that perform these steps are already available. For a partial list of these algorithms please </w:t>
-      </w:r>
-      <w:hyperlink r:id="rId13" w:anchor="software-reference" w:history="1">
+        <w:t xml:space="preserve">Finally, please note that Spot-On does not perform localization and tracking of particles from raw images, but rather analyzes single </w:t>
+      </w:r>
+      <w:r>
+        <w:rPr>
+          <w:rFonts w:ascii="Garamond" w:hAnsi="Garamond"/>
+        </w:rPr>
+        <w:t>particle</w:t>
+      </w:r>
+      <w:r>
+        <w:rPr>
+          <w:rFonts w:ascii="Garamond" w:hAnsi="Garamond"/>
+        </w:rPr>
+        <w:t xml:space="preserve"> tracking data, where the localization and tracking steps have already been performed, since a large number of publically available algorithms, ImageJ plugins and software</w:t>
+      </w:r>
+      <w:r>
+        <w:rPr>
+          <w:rFonts w:ascii="Garamond" w:hAnsi="Garamond"/>
+        </w:rPr>
+        <w:t>s</w:t>
+      </w:r>
+      <w:r>
+        <w:rPr>
+          <w:rFonts w:ascii="Garamond" w:hAnsi="Garamond"/>
+        </w:rPr>
+        <w:t xml:space="preserve"> that perform these steps are already available. For a partial list of these algorithms please </w:t>
+      </w:r>
+      <w:hyperlink r:id="rId14" w:anchor="software-reference" w:history="1">
         <w:r>
           <w:rPr>
             <w:rStyle w:val="Hyperlink"/>
@@ -488,7 +536,7 @@
         </w:rPr>
         <w:t xml:space="preserve"> </w:t>
       </w:r>
-      <w:hyperlink r:id="rId14" w:history="1">
+      <w:hyperlink r:id="rId15" w:history="1">
         <w:r>
           <w:rPr>
             <w:rStyle w:val="Hyperlink"/>
@@ -586,7 +634,7 @@
               </wp:anchor>
             </w:drawing>
           </mc:Choice>
-          <mc:Fallback>
+          <mc:Fallback xmlns:w15="http://schemas.microsoft.com/office/word/2012/wordml">
             <w:pict>
               <v:shapetype w14:anchorId="49D502FB" id="_x0000_t32" coordsize="21600,21600" o:spt="32" o:oned="t" path="m0,0l21600,21600e" filled="f">
                 <v:path arrowok="t" fillok="f" o:connecttype="none"/>
@@ -621,7 +669,7 @@
                     <pic:cNvPicPr/>
                   </pic:nvPicPr>
                   <pic:blipFill>
-                    <a:blip r:embed="rId15">
+                    <a:blip r:embed="rId16">
                       <a:extLst>
                         <a:ext uri="{28A0092B-C50C-407E-A947-70E740481C1C}">
                           <a14:useLocalDpi xmlns:a14="http://schemas.microsoft.com/office/drawing/2010/main" val="0"/>
@@ -767,7 +815,7 @@
               </wp:anchor>
             </w:drawing>
           </mc:Choice>
-          <mc:Fallback>
+          <mc:Fallback xmlns:w15="http://schemas.microsoft.com/office/word/2012/wordml">
             <w:pict>
               <v:shapetype id="_x0000_t32" coordsize="21600,21600" o:spt="32" o:oned="t" path="m0,0l21600,21600e" filled="f">
                 <v:path arrowok="t" fillok="f" o:connecttype="none"/>
@@ -802,7 +850,7 @@
                     <pic:cNvPicPr/>
                   </pic:nvPicPr>
                   <pic:blipFill>
-                    <a:blip r:embed="rId16">
+                    <a:blip r:embed="rId17">
                       <a:extLst>
                         <a:ext uri="{28A0092B-C50C-407E-A947-70E740481C1C}">
                           <a14:useLocalDpi xmlns:a14="http://schemas.microsoft.com/office/drawing/2010/main" val="0"/>
@@ -995,7 +1043,7 @@
         </w:rPr>
         <w:t xml:space="preserve">The Matlab version of Spot-On accepts only a single data format. Spot-On will take as input a series of Matlab </w:t>
       </w:r>
-      <w:hyperlink r:id="rId17" w:history="1">
+      <w:hyperlink r:id="rId18" w:history="1">
         <w:r>
           <w:rPr>
             <w:rStyle w:val="Hyperlink"/>
@@ -1008,7 +1056,19 @@
         <w:rPr>
           <w:rFonts w:ascii="Garamond" w:hAnsi="Garamond"/>
         </w:rPr>
-        <w:t xml:space="preserve"> such as “cell01.mat” (e.g. representing single-molecule tracking data from single cells)</w:t>
+        <w:t xml:space="preserve"> such as “cell01</w:t>
+      </w:r>
+      <w:r>
+        <w:rPr>
+          <w:rFonts w:ascii="Garamond" w:hAnsi="Garamond"/>
+        </w:rPr>
+        <w:t>.mat” (e.g. representing single particle</w:t>
+      </w:r>
+      <w:r>
+        <w:rPr>
+          <w:rFonts w:ascii="Garamond" w:hAnsi="Garamond"/>
+        </w:rPr>
+        <w:t xml:space="preserve"> tracking data from single cells)</w:t>
       </w:r>
       <w:r>
         <w:rPr>
@@ -1016,7 +1076,7 @@
         </w:rPr>
         <w:t xml:space="preserve">. Please see the provided test data for an example. These MAT-files should contain a </w:t>
       </w:r>
-      <w:hyperlink r:id="rId18" w:history="1">
+      <w:hyperlink r:id="rId19" w:history="1">
         <w:r>
           <w:rPr>
             <w:rStyle w:val="Hyperlink"/>
@@ -1048,7 +1108,19 @@
         <w:rPr>
           <w:rFonts w:ascii="Garamond" w:hAnsi="Garamond"/>
         </w:rPr>
-        <w:t xml:space="preserve"> may contain any other number of variables). trackedPar should have the following fields:</w:t>
+        <w:t xml:space="preserve"> may contain any other number of variables</w:t>
+      </w:r>
+      <w:r>
+        <w:rPr>
+          <w:rFonts w:ascii="Garamond" w:hAnsi="Garamond"/>
+        </w:rPr>
+        <w:t xml:space="preserve"> as well</w:t>
+      </w:r>
+      <w:r>
+        <w:rPr>
+          <w:rFonts w:ascii="Garamond" w:hAnsi="Garamond"/>
+        </w:rPr>
+        <w:t>). trackedPar should have the following fields:</w:t>
       </w:r>
     </w:p>
     <w:p>
@@ -1082,9 +1154,6 @@
         <w:t>trajectory. The first column is the x-coordinate and the second column is the y-coordinate. The units should be micrometers (</w:t>
       </w:r>
       <w:r>
-        <w:rPr>
-          <w:rFonts w:ascii="Times New Roman" w:hAnsi="Times New Roman" w:cs="Times New Roman"/>
-        </w:rPr>
         <w:t>μ</w:t>
       </w:r>
       <w:r>
@@ -1186,7 +1255,19 @@
         <w:rPr>
           <w:rFonts w:ascii="Garamond" w:hAnsi="Garamond"/>
         </w:rPr>
-        <w:t>For Spot-On to read your data, you need to provide a path for the directory where the MAT-files are stored as well as the names of all of the MAT-files. Additionally, Spot-On allows you to include or exclude individual cells to see how an outlier might bias the merged data or to remove a cell where the number of localizations/frame was too high to allow unambiguous tracking. Example DataSet 1 provides an illustration of how to tell Spot-On where the data is for data all in the same folder:</w:t>
+        <w:t>For Spot-On to read your data, you need to provide a path for the directory where the MAT-files are stored as well as the names of all of the MAT-files. Additionally, Spot-On allows you to include or exclude individual cells to see how an outlier might bias the merged data or to remove a cell wh</w:t>
+      </w:r>
+      <w:r>
+        <w:rPr>
+          <w:rFonts w:ascii="Garamond" w:hAnsi="Garamond"/>
+        </w:rPr>
+        <w:t xml:space="preserve">ere the number of localizations per </w:t>
+      </w:r>
+      <w:r>
+        <w:rPr>
+          <w:rFonts w:ascii="Garamond" w:hAnsi="Garamond"/>
+        </w:rPr>
+        <w:t>frame was too high to allow unambiguous tracking. Example DataSet 1 provides an illustration of how to tell Spot-On where the data is for data all in the same folder:</w:t>
       </w:r>
     </w:p>
     <w:p>
@@ -1202,10 +1283,10 @@
           <w:noProof/>
         </w:rPr>
         <w:drawing>
-          <wp:inline distT="0" distB="0" distL="0" distR="0" wp14:anchorId="370A574C" wp14:editId="5E278F31">
-            <wp:extent cx="6294755" cy="625475"/>
-            <wp:effectExtent l="0" t="0" r="4445" b="9525"/>
-            <wp:docPr id="1" name="Picture 1" descr="Macintosh HD:Users:AndersSejrHansen:Desktop:Screen Shot 2017-06-11 at 8.40.07 PM.png"/>
+          <wp:inline distT="0" distB="0" distL="0" distR="0" wp14:anchorId="712BB3C4" wp14:editId="3343E5EC">
+            <wp:extent cx="6299835" cy="650875"/>
+            <wp:effectExtent l="0" t="0" r="0" b="9525"/>
+            <wp:docPr id="11" name="Picture 11" descr="Macintosh HD:Users:AndersSejrHansen:Desktop:Screen Shot 2017-07-25 at 9.39.27 PM.png"/>
             <wp:cNvGraphicFramePr>
               <a:graphicFrameLocks xmlns:a="http://schemas.openxmlformats.org/drawingml/2006/main" noChangeAspect="1"/>
             </wp:cNvGraphicFramePr>
@@ -1213,159 +1294,7 @@
               <a:graphicData uri="http://schemas.openxmlformats.org/drawingml/2006/picture">
                 <pic:pic xmlns:pic="http://schemas.openxmlformats.org/drawingml/2006/picture">
                   <pic:nvPicPr>
-                    <pic:cNvPr id="0" name="Picture 1" descr="Macintosh HD:Users:AndersSejrHansen:Desktop:Screen Shot 2017-06-11 at 8.40.07 PM.png"/>
-                    <pic:cNvPicPr>
-                      <a:picLocks noChangeAspect="1" noChangeArrowheads="1"/>
-                    </pic:cNvPicPr>
-                  </pic:nvPicPr>
-                  <pic:blipFill>
-                    <a:blip r:embed="rId19">
-                      <a:extLst>
-                        <a:ext uri="{28A0092B-C50C-407E-A947-70E740481C1C}">
-                          <a14:useLocalDpi xmlns:a14="http://schemas.microsoft.com/office/drawing/2010/main" val="0"/>
-                        </a:ext>
-                      </a:extLst>
-                    </a:blip>
-                    <a:srcRect/>
-                    <a:stretch>
-                      <a:fillRect/>
-                    </a:stretch>
-                  </pic:blipFill>
-                  <pic:spPr bwMode="auto">
-                    <a:xfrm>
-                      <a:off x="0" y="0"/>
-                      <a:ext cx="6294755" cy="625475"/>
-                    </a:xfrm>
-                    <a:prstGeom prst="rect">
-                      <a:avLst/>
-                    </a:prstGeom>
-                    <a:noFill/>
-                    <a:ln>
-                      <a:noFill/>
-                    </a:ln>
-                  </pic:spPr>
-                </pic:pic>
-              </a:graphicData>
-            </a:graphic>
-          </wp:inline>
-        </w:drawing>
-      </w:r>
-    </w:p>
-    <w:p>
-      <w:pPr>
-        <w:ind w:firstLine="720"/>
-        <w:jc w:val="both"/>
-        <w:rPr>
-          <w:rFonts w:ascii="Garamond" w:hAnsi="Garamond"/>
-        </w:rPr>
-      </w:pPr>
-      <w:r>
-        <w:rPr>
-          <w:rFonts w:ascii="Garamond" w:hAnsi="Garamond"/>
-        </w:rPr>
-        <w:t>Line 62: give the path of the files.</w:t>
-      </w:r>
-    </w:p>
-    <w:p>
-      <w:pPr>
-        <w:ind w:firstLine="720"/>
-        <w:jc w:val="both"/>
-        <w:rPr>
-          <w:rFonts w:ascii="Garamond" w:hAnsi="Garamond"/>
-        </w:rPr>
-      </w:pPr>
-      <w:r>
-        <w:rPr>
-          <w:rFonts w:ascii="Garamond" w:hAnsi="Garamond"/>
-        </w:rPr>
-        <w:t xml:space="preserve">Line 63: give the name of each MAT-file. </w:t>
-      </w:r>
-    </w:p>
-    <w:p>
-      <w:pPr>
-        <w:ind w:firstLine="720"/>
-        <w:jc w:val="both"/>
-        <w:rPr>
-          <w:rFonts w:ascii="Garamond" w:hAnsi="Garamond"/>
-        </w:rPr>
-      </w:pPr>
-      <w:r>
-        <w:rPr>
-          <w:rFonts w:ascii="Garamond" w:hAnsi="Garamond"/>
-        </w:rPr>
-        <w:t xml:space="preserve">Line 64: Include: should have the same length as the number of workspaces. </w:t>
-      </w:r>
-    </w:p>
-    <w:p>
-      <w:pPr>
-        <w:ind w:firstLine="720"/>
-        <w:jc w:val="both"/>
-        <w:rPr>
-          <w:rFonts w:ascii="Garamond" w:hAnsi="Garamond"/>
-        </w:rPr>
-      </w:pPr>
-      <w:r>
-        <w:rPr>
-          <w:rFonts w:ascii="Garamond" w:hAnsi="Garamond"/>
-        </w:rPr>
-        <w:t xml:space="preserve">Line 65: A sample name; this will be included in the plots and be the name of the saved files. </w:t>
-      </w:r>
-    </w:p>
-    <w:p>
-      <w:pPr>
-        <w:ind w:firstLine="720"/>
-        <w:jc w:val="both"/>
-        <w:rPr>
-          <w:rFonts w:ascii="Garamond" w:hAnsi="Garamond"/>
-        </w:rPr>
-      </w:pPr>
-    </w:p>
-    <w:p>
-      <w:pPr>
-        <w:ind w:firstLine="720"/>
-        <w:jc w:val="both"/>
-        <w:rPr>
-          <w:rFonts w:ascii="Garamond" w:hAnsi="Garamond"/>
-        </w:rPr>
-      </w:pPr>
-      <w:r>
-        <w:rPr>
-          <w:rFonts w:ascii="Garamond" w:hAnsi="Garamond"/>
-        </w:rPr>
-        <w:t>In case you would like Spot-On to read in data from multiple directories (e.g. if each replicate is in a separate directory and you would like to merge and analyze data from all replicates together)</w:t>
-      </w:r>
-      <w:r>
-        <w:rPr>
-          <w:rFonts w:ascii="Garamond" w:hAnsi="Garamond"/>
-        </w:rPr>
-        <w:t>, please use the format outlined for example DataSet 2:</w:t>
-      </w:r>
-    </w:p>
-    <w:p>
-      <w:pPr>
-        <w:jc w:val="both"/>
-        <w:rPr>
-          <w:rFonts w:ascii="Garamond" w:hAnsi="Garamond"/>
-        </w:rPr>
-      </w:pPr>
-      <w:r>
-        <w:rPr>
-          <w:rFonts w:ascii="Garamond" w:hAnsi="Garamond"/>
-          <w:noProof/>
-        </w:rPr>
-        <w:drawing>
-          <wp:inline distT="0" distB="0" distL="0" distR="0" wp14:anchorId="652BA123" wp14:editId="349590BD">
-            <wp:extent cx="6304280" cy="1280160"/>
-            <wp:effectExtent l="0" t="0" r="0" b="0"/>
-            <wp:docPr id="4" name="Picture 4" descr="Macintosh HD:Users:AndersSejrHansen:Desktop:Screen Shot 2017-06-11 at 8.44.38 PM.png"/>
-            <wp:cNvGraphicFramePr>
-              <a:graphicFrameLocks xmlns:a="http://schemas.openxmlformats.org/drawingml/2006/main" noChangeAspect="1"/>
-            </wp:cNvGraphicFramePr>
-            <a:graphic xmlns:a="http://schemas.openxmlformats.org/drawingml/2006/main">
-              <a:graphicData uri="http://schemas.openxmlformats.org/drawingml/2006/picture">
-                <pic:pic xmlns:pic="http://schemas.openxmlformats.org/drawingml/2006/picture">
-                  <pic:nvPicPr>
-                    <pic:cNvPr id="0" name="Picture 2" descr="Macintosh HD:Users:AndersSejrHansen:Desktop:Screen Shot 2017-06-11 at 8.44.38 PM.png"/>
+                    <pic:cNvPr id="0" name="Picture 1" descr="Macintosh HD:Users:AndersSejrHansen:Desktop:Screen Shot 2017-07-25 at 9.39.27 PM.png"/>
                     <pic:cNvPicPr>
                       <a:picLocks noChangeAspect="1" noChangeArrowheads="1"/>
                     </pic:cNvPicPr>
@@ -1386,7 +1315,7 @@
                   <pic:spPr bwMode="auto">
                     <a:xfrm>
                       <a:off x="0" y="0"/>
-                      <a:ext cx="6304280" cy="1280160"/>
+                      <a:ext cx="6299835" cy="650875"/>
                     </a:xfrm>
                     <a:prstGeom prst="rect">
                       <a:avLst/>
@@ -1415,6 +1344,182 @@
         <w:rPr>
           <w:rFonts w:ascii="Garamond" w:hAnsi="Garamond"/>
         </w:rPr>
+        <w:t>Line 64</w:t>
+      </w:r>
+      <w:r>
+        <w:rPr>
+          <w:rFonts w:ascii="Garamond" w:hAnsi="Garamond"/>
+        </w:rPr>
+        <w:t>: give the path of the files.</w:t>
+      </w:r>
+    </w:p>
+    <w:p>
+      <w:pPr>
+        <w:ind w:firstLine="720"/>
+        <w:jc w:val="both"/>
+        <w:rPr>
+          <w:rFonts w:ascii="Garamond" w:hAnsi="Garamond"/>
+        </w:rPr>
+      </w:pPr>
+      <w:r>
+        <w:rPr>
+          <w:rFonts w:ascii="Garamond" w:hAnsi="Garamond"/>
+        </w:rPr>
+        <w:t>Line 65</w:t>
+      </w:r>
+      <w:r>
+        <w:rPr>
+          <w:rFonts w:ascii="Garamond" w:hAnsi="Garamond"/>
+        </w:rPr>
+        <w:t xml:space="preserve">: give the name of each MAT-file. </w:t>
+      </w:r>
+    </w:p>
+    <w:p>
+      <w:pPr>
+        <w:ind w:firstLine="720"/>
+        <w:jc w:val="both"/>
+        <w:rPr>
+          <w:rFonts w:ascii="Garamond" w:hAnsi="Garamond"/>
+        </w:rPr>
+      </w:pPr>
+      <w:r>
+        <w:rPr>
+          <w:rFonts w:ascii="Garamond" w:hAnsi="Garamond"/>
+        </w:rPr>
+        <w:t>Line 66</w:t>
+      </w:r>
+      <w:r>
+        <w:rPr>
+          <w:rFonts w:ascii="Garamond" w:hAnsi="Garamond"/>
+        </w:rPr>
+        <w:t xml:space="preserve">: Include: should have the same length as the number of workspaces. </w:t>
+      </w:r>
+    </w:p>
+    <w:p>
+      <w:pPr>
+        <w:ind w:firstLine="720"/>
+        <w:jc w:val="both"/>
+        <w:rPr>
+          <w:rFonts w:ascii="Garamond" w:hAnsi="Garamond"/>
+        </w:rPr>
+      </w:pPr>
+      <w:r>
+        <w:rPr>
+          <w:rFonts w:ascii="Garamond" w:hAnsi="Garamond"/>
+        </w:rPr>
+        <w:t>Line 67</w:t>
+      </w:r>
+      <w:r>
+        <w:rPr>
+          <w:rFonts w:ascii="Garamond" w:hAnsi="Garamond"/>
+        </w:rPr>
+        <w:t xml:space="preserve">: A sample name; this will be included in the plots and be the name of the saved files. </w:t>
+      </w:r>
+    </w:p>
+    <w:p>
+      <w:pPr>
+        <w:ind w:firstLine="720"/>
+        <w:jc w:val="both"/>
+        <w:rPr>
+          <w:rFonts w:ascii="Garamond" w:hAnsi="Garamond"/>
+        </w:rPr>
+      </w:pPr>
+    </w:p>
+    <w:p>
+      <w:pPr>
+        <w:ind w:firstLine="720"/>
+        <w:jc w:val="both"/>
+        <w:rPr>
+          <w:rFonts w:ascii="Garamond" w:hAnsi="Garamond"/>
+        </w:rPr>
+      </w:pPr>
+      <w:r>
+        <w:rPr>
+          <w:rFonts w:ascii="Garamond" w:hAnsi="Garamond"/>
+        </w:rPr>
+        <w:t>In case you would like Spot-On to read in data from multiple directories (e.g. if each replicate is in a separate directory and you would like to merge and analyze data from all replicates together)</w:t>
+      </w:r>
+      <w:r>
+        <w:rPr>
+          <w:rFonts w:ascii="Garamond" w:hAnsi="Garamond"/>
+        </w:rPr>
+        <w:t>, please use the format outlined for example DataSet 2:</w:t>
+      </w:r>
+    </w:p>
+    <w:p>
+      <w:pPr>
+        <w:jc w:val="both"/>
+        <w:rPr>
+          <w:rFonts w:ascii="Garamond" w:hAnsi="Garamond"/>
+        </w:rPr>
+      </w:pPr>
+      <w:r>
+        <w:rPr>
+          <w:rFonts w:ascii="Garamond" w:hAnsi="Garamond"/>
+          <w:noProof/>
+        </w:rPr>
+        <w:drawing>
+          <wp:inline distT="0" distB="0" distL="0" distR="0" wp14:anchorId="612D94DA" wp14:editId="22E873A0">
+            <wp:extent cx="6308090" cy="1247775"/>
+            <wp:effectExtent l="0" t="0" r="0" b="0"/>
+            <wp:docPr id="13" name="Picture 13" descr="Macintosh HD:Users:AndersSejrHansen:Desktop:Screen Shot 2017-07-25 at 9.40.25 PM.png"/>
+            <wp:cNvGraphicFramePr>
+              <a:graphicFrameLocks xmlns:a="http://schemas.openxmlformats.org/drawingml/2006/main" noChangeAspect="1"/>
+            </wp:cNvGraphicFramePr>
+            <a:graphic xmlns:a="http://schemas.openxmlformats.org/drawingml/2006/main">
+              <a:graphicData uri="http://schemas.openxmlformats.org/drawingml/2006/picture">
+                <pic:pic xmlns:pic="http://schemas.openxmlformats.org/drawingml/2006/picture">
+                  <pic:nvPicPr>
+                    <pic:cNvPr id="0" name="Picture 2" descr="Macintosh HD:Users:AndersSejrHansen:Desktop:Screen Shot 2017-07-25 at 9.40.25 PM.png"/>
+                    <pic:cNvPicPr>
+                      <a:picLocks noChangeAspect="1" noChangeArrowheads="1"/>
+                    </pic:cNvPicPr>
+                  </pic:nvPicPr>
+                  <pic:blipFill>
+                    <a:blip r:embed="rId21">
+                      <a:extLst>
+                        <a:ext uri="{28A0092B-C50C-407E-A947-70E740481C1C}">
+                          <a14:useLocalDpi xmlns:a14="http://schemas.microsoft.com/office/drawing/2010/main" val="0"/>
+                        </a:ext>
+                      </a:extLst>
+                    </a:blip>
+                    <a:srcRect/>
+                    <a:stretch>
+                      <a:fillRect/>
+                    </a:stretch>
+                  </pic:blipFill>
+                  <pic:spPr bwMode="auto">
+                    <a:xfrm>
+                      <a:off x="0" y="0"/>
+                      <a:ext cx="6308090" cy="1247775"/>
+                    </a:xfrm>
+                    <a:prstGeom prst="rect">
+                      <a:avLst/>
+                    </a:prstGeom>
+                    <a:noFill/>
+                    <a:ln>
+                      <a:noFill/>
+                    </a:ln>
+                  </pic:spPr>
+                </pic:pic>
+              </a:graphicData>
+            </a:graphic>
+          </wp:inline>
+        </w:drawing>
+      </w:r>
+    </w:p>
+    <w:p>
+      <w:pPr>
+        <w:ind w:firstLine="720"/>
+        <w:jc w:val="both"/>
+        <w:rPr>
+          <w:rFonts w:ascii="Garamond" w:hAnsi="Garamond"/>
+        </w:rPr>
+      </w:pPr>
+      <w:r>
+        <w:rPr>
+          <w:rFonts w:ascii="Garamond" w:hAnsi="Garamond"/>
+        </w:rPr>
         <w:t>As can be seen, simply increment “</w:t>
       </w:r>
       <w:r>
@@ -1488,13 +1593,7 @@
         <w:rPr>
           <w:rFonts w:ascii="Garamond" w:hAnsi="Garamond"/>
         </w:rPr>
-        <w:t xml:space="preserve">For example, assume you are on a Mac and that you have a single file named “MyData.mat”, that you would like to be read. Then define a </w:t>
-      </w:r>
-      <w:r>
-        <w:rPr>
-          <w:rFonts w:ascii="Garamond" w:hAnsi="Garamond"/>
-        </w:rPr>
-        <w:t>DataSet 3 as shown below</w:t>
+        <w:t>For example, assume you are on a Mac and that you have a single file named “MyData.mat”, that you would like to be read. Then define a DataSet 3 as shown below</w:t>
       </w:r>
       <w:r>
         <w:rPr>
@@ -1502,8 +1601,6 @@
         </w:rPr>
         <w:t xml:space="preserve"> giving the full path to the MAT-file</w:t>
       </w:r>
-      <w:bookmarkStart w:id="0" w:name="_GoBack"/>
-      <w:bookmarkEnd w:id="0"/>
       <w:r>
         <w:rPr>
           <w:rFonts w:ascii="Garamond" w:hAnsi="Garamond"/>
@@ -1548,7 +1645,7 @@
                     </pic:cNvPicPr>
                   </pic:nvPicPr>
                   <pic:blipFill>
-                    <a:blip r:embed="rId21">
+                    <a:blip r:embed="rId22">
                       <a:extLst>
                         <a:ext uri="{28A0092B-C50C-407E-A947-70E740481C1C}">
                           <a14:useLocalDpi xmlns:a14="http://schemas.microsoft.com/office/drawing/2010/main" val="0"/>
@@ -1695,7 +1792,7 @@
       </w:pPr>
       <w:r>
         <w:rPr>
-          <w:rFonts w:ascii="Garamond" w:hAnsi="Garamond" w:cs="Times New Roman"/>
+          <w:rFonts w:ascii="Garamond" w:hAnsi="Garamond"/>
           <w:noProof/>
         </w:rPr>
         <w:drawing>
@@ -1716,7 +1813,7 @@
                     </pic:cNvPicPr>
                   </pic:nvPicPr>
                   <pic:blipFill>
-                    <a:blip r:embed="rId22">
+                    <a:blip r:embed="rId23">
                       <a:extLst>
                         <a:ext uri="{28A0092B-C50C-407E-A947-70E740481C1C}">
                           <a14:useLocalDpi xmlns:a14="http://schemas.microsoft.com/office/drawing/2010/main" val="0"/>
@@ -1761,12 +1858,12 @@
         <w:adjustRightInd w:val="0"/>
         <w:jc w:val="both"/>
         <w:rPr>
-          <w:rFonts w:ascii="Garamond" w:hAnsi="Garamond" w:cs="Times New Roman"/>
-        </w:rPr>
-      </w:pPr>
-      <w:r>
-        <w:rPr>
-          <w:rFonts w:ascii="Garamond" w:hAnsi="Garamond" w:cs="Times New Roman"/>
+          <w:rFonts w:ascii="Garamond" w:hAnsi="Garamond"/>
+        </w:rPr>
+      </w:pPr>
+      <w:r>
+        <w:rPr>
+          <w:rFonts w:ascii="Garamond" w:hAnsi="Garamond"/>
         </w:rPr>
         <w:t>DataSet: this parameter will determine which DataSet (line 61 and onwards) will be analyzed.</w:t>
       </w:r>
@@ -1779,7 +1876,7 @@
         <w:adjustRightInd w:val="0"/>
         <w:jc w:val="both"/>
         <w:rPr>
-          <w:rFonts w:ascii="Garamond" w:hAnsi="Garamond" w:cs="Times New Roman"/>
+          <w:rFonts w:ascii="Garamond" w:hAnsi="Garamond"/>
         </w:rPr>
       </w:pPr>
     </w:p>
@@ -1838,7 +1935,7 @@
                     </pic:cNvPicPr>
                   </pic:nvPicPr>
                   <pic:blipFill>
-                    <a:blip r:embed="rId23">
+                    <a:blip r:embed="rId24">
                       <a:extLst>
                         <a:ext uri="{28A0092B-C50C-407E-A947-70E740481C1C}">
                           <a14:useLocalDpi xmlns:a14="http://schemas.microsoft.com/office/drawing/2010/main" val="0"/>
@@ -1883,19 +1980,19 @@
         <w:adjustRightInd w:val="0"/>
         <w:jc w:val="both"/>
         <w:rPr>
-          <w:rFonts w:ascii="Garamond" w:hAnsi="Garamond" w:cs="Times New Roman"/>
-        </w:rPr>
-      </w:pPr>
-      <w:r>
-        <w:rPr>
-          <w:rFonts w:ascii="Garamond" w:hAnsi="Garamond" w:cs="Times New Roman"/>
+          <w:rFonts w:ascii="Garamond" w:hAnsi="Garamond"/>
+        </w:rPr>
+      </w:pPr>
+      <w:r>
+        <w:rPr>
+          <w:rFonts w:ascii="Garamond" w:hAnsi="Garamond"/>
           <w:b/>
         </w:rPr>
         <w:t>TimeGap</w:t>
       </w:r>
       <w:r>
         <w:rPr>
-          <w:rFonts w:ascii="Garamond" w:hAnsi="Garamond" w:cs="Times New Roman"/>
+          <w:rFonts w:ascii="Garamond" w:hAnsi="Garamond"/>
         </w:rPr>
         <w:t xml:space="preserve">: time delay between frames in units of milliseconds. The example DataSet was recorded at ~134 Hz, so the TimeGap was ~7.477 ms. </w:t>
       </w:r>
@@ -1913,74 +2010,62 @@
         <w:adjustRightInd w:val="0"/>
         <w:jc w:val="both"/>
         <w:rPr>
-          <w:rFonts w:ascii="Garamond" w:hAnsi="Garamond" w:cs="Times New Roman"/>
-        </w:rPr>
-      </w:pPr>
-      <w:r>
-        <w:rPr>
-          <w:rFonts w:ascii="Garamond" w:hAnsi="Garamond" w:cs="Times New Roman"/>
+          <w:rFonts w:ascii="Garamond" w:hAnsi="Garamond"/>
+        </w:rPr>
+      </w:pPr>
+      <w:r>
+        <w:rPr>
+          <w:rFonts w:ascii="Garamond" w:hAnsi="Garamond"/>
           <w:b/>
         </w:rPr>
         <w:t>dZ</w:t>
       </w:r>
       <w:r>
         <w:rPr>
-          <w:rFonts w:ascii="Garamond" w:hAnsi="Garamond" w:cs="Times New Roman"/>
+          <w:rFonts w:ascii="Garamond" w:hAnsi="Garamond"/>
         </w:rPr>
         <w:t xml:space="preserve">: axial observation slice in units of micrometers. This parameter will depend somewhat on signal-to-noise conditions and imaging modality. But for a typical setup (HiLo or epi illumination, HaloTag or SNAP-Tag dyes), this is likely to be around 0.7 </w:t>
       </w:r>
       <w:r>
-        <w:rPr>
-          <w:rFonts w:ascii="Times New Roman" w:hAnsi="Times New Roman" w:cs="Times New Roman"/>
-        </w:rPr>
         <w:t>μ</w:t>
       </w:r>
       <w:r>
         <w:rPr>
           <w:rFonts w:ascii="Garamond" w:hAnsi="Garamond"/>
         </w:rPr>
-        <w:t>m</w:t>
-      </w:r>
-      <w:r>
-        <w:rPr>
-          <w:rFonts w:ascii="Garamond" w:hAnsi="Garamond" w:cs="Times New Roman"/>
-        </w:rPr>
-        <w:t>. The</w:t>
-      </w:r>
-      <w:r>
-        <w:rPr>
-          <w:rFonts w:ascii="Garamond" w:hAnsi="Garamond" w:cs="Times New Roman"/>
-        </w:rPr>
-        <w:t xml:space="preserve"> parameters tell</w:t>
-      </w:r>
-      <w:r>
-        <w:rPr>
-          <w:rFonts w:ascii="Garamond" w:hAnsi="Garamond" w:cs="Times New Roman"/>
+        <w:t>m. The</w:t>
+      </w:r>
+      <w:r>
+        <w:rPr>
+          <w:rFonts w:ascii="Garamond" w:hAnsi="Garamond"/>
+        </w:rPr>
+        <w:t xml:space="preserve"> parameter tell</w:t>
+      </w:r>
+      <w:r>
+        <w:rPr>
+          <w:rFonts w:ascii="Garamond" w:hAnsi="Garamond"/>
         </w:rPr>
         <w:t xml:space="preserve"> Spot-On how far out-of-focus a molecule can be before it fails to be detected and it is important for accurately correcting for diffusing molecules gradually moving out-of-focus and thus being undersampled at longer time-intervals. </w:t>
       </w:r>
       <w:r>
         <w:rPr>
-          <w:rFonts w:ascii="Garamond" w:hAnsi="Garamond" w:cs="Times New Roman"/>
+          <w:rFonts w:ascii="Garamond" w:hAnsi="Garamond"/>
         </w:rPr>
         <w:t>In most case</w:t>
       </w:r>
       <w:r>
         <w:rPr>
-          <w:rFonts w:ascii="Garamond" w:hAnsi="Garamond" w:cs="Times New Roman"/>
+          <w:rFonts w:ascii="Garamond" w:hAnsi="Garamond"/>
         </w:rPr>
         <w:t>s</w:t>
       </w:r>
       <w:r>
         <w:rPr>
-          <w:rFonts w:ascii="Garamond" w:hAnsi="Garamond" w:cs="Times New Roman"/>
+          <w:rFonts w:ascii="Garamond" w:hAnsi="Garamond"/>
         </w:rPr>
         <w:t xml:space="preserve"> 0.7 </w:t>
       </w:r>
       <w:r>
-        <w:rPr>
-          <w:rFonts w:ascii="Times New Roman" w:hAnsi="Times New Roman" w:cs="Times New Roman"/>
-        </w:rPr>
         <w:t>μ</w:t>
       </w:r>
       <w:r>
@@ -2013,7 +2098,28 @@
         <w:rPr>
           <w:rFonts w:ascii="Garamond" w:hAnsi="Garamond"/>
         </w:rPr>
-        <w:t xml:space="preserve">, e25776, 2017). </w:t>
+        <w:t>, e25776, 2017)</w:t>
+      </w:r>
+      <w:r>
+        <w:rPr>
+          <w:rFonts w:ascii="Garamond" w:hAnsi="Garamond"/>
+        </w:rPr>
+        <w:t xml:space="preserve"> or the Spot-On </w:t>
+      </w:r>
+      <w:hyperlink r:id="rId25" w:anchor="frequently-asked-questions" w:history="1">
+        <w:r>
+          <w:rPr>
+            <w:rStyle w:val="Hyperlink"/>
+            <w:rFonts w:ascii="Garamond" w:hAnsi="Garamond"/>
+          </w:rPr>
+          <w:t>FAQ</w:t>
+        </w:r>
+      </w:hyperlink>
+      <w:r>
+        <w:rPr>
+          <w:rFonts w:ascii="Garamond" w:hAnsi="Garamond"/>
+        </w:rPr>
+        <w:t xml:space="preserve">. </w:t>
       </w:r>
     </w:p>
     <w:p>
@@ -2029,7 +2135,7 @@
         <w:adjustRightInd w:val="0"/>
         <w:jc w:val="both"/>
         <w:rPr>
-          <w:rFonts w:ascii="Garamond" w:hAnsi="Garamond" w:cs="Times New Roman"/>
+          <w:rFonts w:ascii="Garamond" w:hAnsi="Garamond"/>
         </w:rPr>
       </w:pPr>
       <w:r>
@@ -2049,7 +2155,19 @@
         <w:rPr>
           <w:rFonts w:ascii="Garamond" w:hAnsi="Garamond"/>
         </w:rPr>
-        <w:t xml:space="preserve">Use GapsAllowed=1 for all the example data. </w:t>
+        <w:t xml:space="preserve">Use GapsAllowed=1 for all the </w:t>
+      </w:r>
+      <w:r>
+        <w:rPr>
+          <w:rFonts w:ascii="Garamond" w:hAnsi="Garamond"/>
+        </w:rPr>
+        <w:t xml:space="preserve">provided </w:t>
+      </w:r>
+      <w:r>
+        <w:rPr>
+          <w:rFonts w:ascii="Garamond" w:hAnsi="Garamond"/>
+        </w:rPr>
+        <w:t xml:space="preserve">example data. </w:t>
       </w:r>
     </w:p>
     <w:p>
@@ -2080,7 +2198,21 @@
           <w:rFonts w:ascii="Garamond" w:hAnsi="Garamond"/>
           <w:u w:val="single"/>
         </w:rPr>
-        <w:t>Data Processing Parameters (line 35-43)</w:t>
+        <w:t>Data Processing Parameters (line 35-4</w:t>
+      </w:r>
+      <w:r>
+        <w:rPr>
+          <w:rFonts w:ascii="Garamond" w:hAnsi="Garamond"/>
+          <w:u w:val="single"/>
+        </w:rPr>
+        <w:t>4</w:t>
+      </w:r>
+      <w:r>
+        <w:rPr>
+          <w:rFonts w:ascii="Garamond" w:hAnsi="Garamond"/>
+          <w:u w:val="single"/>
+        </w:rPr>
+        <w:t>)</w:t>
       </w:r>
     </w:p>
     <w:p>
@@ -2100,10 +2232,10 @@
           <w:noProof/>
         </w:rPr>
         <w:drawing>
-          <wp:inline distT="0" distB="0" distL="0" distR="0" wp14:anchorId="7AF75B58" wp14:editId="0538ADB8">
-            <wp:extent cx="6304280" cy="981710"/>
-            <wp:effectExtent l="0" t="0" r="0" b="8890"/>
-            <wp:docPr id="10" name="Picture 10" descr="Macintosh HD:Users:AndersSejrHansen:Desktop:Screen Shot 2017-06-11 at 9.12.39 PM.png"/>
+          <wp:inline distT="0" distB="0" distL="0" distR="0" wp14:anchorId="7DC0042D" wp14:editId="79FEFBD3">
+            <wp:extent cx="6308090" cy="1038225"/>
+            <wp:effectExtent l="0" t="0" r="0" b="3175"/>
+            <wp:docPr id="14" name="Picture 14" descr="Macintosh HD:Users:AndersSejrHansen:Desktop:Screen Shot 2017-07-25 at 9.41.37 PM.png"/>
             <wp:cNvGraphicFramePr>
               <a:graphicFrameLocks xmlns:a="http://schemas.openxmlformats.org/drawingml/2006/main" noChangeAspect="1"/>
             </wp:cNvGraphicFramePr>
@@ -2111,13 +2243,13 @@
               <a:graphicData uri="http://schemas.openxmlformats.org/drawingml/2006/picture">
                 <pic:pic xmlns:pic="http://schemas.openxmlformats.org/drawingml/2006/picture">
                   <pic:nvPicPr>
-                    <pic:cNvPr id="0" name="Picture 7" descr="Macintosh HD:Users:AndersSejrHansen:Desktop:Screen Shot 2017-06-11 at 9.12.39 PM.png"/>
+                    <pic:cNvPr id="0" name="Picture 3" descr="Macintosh HD:Users:AndersSejrHansen:Desktop:Screen Shot 2017-07-25 at 9.41.37 PM.png"/>
                     <pic:cNvPicPr>
                       <a:picLocks noChangeAspect="1" noChangeArrowheads="1"/>
                     </pic:cNvPicPr>
                   </pic:nvPicPr>
                   <pic:blipFill>
-                    <a:blip r:embed="rId24">
+                    <a:blip r:embed="rId26">
                       <a:extLst>
                         <a:ext uri="{28A0092B-C50C-407E-A947-70E740481C1C}">
                           <a14:useLocalDpi xmlns:a14="http://schemas.microsoft.com/office/drawing/2010/main" val="0"/>
@@ -2132,7 +2264,7 @@
                   <pic:spPr bwMode="auto">
                     <a:xfrm>
                       <a:off x="0" y="0"/>
-                      <a:ext cx="6304280" cy="981710"/>
+                      <a:ext cx="6308090" cy="1038225"/>
                     </a:xfrm>
                     <a:prstGeom prst="rect">
                       <a:avLst/>
@@ -2163,26 +2295,26 @@
       </w:pPr>
       <w:r>
         <w:rPr>
-          <w:rFonts w:ascii="Garamond" w:hAnsi="Garamond" w:cs="Times New Roman"/>
+          <w:rFonts w:ascii="Garamond" w:hAnsi="Garamond"/>
           <w:b/>
         </w:rPr>
         <w:t>TimePoints</w:t>
       </w:r>
       <w:r>
         <w:rPr>
-          <w:rFonts w:ascii="Garamond" w:hAnsi="Garamond" w:cs="Times New Roman"/>
+          <w:rFonts w:ascii="Garamond" w:hAnsi="Garamond"/>
         </w:rPr>
         <w:t>:</w:t>
       </w:r>
       <w:r>
         <w:rPr>
-          <w:rFonts w:ascii="Garamond" w:hAnsi="Garamond" w:cs="Times New Roman"/>
+          <w:rFonts w:ascii="Garamond" w:hAnsi="Garamond"/>
         </w:rPr>
         <w:t xml:space="preserve"> how many time points to consider. If you allow N time point</w:t>
       </w:r>
       <w:r>
         <w:rPr>
-          <w:rFonts w:ascii="Garamond" w:hAnsi="Garamond" w:cs="Times New Roman"/>
+          <w:rFonts w:ascii="Garamond" w:hAnsi="Garamond"/>
         </w:rPr>
         <w:t>s, this corresponds to considering displacements with a maximal time-delay of (N-1)</w:t>
       </w:r>
@@ -2237,9 +2369,6 @@
         <w:t xml:space="preserve">: how finely to do binning for PDF fitting and plotting in units of micrometers. Generally 0.010 </w:t>
       </w:r>
       <w:r>
-        <w:rPr>
-          <w:rFonts w:ascii="Times New Roman" w:hAnsi="Times New Roman" w:cs="Times New Roman"/>
-        </w:rPr>
         <w:t>μ</w:t>
       </w:r>
       <w:r>
@@ -2340,43 +2469,49 @@
         <w:rPr>
           <w:rFonts w:ascii="Garamond" w:hAnsi="Garamond"/>
         </w:rPr>
-        <w:t>: This parameter only comes into effect if UseAllTraj=0. If UseAllTraj=0, the first JumpsToConsider+TimePoints-4 displacements will be considered. E.g. if JumpsToConsider=4 and TimePoints=8 and the present trajectory was 10 frames, only the first 8 displacements or 9 frames will be considered. The trajectory will then contribute 8 displacements to the 1</w:t>
-      </w:r>
-      <w:r>
-        <w:rPr>
-          <w:rFonts w:ascii="Garamond" w:hAnsi="Garamond"/>
-        </w:rPr>
-        <w:sym w:font="Symbol" w:char="F044"/>
-      </w:r>
-      <w:r>
-        <w:rPr>
-          <w:rFonts w:ascii="Garamond" w:hAnsi="Garamond"/>
-        </w:rPr>
-        <w:t>t histogram, 7 displacements to the 2</w:t>
-      </w:r>
-      <w:r>
-        <w:rPr>
-          <w:rFonts w:ascii="Garamond" w:hAnsi="Garamond"/>
-        </w:rPr>
-        <w:sym w:font="Symbol" w:char="F044"/>
-      </w:r>
-      <w:r>
-        <w:rPr>
-          <w:rFonts w:ascii="Garamond" w:hAnsi="Garamond"/>
-        </w:rPr>
-        <w:t>t histogram, …, and 2 displacements to the 7</w:t>
-      </w:r>
-      <w:r>
-        <w:rPr>
-          <w:rFonts w:ascii="Garamond" w:hAnsi="Garamond"/>
-        </w:rPr>
-        <w:sym w:font="Symbol" w:char="F044"/>
-      </w:r>
-      <w:r>
-        <w:rPr>
-          <w:rFonts w:ascii="Garamond" w:hAnsi="Garamond"/>
-        </w:rPr>
-        <w:t xml:space="preserve">t histogram. </w:t>
+        <w:t>: This parameter only comes into effect if UseAllTraj=0. If UseAllTraj=0, the first JumpsToConsider</w:t>
+      </w:r>
+      <w:r>
+        <w:rPr>
+          <w:rFonts w:ascii="Garamond" w:hAnsi="Garamond"/>
+        </w:rPr>
+        <w:t xml:space="preserve"> number of displacements will be used</w:t>
+      </w:r>
+      <w:r>
+        <w:rPr>
+          <w:rFonts w:ascii="Garamond" w:hAnsi="Garamond"/>
+        </w:rPr>
+        <w:t xml:space="preserve">. </w:t>
+      </w:r>
+      <w:r>
+        <w:rPr>
+          <w:rFonts w:ascii="Garamond" w:eastAsia="Times New Roman" w:hAnsi="Garamond"/>
+        </w:rPr>
+        <w:t>This is empirically useful to correct for over</w:t>
+      </w:r>
+      <w:r>
+        <w:rPr>
+          <w:rFonts w:ascii="Garamond" w:eastAsia="Times New Roman" w:hAnsi="Garamond"/>
+        </w:rPr>
+        <w:t>-</w:t>
+      </w:r>
+      <w:r>
+        <w:rPr>
+          <w:rFonts w:ascii="Garamond" w:eastAsia="Times New Roman" w:hAnsi="Garamond"/>
+        </w:rPr>
+        <w:t>counting of slow-molecules not accounted for by the corrections implemented in the algorithm (for instance for undercounting due to motion-blur). Here</w:t>
+      </w:r>
+      <w:r>
+        <w:rPr>
+          <w:rFonts w:ascii="Garamond" w:eastAsia="Times New Roman" w:hAnsi="Garamond"/>
+        </w:rPr>
+        <w:t xml:space="preserve"> if JumpsToConsider=4</w:t>
+      </w:r>
+      <w:r>
+        <w:rPr>
+          <w:rFonts w:ascii="Garamond" w:eastAsia="Times New Roman" w:hAnsi="Garamond"/>
+        </w:rPr>
+        <w:t xml:space="preserve">, for each trajectory, 4 jumps (if possible) will be used to build the jump length histogram. For example, if Number of timepoints=8 and JumpsToConsider=4, a trajectory of 9 frames will contribute 4 jumps to 1dT, 4 jumps to 2 dT, …, and 2 jumps to 7 dT. This is a semi-empirical way of correcting for additional biases towards bound molecules. </w:t>
       </w:r>
     </w:p>
     <w:p>
@@ -2457,9 +2592,6 @@
         <w:t xml:space="preserve">: this parameter affects data-processing. For binning displacements, a maximum displacement has to be set, so this parameter should be set to a large value that should be at least as big as the largest displacement. Generally, 5.05 </w:t>
       </w:r>
       <w:r>
-        <w:rPr>
-          <w:rFonts w:ascii="Times New Roman" w:hAnsi="Times New Roman" w:cs="Times New Roman"/>
-        </w:rPr>
         <w:t>μ</w:t>
       </w:r>
       <w:r>
@@ -2492,7 +2624,7 @@
         <w:rPr>
           <w:rFonts w:ascii="Garamond" w:hAnsi="Garamond"/>
         </w:rPr>
-        <w:t>: If SavePlot=1, a PDF and EPS of all plots will be saved to the folder “</w:t>
+        <w:t>: If SavePlot=1, a PDF all plots will be saved to the folder “</w:t>
       </w:r>
       <w:r>
         <w:rPr>
@@ -2505,6 +2637,44 @@
           <w:rFonts w:ascii="Garamond" w:hAnsi="Garamond"/>
         </w:rPr>
         <w:t xml:space="preserve">”. If SavePlot=0, no plots will be saved. </w:t>
+      </w:r>
+    </w:p>
+    <w:p>
+      <w:pPr>
+        <w:pStyle w:val="ListParagraph"/>
+        <w:numPr>
+          <w:ilvl w:val="0"/>
+          <w:numId w:val="4"/>
+        </w:numPr>
+        <w:jc w:val="both"/>
+        <w:rPr>
+          <w:rFonts w:ascii="Garamond" w:hAnsi="Garamond"/>
+        </w:rPr>
+      </w:pPr>
+      <w:r>
+        <w:rPr>
+          <w:rFonts w:ascii="Garamond" w:hAnsi="Garamond"/>
+          <w:b/>
+        </w:rPr>
+        <w:t>DoPlots</w:t>
+      </w:r>
+      <w:r>
+        <w:rPr>
+          <w:rFonts w:ascii="Garamond" w:hAnsi="Garamond"/>
+        </w:rPr>
+        <w:t>: If DoPlots=1, plots will be displayed. If DoPlots=0, no plotting will be done. This can be useful if you are running Spot-On in batch on a lot of data</w:t>
+      </w:r>
+      <w:r>
+        <w:rPr>
+          <w:rFonts w:ascii="Garamond" w:hAnsi="Garamond"/>
+        </w:rPr>
+        <w:t xml:space="preserve"> and want to save time by avoiding the plotting step</w:t>
+      </w:r>
+      <w:r>
+        <w:rPr>
+          <w:rFonts w:ascii="Garamond" w:hAnsi="Garamond"/>
+        </w:rPr>
+        <w:t>.</w:t>
       </w:r>
     </w:p>
     <w:p>
@@ -2534,7 +2704,21 @@
           <w:rFonts w:ascii="Garamond" w:hAnsi="Garamond"/>
           <w:u w:val="single"/>
         </w:rPr>
-        <w:t>Model Fitting Parameters (line 45-57)</w:t>
+        <w:t>Model Fitting Parameters (line 4</w:t>
+      </w:r>
+      <w:r>
+        <w:rPr>
+          <w:rFonts w:ascii="Garamond" w:hAnsi="Garamond"/>
+          <w:u w:val="single"/>
+        </w:rPr>
+        <w:t>6-59</w:t>
+      </w:r>
+      <w:r>
+        <w:rPr>
+          <w:rFonts w:ascii="Garamond" w:hAnsi="Garamond"/>
+          <w:u w:val="single"/>
+        </w:rPr>
+        <w:t>)</w:t>
       </w:r>
     </w:p>
     <w:p>
@@ -2554,10 +2738,10 @@
           <w:noProof/>
         </w:rPr>
         <w:drawing>
-          <wp:inline distT="0" distB="0" distL="0" distR="0" wp14:anchorId="43EA8CE6" wp14:editId="54313E58">
-            <wp:extent cx="6308090" cy="1487805"/>
-            <wp:effectExtent l="0" t="0" r="0" b="10795"/>
-            <wp:docPr id="12" name="Picture 12" descr="Macintosh HD:Users:AndersSejrHansen:Desktop:Screen Shot 2017-06-11 at 9.56.08 PM.png"/>
+          <wp:inline distT="0" distB="0" distL="0" distR="0" wp14:anchorId="4B2A5E94" wp14:editId="27AF3AEF">
+            <wp:extent cx="6308090" cy="1456690"/>
+            <wp:effectExtent l="0" t="0" r="0" b="0"/>
+            <wp:docPr id="15" name="Picture 15" descr="Macintosh HD:Users:AndersSejrHansen:Desktop:Screen Shot 2017-07-25 at 9.42.36 PM.png"/>
             <wp:cNvGraphicFramePr>
               <a:graphicFrameLocks xmlns:a="http://schemas.openxmlformats.org/drawingml/2006/main" noChangeAspect="1"/>
             </wp:cNvGraphicFramePr>
@@ -2565,13 +2749,13 @@
               <a:graphicData uri="http://schemas.openxmlformats.org/drawingml/2006/picture">
                 <pic:pic xmlns:pic="http://schemas.openxmlformats.org/drawingml/2006/picture">
                   <pic:nvPicPr>
-                    <pic:cNvPr id="0" name="Picture 8" descr="Macintosh HD:Users:AndersSejrHansen:Desktop:Screen Shot 2017-06-11 at 9.56.08 PM.png"/>
+                    <pic:cNvPr id="0" name="Picture 4" descr="Macintosh HD:Users:AndersSejrHansen:Desktop:Screen Shot 2017-07-25 at 9.42.36 PM.png"/>
                     <pic:cNvPicPr>
                       <a:picLocks noChangeAspect="1" noChangeArrowheads="1"/>
                     </pic:cNvPicPr>
                   </pic:nvPicPr>
                   <pic:blipFill>
-                    <a:blip r:embed="rId25">
+                    <a:blip r:embed="rId27">
                       <a:extLst>
                         <a:ext uri="{28A0092B-C50C-407E-A947-70E740481C1C}">
                           <a14:useLocalDpi xmlns:a14="http://schemas.microsoft.com/office/drawing/2010/main" val="0"/>
@@ -2586,7 +2770,7 @@
                   <pic:spPr bwMode="auto">
                     <a:xfrm>
                       <a:off x="0" y="0"/>
-                      <a:ext cx="6308090" cy="1487805"/>
+                      <a:ext cx="6308090" cy="1456690"/>
                     </a:xfrm>
                     <a:prstGeom prst="rect">
                       <a:avLst/>
@@ -2617,56 +2801,56 @@
       </w:pPr>
       <w:r>
         <w:rPr>
-          <w:rFonts w:ascii="Garamond" w:hAnsi="Garamond" w:cs="Times New Roman"/>
+          <w:rFonts w:ascii="Garamond" w:hAnsi="Garamond"/>
           <w:b/>
         </w:rPr>
         <w:t>ModelFit</w:t>
       </w:r>
       <w:r>
         <w:rPr>
-          <w:rFonts w:ascii="Garamond" w:hAnsi="Garamond" w:cs="Times New Roman"/>
+          <w:rFonts w:ascii="Garamond" w:hAnsi="Garamond"/>
         </w:rPr>
         <w:t>: Determines whether fitting will be performed to the displacement histograms (PDF</w:t>
       </w:r>
       <w:r>
         <w:rPr>
-          <w:rFonts w:ascii="Garamond" w:hAnsi="Garamond" w:cs="Times New Roman"/>
+          <w:rFonts w:ascii="Garamond" w:hAnsi="Garamond"/>
         </w:rPr>
         <w:t>; ModelFit=1</w:t>
       </w:r>
       <w:r>
         <w:rPr>
-          <w:rFonts w:ascii="Garamond" w:hAnsi="Garamond" w:cs="Times New Roman"/>
+          <w:rFonts w:ascii="Garamond" w:hAnsi="Garamond"/>
         </w:rPr>
         <w:t xml:space="preserve">) or to the </w:t>
       </w:r>
       <w:r>
         <w:rPr>
-          <w:rFonts w:ascii="Garamond" w:hAnsi="Garamond" w:cs="Times New Roman"/>
-        </w:rPr>
-        <w:t xml:space="preserve">cumulative distribution function of displacements (CDF; ModelFit=2). We have performed Monte Carlo simulations and CDF-fitting is always more precise, whereas PDF-fitting tends to slightly underestimate the fraction bound and the diffusion constant, likely because PDF-fitting is more prone to binning </w:t>
-      </w:r>
-      <w:r>
-        <w:rPr>
-          <w:rFonts w:ascii="Garamond" w:hAnsi="Garamond" w:cs="Times New Roman"/>
+          <w:rFonts w:ascii="Garamond" w:hAnsi="Garamond"/>
+        </w:rPr>
+        <w:t xml:space="preserve">cumulative distribution function of displacements (CDF; ModelFit=2). CDF-fitting is always more precise, whereas PDF-fitting tends to slightly underestimate the fraction bound and the diffusion constant, likely because PDF-fitting is more prone to binning </w:t>
+      </w:r>
+      <w:r>
+        <w:rPr>
+          <w:rFonts w:ascii="Garamond" w:hAnsi="Garamond"/>
         </w:rPr>
         <w:t>artifacts</w:t>
       </w:r>
       <w:r>
         <w:rPr>
-          <w:rFonts w:ascii="Garamond" w:hAnsi="Garamond" w:cs="Times New Roman"/>
+          <w:rFonts w:ascii="Garamond" w:hAnsi="Garamond"/>
         </w:rPr>
         <w:t xml:space="preserve"> and undersampling. </w:t>
       </w:r>
       <w:r>
         <w:rPr>
-          <w:rFonts w:ascii="Garamond" w:hAnsi="Garamond" w:cs="Times New Roman"/>
+          <w:rFonts w:ascii="Garamond" w:hAnsi="Garamond"/>
         </w:rPr>
         <w:t>Thus,</w:t>
       </w:r>
       <w:r>
         <w:rPr>
-          <w:rFonts w:ascii="Garamond" w:hAnsi="Garamond" w:cs="Times New Roman"/>
+          <w:rFonts w:ascii="Garamond" w:hAnsi="Garamond"/>
         </w:rPr>
         <w:t xml:space="preserve"> for all quantitative analysis, CDF-fitting should be performed. However, displacement histograms often seem more intuitive, and for this reason Spot-On also allows PDF-fitting for making figures etc. </w:t>
       </w:r>
@@ -2702,6 +2886,12 @@
         </w:rPr>
         <w:t xml:space="preserve">If DoSingleCellFit=1, a figure will be displayed showing the fit to each single cell. </w:t>
       </w:r>
+      <w:r>
+        <w:rPr>
+          <w:rFonts w:ascii="Garamond" w:hAnsi="Garamond"/>
+        </w:rPr>
+        <w:t>Set DoSingleCellFit=0, to avoid single-cell fitting.</w:t>
+      </w:r>
     </w:p>
     <w:p>
       <w:pPr>
@@ -2726,7 +2916,19 @@
         <w:rPr>
           <w:rFonts w:ascii="Garamond" w:hAnsi="Garamond"/>
         </w:rPr>
-        <w:t xml:space="preserve">: the number of diffusive states in the model. Currently, Spot-On only supports 2 or 3 states. In most single-molecule tracking experiments of molecules that can engage scaffolds (e.g. transcription factors, which may bind chromatin), one of these states will correspond to a bound state. In the case of Halo-CTCF in human U2OS cells (the example data), this will manifest itself as the chromatin-bound state of CTCF exhibiting a very small </w:t>
+        <w:t>: the number of diffusive states in the model. Currently, Spot-On only support</w:t>
+      </w:r>
+      <w:r>
+        <w:rPr>
+          <w:rFonts w:ascii="Garamond" w:hAnsi="Garamond"/>
+        </w:rPr>
+        <w:t>s 2 or 3 states. In most single particle</w:t>
+      </w:r>
+      <w:r>
+        <w:rPr>
+          <w:rFonts w:ascii="Garamond" w:hAnsi="Garamond"/>
+        </w:rPr>
+        <w:t xml:space="preserve"> tracking experiments of molecules that can engage scaffolds (e.g. transcription factors, which may bind chromatin), one of these states will correspond to a bound state. In the case of Halo-CTCF in human U2OS cells (the example data), this will manifest itself as the chromatin-bound state of CTCF exhibiting a very small </w:t>
       </w:r>
       <w:r>
         <w:rPr>
@@ -2739,7 +2941,19 @@
         <w:rPr>
           <w:rFonts w:ascii="Garamond" w:hAnsi="Garamond"/>
         </w:rPr>
-        <w:t xml:space="preserve"> for the bound state which likely corresponds to slow diffusion of chromatin. The other states will correspond to freely diffusive states. However, the user can change this to fit whatever is appropriate for their data by adjusting the lower and upper bounds listed in lines 53-57. </w:t>
+        <w:t xml:space="preserve"> for the bound state</w:t>
+      </w:r>
+      <w:r>
+        <w:rPr>
+          <w:rFonts w:ascii="Garamond" w:hAnsi="Garamond"/>
+        </w:rPr>
+        <w:t>,</w:t>
+      </w:r>
+      <w:r>
+        <w:rPr>
+          <w:rFonts w:ascii="Garamond" w:hAnsi="Garamond"/>
+        </w:rPr>
+        <w:t xml:space="preserve"> which likely corresponds to slow diffusion of chromatin. The other states will correspond to freely diffusive states. However, the user can change this to fit whatever is appropriate for their data by adjusting the lower and upper bounds listed in lines 53-57. </w:t>
       </w:r>
     </w:p>
     <w:p>
@@ -2767,7 +2981,7 @@
         </w:rPr>
         <w:t xml:space="preserve">: Spot-On fits a mathematical model to the data using least-squares fitting implemented using the </w:t>
       </w:r>
-      <w:hyperlink r:id="rId26" w:history="1">
+      <w:hyperlink r:id="rId28" w:history="1">
         <w:r>
           <w:rPr>
             <w:rStyle w:val="Hyperlink"/>
@@ -2788,7 +3002,7 @@
         </w:rPr>
         <w:t xml:space="preserve"> using Matlab’s function </w:t>
       </w:r>
-      <w:hyperlink r:id="rId27" w:history="1">
+      <w:hyperlink r:id="rId29" w:history="1">
         <w:r>
           <w:rPr>
             <w:rStyle w:val="Hyperlink"/>
@@ -2829,7 +3043,19 @@
         <w:rPr>
           <w:rFonts w:ascii="Garamond" w:hAnsi="Garamond"/>
         </w:rPr>
-        <w:t xml:space="preserve">: The user can either provide the localization error or precision with which single-molecules were localized or ask Spot-On to infer this from the model-fitting. If FitLocError=1, Spot-On will ignore the value provided in line 52 and infer the localization error from the model-fitting. In the datasets provided with Spot-On, the localization error was around 35 nm </w:t>
+        <w:t xml:space="preserve">: The user can either provide the localization error or precision with which single-molecules were localized or ask Spot-On to infer this from the model-fitting. If FitLocError=1, Spot-On will ignore the value provided in line 52 and infer the localization error from the model-fitting. In the </w:t>
+      </w:r>
+      <w:r>
+        <w:rPr>
+          <w:rFonts w:ascii="Garamond" w:hAnsi="Garamond"/>
+        </w:rPr>
+        <w:t xml:space="preserve">example </w:t>
+      </w:r>
+      <w:r>
+        <w:rPr>
+          <w:rFonts w:ascii="Garamond" w:hAnsi="Garamond"/>
+        </w:rPr>
+        <w:t xml:space="preserve">datasets provided with Spot-On, the localization error was around 35 nm </w:t>
       </w:r>
     </w:p>
     <w:p>
@@ -2919,38 +3145,49 @@
           <w:rFonts w:ascii="Garamond" w:hAnsi="Garamond"/>
           <w:b/>
         </w:rPr>
-        <w:t>D_free_2State</w:t>
-      </w:r>
-      <w:r>
-        <w:rPr>
-          <w:rFonts w:ascii="Garamond" w:hAnsi="Garamond"/>
-        </w:rPr>
-        <w:t xml:space="preserve">: allowed lower and upper bound for the faster diffusion constant for 2-state model-fitting in units of </w:t>
-      </w:r>
-      <w:r>
-        <w:rPr>
-          <w:rFonts w:ascii="Times New Roman" w:hAnsi="Times New Roman" w:cs="Times New Roman"/>
-        </w:rPr>
-        <w:t>μ</w:t>
-      </w:r>
-      <w:r>
-        <w:rPr>
-          <w:rFonts w:ascii="Garamond" w:hAnsi="Garamond"/>
-        </w:rPr>
-        <w:t>m</w:t>
-      </w:r>
-      <w:r>
-        <w:rPr>
-          <w:rFonts w:ascii="Garamond" w:hAnsi="Garamond"/>
-          <w:vertAlign w:val="superscript"/>
-        </w:rPr>
-        <w:t>2</w:t>
-      </w:r>
-      <w:r>
-        <w:rPr>
-          <w:rFonts w:ascii="Garamond" w:hAnsi="Garamond"/>
-        </w:rPr>
-        <w:t>/s.</w:t>
+        <w:t>UseWeights</w:t>
+      </w:r>
+      <w:r>
+        <w:rPr>
+          <w:rFonts w:ascii="Garamond" w:hAnsi="Garamond"/>
+        </w:rPr>
+        <w:t>: if UseWeights=1, Spot-On will take into account the relative amount of data during the model-fitting. For example, there will almost always be a lot more 1</w:t>
+      </w:r>
+      <w:r>
+        <w:rPr>
+          <w:rFonts w:ascii="Garamond" w:eastAsia="Times New Roman" w:hAnsi="Garamond"/>
+        </w:rPr>
+        <w:t>dT</w:t>
+      </w:r>
+      <w:r>
+        <w:rPr>
+          <w:rFonts w:ascii="Garamond" w:eastAsia="Times New Roman" w:hAnsi="Garamond"/>
+        </w:rPr>
+        <w:t xml:space="preserve"> displacements than e.g. 5</w:t>
+      </w:r>
+      <w:r>
+        <w:rPr>
+          <w:rFonts w:ascii="Garamond" w:eastAsia="Times New Roman" w:hAnsi="Garamond"/>
+        </w:rPr>
+        <w:t>dT</w:t>
+      </w:r>
+      <w:r>
+        <w:rPr>
+          <w:rFonts w:ascii="Garamond" w:eastAsia="Times New Roman" w:hAnsi="Garamond"/>
+        </w:rPr>
+        <w:t xml:space="preserve"> displacements, such that there is more noise associated with the later dT histograms. If UseWeights=1, Spot-On will linearly weigh the histogram at each dT according to the relative amount of data during the least-squares fitting, which causes the later dT histograms to count less. This is also helpful in cases where </w:t>
+      </w:r>
+      <w:r>
+        <w:rPr>
+          <w:rFonts w:ascii="Garamond" w:eastAsia="Times New Roman" w:hAnsi="Garamond"/>
+        </w:rPr>
+        <w:t xml:space="preserve">only small amounts of data could be obtained and/or very few long trajectories could be obtained. In cases, where large amounts of data was obtained, weighing the model-fit has a minimal effect. If UseWeights=0, each dT histogram will carry equal weight. </w:t>
+      </w:r>
+      <w:r>
+        <w:rPr>
+          <w:rFonts w:ascii="Garamond" w:eastAsia="Times New Roman" w:hAnsi="Garamond"/>
+        </w:rPr>
+        <w:t xml:space="preserve"> </w:t>
       </w:r>
     </w:p>
     <w:p>
@@ -2970,18 +3207,15 @@
           <w:rFonts w:ascii="Garamond" w:hAnsi="Garamond"/>
           <w:b/>
         </w:rPr>
-        <w:t>D_bound_2State</w:t>
-      </w:r>
-      <w:r>
-        <w:rPr>
-          <w:rFonts w:ascii="Garamond" w:hAnsi="Garamond"/>
-        </w:rPr>
-        <w:t xml:space="preserve">: allowed lower and upper bound for the slower diffusion constant for 2-state model-fitting in units of </w:t>
-      </w:r>
-      <w:r>
-        <w:rPr>
-          <w:rFonts w:ascii="Times New Roman" w:hAnsi="Times New Roman" w:cs="Times New Roman"/>
-        </w:rPr>
+        <w:t>D_free_2State</w:t>
+      </w:r>
+      <w:r>
+        <w:rPr>
+          <w:rFonts w:ascii="Garamond" w:hAnsi="Garamond"/>
+        </w:rPr>
+        <w:t xml:space="preserve">: allowed lower and upper bound for the faster diffusion constant for 2-state model-fitting in units of </w:t>
+      </w:r>
+      <w:r>
         <w:t>μ</w:t>
       </w:r>
       <w:r>
@@ -3021,18 +3255,15 @@
           <w:rFonts w:ascii="Garamond" w:hAnsi="Garamond"/>
           <w:b/>
         </w:rPr>
-        <w:t>D_free1_3State</w:t>
-      </w:r>
-      <w:r>
-        <w:rPr>
-          <w:rFonts w:ascii="Garamond" w:hAnsi="Garamond"/>
-        </w:rPr>
-        <w:t xml:space="preserve">: allowed lower and upper bound for the first faster diffusion constant for 3-state model-fitting in units of </w:t>
-      </w:r>
-      <w:r>
-        <w:rPr>
-          <w:rFonts w:ascii="Times New Roman" w:hAnsi="Times New Roman" w:cs="Times New Roman"/>
-        </w:rPr>
+        <w:t>D_bound_2State</w:t>
+      </w:r>
+      <w:r>
+        <w:rPr>
+          <w:rFonts w:ascii="Garamond" w:hAnsi="Garamond"/>
+        </w:rPr>
+        <w:t xml:space="preserve">: allowed lower and upper bound for the slower diffusion constant for 2-state model-fitting in units of </w:t>
+      </w:r>
+      <w:r>
         <w:t>μ</w:t>
       </w:r>
       <w:r>
@@ -3072,18 +3303,15 @@
           <w:rFonts w:ascii="Garamond" w:hAnsi="Garamond"/>
           <w:b/>
         </w:rPr>
-        <w:t>D_free2_3State</w:t>
-      </w:r>
-      <w:r>
-        <w:rPr>
-          <w:rFonts w:ascii="Garamond" w:hAnsi="Garamond"/>
-        </w:rPr>
-        <w:t xml:space="preserve">: allowed lower and upper bound for the second faster diffusion constant for 3-state model-fitting in units of </w:t>
-      </w:r>
-      <w:r>
-        <w:rPr>
-          <w:rFonts w:ascii="Times New Roman" w:hAnsi="Times New Roman" w:cs="Times New Roman"/>
-        </w:rPr>
+        <w:t>D_free1_3State</w:t>
+      </w:r>
+      <w:r>
+        <w:rPr>
+          <w:rFonts w:ascii="Garamond" w:hAnsi="Garamond"/>
+        </w:rPr>
+        <w:t xml:space="preserve">: allowed lower and upper bound for the first faster diffusion constant for 3-state model-fitting in units of </w:t>
+      </w:r>
+      <w:r>
         <w:t>μ</w:t>
       </w:r>
       <w:r>
@@ -3123,6 +3351,54 @@
           <w:rFonts w:ascii="Garamond" w:hAnsi="Garamond"/>
           <w:b/>
         </w:rPr>
+        <w:t>D_free2_3State</w:t>
+      </w:r>
+      <w:r>
+        <w:rPr>
+          <w:rFonts w:ascii="Garamond" w:hAnsi="Garamond"/>
+        </w:rPr>
+        <w:t xml:space="preserve">: allowed lower and upper bound for the second faster diffusion constant for 3-state model-fitting in units of </w:t>
+      </w:r>
+      <w:r>
+        <w:t>μ</w:t>
+      </w:r>
+      <w:r>
+        <w:rPr>
+          <w:rFonts w:ascii="Garamond" w:hAnsi="Garamond"/>
+        </w:rPr>
+        <w:t>m</w:t>
+      </w:r>
+      <w:r>
+        <w:rPr>
+          <w:rFonts w:ascii="Garamond" w:hAnsi="Garamond"/>
+          <w:vertAlign w:val="superscript"/>
+        </w:rPr>
+        <w:t>2</w:t>
+      </w:r>
+      <w:r>
+        <w:rPr>
+          <w:rFonts w:ascii="Garamond" w:hAnsi="Garamond"/>
+        </w:rPr>
+        <w:t>/s.</w:t>
+      </w:r>
+    </w:p>
+    <w:p>
+      <w:pPr>
+        <w:pStyle w:val="ListParagraph"/>
+        <w:numPr>
+          <w:ilvl w:val="0"/>
+          <w:numId w:val="5"/>
+        </w:numPr>
+        <w:jc w:val="both"/>
+        <w:rPr>
+          <w:rFonts w:ascii="Garamond" w:hAnsi="Garamond"/>
+        </w:rPr>
+      </w:pPr>
+      <w:r>
+        <w:rPr>
+          <w:rFonts w:ascii="Garamond" w:hAnsi="Garamond"/>
+          <w:b/>
+        </w:rPr>
         <w:t>D_bound_3State</w:t>
       </w:r>
       <w:r>
@@ -3132,9 +3408,6 @@
         <w:t xml:space="preserve">: allowed lower and upper bound for the slower diffusion constant for 3-state model-fitting in units of </w:t>
       </w:r>
       <w:r>
-        <w:rPr>
-          <w:rFonts w:ascii="Times New Roman" w:hAnsi="Times New Roman" w:cs="Times New Roman"/>
-        </w:rPr>
         <w:t>μ</w:t>
       </w:r>
       <w:r>
@@ -3289,10 +3562,10 @@
           <w:noProof/>
         </w:rPr>
         <w:drawing>
-          <wp:inline distT="0" distB="0" distL="0" distR="0" wp14:anchorId="560046F6" wp14:editId="53D09D8E">
-            <wp:extent cx="4279234" cy="3083000"/>
-            <wp:effectExtent l="0" t="0" r="0" b="0"/>
-            <wp:docPr id="16" name="Picture 16" descr="Macintosh HD:Users:AndersSejrHansen:Desktop:Screen Shot 2017-06-11 at 10.37.13 PM.png"/>
+          <wp:inline distT="0" distB="0" distL="0" distR="0" wp14:anchorId="67CC569A" wp14:editId="6D751BE2">
+            <wp:extent cx="4346500" cy="3045927"/>
+            <wp:effectExtent l="0" t="0" r="0" b="2540"/>
+            <wp:docPr id="17" name="Picture 17" descr="Macintosh HD:Users:AndersSejrHansen:Desktop:Screen Shot 2017-07-25 at 9.36.43 PM.png"/>
             <wp:cNvGraphicFramePr>
               <a:graphicFrameLocks xmlns:a="http://schemas.openxmlformats.org/drawingml/2006/main" noChangeAspect="1"/>
             </wp:cNvGraphicFramePr>
@@ -3300,13 +3573,13 @@
               <a:graphicData uri="http://schemas.openxmlformats.org/drawingml/2006/picture">
                 <pic:pic xmlns:pic="http://schemas.openxmlformats.org/drawingml/2006/picture">
                   <pic:nvPicPr>
-                    <pic:cNvPr id="0" name="Picture 12" descr="Macintosh HD:Users:AndersSejrHansen:Desktop:Screen Shot 2017-06-11 at 10.37.13 PM.png"/>
+                    <pic:cNvPr id="0" name="Picture 5" descr="Macintosh HD:Users:AndersSejrHansen:Desktop:Screen Shot 2017-07-25 at 9.36.43 PM.png"/>
                     <pic:cNvPicPr>
                       <a:picLocks noChangeAspect="1" noChangeArrowheads="1"/>
                     </pic:cNvPicPr>
                   </pic:nvPicPr>
                   <pic:blipFill>
-                    <a:blip r:embed="rId28">
+                    <a:blip r:embed="rId30">
                       <a:extLst>
                         <a:ext uri="{28A0092B-C50C-407E-A947-70E740481C1C}">
                           <a14:useLocalDpi xmlns:a14="http://schemas.microsoft.com/office/drawing/2010/main" val="0"/>
@@ -3321,7 +3594,7 @@
                   <pic:spPr bwMode="auto">
                     <a:xfrm>
                       <a:off x="0" y="0"/>
-                      <a:ext cx="4279591" cy="3083257"/>
+                      <a:ext cx="4347923" cy="3046924"/>
                     </a:xfrm>
                     <a:prstGeom prst="rect">
                       <a:avLst/>
@@ -3343,10 +3616,10 @@
           <w:noProof/>
         </w:rPr>
         <w:drawing>
-          <wp:inline distT="0" distB="0" distL="0" distR="0" wp14:anchorId="02976755" wp14:editId="25B4373C">
-            <wp:extent cx="2004318" cy="3081696"/>
-            <wp:effectExtent l="0" t="0" r="2540" b="0"/>
-            <wp:docPr id="18" name="Picture 18" descr="Macintosh HD:Users:AndersSejrHansen:Desktop:Screen Shot 2017-06-11 at 10.47.37 PM.png"/>
+          <wp:inline distT="0" distB="0" distL="0" distR="0" wp14:anchorId="38EC5C17" wp14:editId="7BA3800B">
+            <wp:extent cx="1942325" cy="3028959"/>
+            <wp:effectExtent l="0" t="0" r="0" b="0"/>
+            <wp:docPr id="21" name="Picture 21" descr="Macintosh HD:Users:AndersSejrHansen:Desktop:Screen Shot 2017-07-25 at 9.49.37 PM.png"/>
             <wp:cNvGraphicFramePr>
               <a:graphicFrameLocks xmlns:a="http://schemas.openxmlformats.org/drawingml/2006/main" noChangeAspect="1"/>
             </wp:cNvGraphicFramePr>
@@ -3354,13 +3627,13 @@
               <a:graphicData uri="http://schemas.openxmlformats.org/drawingml/2006/picture">
                 <pic:pic xmlns:pic="http://schemas.openxmlformats.org/drawingml/2006/picture">
                   <pic:nvPicPr>
-                    <pic:cNvPr id="0" name="Picture 13" descr="Macintosh HD:Users:AndersSejrHansen:Desktop:Screen Shot 2017-06-11 at 10.47.37 PM.png"/>
+                    <pic:cNvPr id="0" name="Picture 6" descr="Macintosh HD:Users:AndersSejrHansen:Desktop:Screen Shot 2017-07-25 at 9.49.37 PM.png"/>
                     <pic:cNvPicPr>
                       <a:picLocks noChangeAspect="1" noChangeArrowheads="1"/>
                     </pic:cNvPicPr>
                   </pic:nvPicPr>
                   <pic:blipFill>
-                    <a:blip r:embed="rId29">
+                    <a:blip r:embed="rId31">
                       <a:extLst>
                         <a:ext uri="{28A0092B-C50C-407E-A947-70E740481C1C}">
                           <a14:useLocalDpi xmlns:a14="http://schemas.microsoft.com/office/drawing/2010/main" val="0"/>
@@ -3375,7 +3648,7 @@
                   <pic:spPr bwMode="auto">
                     <a:xfrm>
                       <a:off x="0" y="0"/>
-                      <a:ext cx="2004914" cy="3082612"/>
+                      <a:ext cx="1943331" cy="3030528"/>
                     </a:xfrm>
                     <a:prstGeom prst="rect">
                       <a:avLst/>
@@ -3471,7 +3744,7 @@
                     </pic:cNvPicPr>
                   </pic:nvPicPr>
                   <pic:blipFill>
-                    <a:blip r:embed="rId30">
+                    <a:blip r:embed="rId32">
                       <a:extLst>
                         <a:ext uri="{28A0092B-C50C-407E-A947-70E740481C1C}">
                           <a14:useLocalDpi xmlns:a14="http://schemas.microsoft.com/office/drawing/2010/main" val="0"/>
@@ -3606,7 +3879,7 @@
                     </pic:cNvPicPr>
                   </pic:nvPicPr>
                   <pic:blipFill>
-                    <a:blip r:embed="rId31">
+                    <a:blip r:embed="rId33">
                       <a:extLst>
                         <a:ext uri="{28A0092B-C50C-407E-A947-70E740481C1C}">
                           <a14:useLocalDpi xmlns:a14="http://schemas.microsoft.com/office/drawing/2010/main" val="0"/>
@@ -3660,7 +3933,7 @@
                     </pic:cNvPicPr>
                   </pic:nvPicPr>
                   <pic:blipFill>
-                    <a:blip r:embed="rId32">
+                    <a:blip r:embed="rId34">
                       <a:extLst>
                         <a:ext uri="{28A0092B-C50C-407E-A947-70E740481C1C}">
                           <a14:useLocalDpi xmlns:a14="http://schemas.microsoft.com/office/drawing/2010/main" val="0"/>
@@ -3706,7 +3979,7 @@
         </w:rPr>
         <w:t xml:space="preserve">This figure shows the </w:t>
       </w:r>
-      <w:hyperlink r:id="rId33" w:history="1">
+      <w:hyperlink r:id="rId35" w:history="1">
         <w:r>
           <w:rPr>
             <w:rStyle w:val="Hyperlink"/>
@@ -3832,7 +4105,7 @@
                     </pic:cNvPicPr>
                   </pic:nvPicPr>
                   <pic:blipFill>
-                    <a:blip r:embed="rId34">
+                    <a:blip r:embed="rId36">
                       <a:extLst>
                         <a:ext uri="{28A0092B-C50C-407E-A947-70E740481C1C}">
                           <a14:useLocalDpi xmlns:a14="http://schemas.microsoft.com/office/drawing/2010/main" val="0"/>
@@ -3886,7 +4159,7 @@
                     </pic:cNvPicPr>
                   </pic:nvPicPr>
                   <pic:blipFill>
-                    <a:blip r:embed="rId35">
+                    <a:blip r:embed="rId37">
                       <a:extLst>
                         <a:ext uri="{28A0092B-C50C-407E-A947-70E740481C1C}">
                           <a14:useLocalDpi xmlns:a14="http://schemas.microsoft.com/office/drawing/2010/main" val="0"/>
@@ -4004,10 +4277,10 @@
           <w:noProof/>
         </w:rPr>
         <w:drawing>
-          <wp:inline distT="0" distB="0" distL="0" distR="0" wp14:anchorId="6E07DC71" wp14:editId="779DC288">
-            <wp:extent cx="2435112" cy="3702760"/>
-            <wp:effectExtent l="0" t="0" r="3810" b="5715"/>
-            <wp:docPr id="28" name="Picture 28" descr="../../../../../Desktop/Screen%20Shot%202017-06-12%20at%203.13.49%20PM.pn"/>
+          <wp:inline distT="0" distB="0" distL="0" distR="0" wp14:anchorId="2F65E7DC" wp14:editId="78D89A20">
+            <wp:extent cx="2122328" cy="3309663"/>
+            <wp:effectExtent l="0" t="0" r="11430" b="0"/>
+            <wp:docPr id="24" name="Picture 24" descr="Macintosh HD:Users:AndersSejrHansen:Desktop:Screen Shot 2017-07-25 at 9.49.37 PM.png"/>
             <wp:cNvGraphicFramePr>
               <a:graphicFrameLocks xmlns:a="http://schemas.openxmlformats.org/drawingml/2006/main" noChangeAspect="1"/>
             </wp:cNvGraphicFramePr>
@@ -4015,13 +4288,13 @@
               <a:graphicData uri="http://schemas.openxmlformats.org/drawingml/2006/picture">
                 <pic:pic xmlns:pic="http://schemas.openxmlformats.org/drawingml/2006/picture">
                   <pic:nvPicPr>
-                    <pic:cNvPr id="0" name="Picture 5" descr="../../../../../Desktop/Screen%20Shot%202017-06-12%20at%203.13.49%20PM.pn"/>
+                    <pic:cNvPr id="0" name="Picture 7" descr="Macintosh HD:Users:AndersSejrHansen:Desktop:Screen Shot 2017-07-25 at 9.49.37 PM.png"/>
                     <pic:cNvPicPr>
                       <a:picLocks noChangeAspect="1" noChangeArrowheads="1"/>
                     </pic:cNvPicPr>
                   </pic:nvPicPr>
                   <pic:blipFill>
-                    <a:blip r:embed="rId36">
+                    <a:blip r:embed="rId31">
                       <a:extLst>
                         <a:ext uri="{28A0092B-C50C-407E-A947-70E740481C1C}">
                           <a14:useLocalDpi xmlns:a14="http://schemas.microsoft.com/office/drawing/2010/main" val="0"/>
@@ -4036,7 +4309,7 @@
                   <pic:spPr bwMode="auto">
                     <a:xfrm>
                       <a:off x="0" y="0"/>
-                      <a:ext cx="2441731" cy="3712825"/>
+                      <a:ext cx="2122328" cy="3309663"/>
                     </a:xfrm>
                     <a:prstGeom prst="rect">
                       <a:avLst/>
@@ -4149,7 +4422,7 @@
                     </pic:cNvPicPr>
                   </pic:nvPicPr>
                   <pic:blipFill>
-                    <a:blip r:embed="rId37">
+                    <a:blip r:embed="rId38">
                       <a:extLst>
                         <a:ext uri="{28A0092B-C50C-407E-A947-70E740481C1C}">
                           <a14:useLocalDpi xmlns:a14="http://schemas.microsoft.com/office/drawing/2010/main" val="0"/>
@@ -4795,7 +5068,7 @@
                     </pic:cNvPicPr>
                   </pic:nvPicPr>
                   <pic:blipFill>
-                    <a:blip r:embed="rId38">
+                    <a:blip r:embed="rId39">
                       <a:extLst>
                         <a:ext uri="{28A0092B-C50C-407E-A947-70E740481C1C}">
                           <a14:useLocalDpi xmlns:a14="http://schemas.microsoft.com/office/drawing/2010/main" val="0"/>
@@ -4826,6 +5099,8 @@
           </wp:inline>
         </w:drawing>
       </w:r>
+      <w:bookmarkStart w:id="0" w:name="_GoBack"/>
+      <w:bookmarkEnd w:id="0"/>
     </w:p>
     <w:p>
       <w:pPr>
@@ -4854,81 +5129,9 @@
         </w:rPr>
       </w:pPr>
     </w:p>
-    <w:p>
-      <w:pPr>
-        <w:ind w:firstLine="720"/>
-        <w:jc w:val="both"/>
-        <w:rPr>
-          <w:rFonts w:ascii="Garamond" w:hAnsi="Garamond"/>
-        </w:rPr>
-      </w:pPr>
-    </w:p>
-    <w:p>
-      <w:pPr>
-        <w:ind w:firstLine="720"/>
-        <w:jc w:val="both"/>
-        <w:rPr>
-          <w:rFonts w:ascii="Garamond" w:hAnsi="Garamond"/>
-        </w:rPr>
-      </w:pPr>
-    </w:p>
-    <w:p>
-      <w:pPr>
-        <w:ind w:firstLine="720"/>
-        <w:jc w:val="both"/>
-        <w:rPr>
-          <w:rFonts w:ascii="Garamond" w:hAnsi="Garamond"/>
-        </w:rPr>
-      </w:pPr>
-    </w:p>
-    <w:p>
-      <w:pPr>
-        <w:ind w:firstLine="720"/>
-        <w:jc w:val="both"/>
-        <w:rPr>
-          <w:rFonts w:ascii="Garamond" w:hAnsi="Garamond"/>
-        </w:rPr>
-      </w:pPr>
-    </w:p>
-    <w:p>
-      <w:pPr>
-        <w:ind w:firstLine="720"/>
-        <w:jc w:val="both"/>
-        <w:rPr>
-          <w:rFonts w:ascii="Garamond" w:hAnsi="Garamond"/>
-        </w:rPr>
-      </w:pPr>
-    </w:p>
-    <w:p>
-      <w:pPr>
-        <w:ind w:firstLine="720"/>
-        <w:jc w:val="both"/>
-        <w:rPr>
-          <w:rFonts w:ascii="Garamond" w:hAnsi="Garamond"/>
-        </w:rPr>
-      </w:pPr>
-    </w:p>
-    <w:p>
-      <w:pPr>
-        <w:ind w:firstLine="720"/>
-        <w:jc w:val="both"/>
-        <w:rPr>
-          <w:rFonts w:ascii="Garamond" w:hAnsi="Garamond"/>
-        </w:rPr>
-      </w:pPr>
-    </w:p>
-    <w:p>
-      <w:pPr>
-        <w:ind w:firstLine="720"/>
-        <w:jc w:val="both"/>
-        <w:rPr>
-          <w:rFonts w:ascii="Garamond" w:hAnsi="Garamond"/>
-        </w:rPr>
-      </w:pPr>
-    </w:p>
     <w:sectPr>
-      <w:footerReference w:type="even" r:id="rId39"/>
-      <w:footerReference w:type="default" r:id="rId40"/>
+      <w:footerReference w:type="even" r:id="rId40"/>
+      <w:footerReference w:type="default" r:id="rId41"/>
       <w:pgSz w:w="12240" w:h="15840"/>
       <w:pgMar w:top="1008" w:right="1152" w:bottom="1008" w:left="1152" w:header="720" w:footer="720" w:gutter="0"/>
       <w:cols w:space="720"/>
@@ -4939,7 +5142,7 @@
 </file>
 
 <file path=word/endnotes.xml><?xml version="1.0" encoding="utf-8"?>
-<w:endnotes xmlns:wpc="http://schemas.microsoft.com/office/word/2010/wordprocessingCanvas" xmlns:mo="http://schemas.microsoft.com/office/mac/office/2008/main" xmlns:mc="http://schemas.openxmlformats.org/markup-compatibility/2006" xmlns:mv="urn:schemas-microsoft-com:mac:vml" xmlns:o="urn:schemas-microsoft-com:office:office" xmlns:r="http://schemas.openxmlformats.org/officeDocument/2006/relationships" xmlns:m="http://schemas.openxmlformats.org/officeDocument/2006/math" xmlns:v="urn:schemas-microsoft-com:vml" xmlns:wp14="http://schemas.microsoft.com/office/word/2010/wordprocessingDrawing" xmlns:wp="http://schemas.openxmlformats.org/drawingml/2006/wordprocessingDrawing" xmlns:w10="urn:schemas-microsoft-com:office:word" xmlns:w="http://schemas.openxmlformats.org/wordprocessingml/2006/main" xmlns:w14="http://schemas.microsoft.com/office/word/2010/wordml" xmlns:w15="http://schemas.microsoft.com/office/word/2012/wordml" xmlns:wpg="http://schemas.microsoft.com/office/word/2010/wordprocessingGroup" xmlns:wpi="http://schemas.microsoft.com/office/word/2010/wordprocessingInk" xmlns:wne="http://schemas.microsoft.com/office/word/2006/wordml" xmlns:wps="http://schemas.microsoft.com/office/word/2010/wordprocessingShape" mc:Ignorable="w14 w15 wp14">
+<w:endnotes xmlns:wpc="http://schemas.microsoft.com/office/word/2010/wordprocessingCanvas" xmlns:mo="http://schemas.microsoft.com/office/mac/office/2008/main" xmlns:mc="http://schemas.openxmlformats.org/markup-compatibility/2006" xmlns:mv="urn:schemas-microsoft-com:mac:vml" xmlns:o="urn:schemas-microsoft-com:office:office" xmlns:r="http://schemas.openxmlformats.org/officeDocument/2006/relationships" xmlns:m="http://schemas.openxmlformats.org/officeDocument/2006/math" xmlns:v="urn:schemas-microsoft-com:vml" xmlns:wp14="http://schemas.microsoft.com/office/word/2010/wordprocessingDrawing" xmlns:wp="http://schemas.openxmlformats.org/drawingml/2006/wordprocessingDrawing" xmlns:w10="urn:schemas-microsoft-com:office:word" xmlns:w="http://schemas.openxmlformats.org/wordprocessingml/2006/main" xmlns:w14="http://schemas.microsoft.com/office/word/2010/wordml" xmlns:wpg="http://schemas.microsoft.com/office/word/2010/wordprocessingGroup" xmlns:wpi="http://schemas.microsoft.com/office/word/2010/wordprocessingInk" xmlns:wne="http://schemas.microsoft.com/office/word/2006/wordml" xmlns:wps="http://schemas.microsoft.com/office/word/2010/wordprocessingShape" mc:Ignorable="w14 wp14">
   <w:endnote w:type="separator" w:id="-1">
     <w:p>
       <w:r>
@@ -4958,7 +5161,7 @@
 </file>
 
 <file path=word/footer1.xml><?xml version="1.0" encoding="utf-8"?>
-<w:ftr xmlns:wpc="http://schemas.microsoft.com/office/word/2010/wordprocessingCanvas" xmlns:mo="http://schemas.microsoft.com/office/mac/office/2008/main" xmlns:mc="http://schemas.openxmlformats.org/markup-compatibility/2006" xmlns:mv="urn:schemas-microsoft-com:mac:vml" xmlns:o="urn:schemas-microsoft-com:office:office" xmlns:r="http://schemas.openxmlformats.org/officeDocument/2006/relationships" xmlns:m="http://schemas.openxmlformats.org/officeDocument/2006/math" xmlns:v="urn:schemas-microsoft-com:vml" xmlns:wp14="http://schemas.microsoft.com/office/word/2010/wordprocessingDrawing" xmlns:wp="http://schemas.openxmlformats.org/drawingml/2006/wordprocessingDrawing" xmlns:w10="urn:schemas-microsoft-com:office:word" xmlns:w="http://schemas.openxmlformats.org/wordprocessingml/2006/main" xmlns:w14="http://schemas.microsoft.com/office/word/2010/wordml" xmlns:w15="http://schemas.microsoft.com/office/word/2012/wordml" xmlns:wpg="http://schemas.microsoft.com/office/word/2010/wordprocessingGroup" xmlns:wpi="http://schemas.microsoft.com/office/word/2010/wordprocessingInk" xmlns:wne="http://schemas.microsoft.com/office/word/2006/wordml" xmlns:wps="http://schemas.microsoft.com/office/word/2010/wordprocessingShape" mc:Ignorable="w14 w15 wp14">
+<w:ftr xmlns:wpc="http://schemas.microsoft.com/office/word/2010/wordprocessingCanvas" xmlns:mo="http://schemas.microsoft.com/office/mac/office/2008/main" xmlns:mc="http://schemas.openxmlformats.org/markup-compatibility/2006" xmlns:mv="urn:schemas-microsoft-com:mac:vml" xmlns:o="urn:schemas-microsoft-com:office:office" xmlns:r="http://schemas.openxmlformats.org/officeDocument/2006/relationships" xmlns:m="http://schemas.openxmlformats.org/officeDocument/2006/math" xmlns:v="urn:schemas-microsoft-com:vml" xmlns:wp14="http://schemas.microsoft.com/office/word/2010/wordprocessingDrawing" xmlns:wp="http://schemas.openxmlformats.org/drawingml/2006/wordprocessingDrawing" xmlns:w10="urn:schemas-microsoft-com:office:word" xmlns:w="http://schemas.openxmlformats.org/wordprocessingml/2006/main" xmlns:w14="http://schemas.microsoft.com/office/word/2010/wordml" xmlns:wpg="http://schemas.microsoft.com/office/word/2010/wordprocessingGroup" xmlns:wpi="http://schemas.microsoft.com/office/word/2010/wordprocessingInk" xmlns:wne="http://schemas.microsoft.com/office/word/2006/wordml" xmlns:wps="http://schemas.microsoft.com/office/word/2010/wordprocessingShape" mc:Ignorable="w14 wp14">
   <w:p>
     <w:pPr>
       <w:pStyle w:val="Footer"/>
@@ -4996,7 +5199,7 @@
 </file>
 
 <file path=word/footer2.xml><?xml version="1.0" encoding="utf-8"?>
-<w:ftr xmlns:wpc="http://schemas.microsoft.com/office/word/2010/wordprocessingCanvas" xmlns:mo="http://schemas.microsoft.com/office/mac/office/2008/main" xmlns:mc="http://schemas.openxmlformats.org/markup-compatibility/2006" xmlns:mv="urn:schemas-microsoft-com:mac:vml" xmlns:o="urn:schemas-microsoft-com:office:office" xmlns:r="http://schemas.openxmlformats.org/officeDocument/2006/relationships" xmlns:m="http://schemas.openxmlformats.org/officeDocument/2006/math" xmlns:v="urn:schemas-microsoft-com:vml" xmlns:wp14="http://schemas.microsoft.com/office/word/2010/wordprocessingDrawing" xmlns:wp="http://schemas.openxmlformats.org/drawingml/2006/wordprocessingDrawing" xmlns:w10="urn:schemas-microsoft-com:office:word" xmlns:w="http://schemas.openxmlformats.org/wordprocessingml/2006/main" xmlns:w14="http://schemas.microsoft.com/office/word/2010/wordml" xmlns:w15="http://schemas.microsoft.com/office/word/2012/wordml" xmlns:wpg="http://schemas.microsoft.com/office/word/2010/wordprocessingGroup" xmlns:wpi="http://schemas.microsoft.com/office/word/2010/wordprocessingInk" xmlns:wne="http://schemas.microsoft.com/office/word/2006/wordml" xmlns:wps="http://schemas.microsoft.com/office/word/2010/wordprocessingShape" mc:Ignorable="w14 w15 wp14">
+<w:ftr xmlns:wpc="http://schemas.microsoft.com/office/word/2010/wordprocessingCanvas" xmlns:mo="http://schemas.microsoft.com/office/mac/office/2008/main" xmlns:mc="http://schemas.openxmlformats.org/markup-compatibility/2006" xmlns:mv="urn:schemas-microsoft-com:mac:vml" xmlns:o="urn:schemas-microsoft-com:office:office" xmlns:r="http://schemas.openxmlformats.org/officeDocument/2006/relationships" xmlns:m="http://schemas.openxmlformats.org/officeDocument/2006/math" xmlns:v="urn:schemas-microsoft-com:vml" xmlns:wp14="http://schemas.microsoft.com/office/word/2010/wordprocessingDrawing" xmlns:wp="http://schemas.openxmlformats.org/drawingml/2006/wordprocessingDrawing" xmlns:w10="urn:schemas-microsoft-com:office:word" xmlns:w="http://schemas.openxmlformats.org/wordprocessingml/2006/main" xmlns:w14="http://schemas.microsoft.com/office/word/2010/wordml" xmlns:wpg="http://schemas.microsoft.com/office/word/2010/wordprocessingGroup" xmlns:wpi="http://schemas.microsoft.com/office/word/2010/wordprocessingInk" xmlns:wne="http://schemas.microsoft.com/office/word/2006/wordml" xmlns:wps="http://schemas.microsoft.com/office/word/2010/wordprocessingShape" mc:Ignorable="w14 wp14">
   <w:p>
     <w:pPr>
       <w:pStyle w:val="Footer"/>
@@ -5047,7 +5250,7 @@
 </file>
 
 <file path=word/footnotes.xml><?xml version="1.0" encoding="utf-8"?>
-<w:footnotes xmlns:wpc="http://schemas.microsoft.com/office/word/2010/wordprocessingCanvas" xmlns:mo="http://schemas.microsoft.com/office/mac/office/2008/main" xmlns:mc="http://schemas.openxmlformats.org/markup-compatibility/2006" xmlns:mv="urn:schemas-microsoft-com:mac:vml" xmlns:o="urn:schemas-microsoft-com:office:office" xmlns:r="http://schemas.openxmlformats.org/officeDocument/2006/relationships" xmlns:m="http://schemas.openxmlformats.org/officeDocument/2006/math" xmlns:v="urn:schemas-microsoft-com:vml" xmlns:wp14="http://schemas.microsoft.com/office/word/2010/wordprocessingDrawing" xmlns:wp="http://schemas.openxmlformats.org/drawingml/2006/wordprocessingDrawing" xmlns:w10="urn:schemas-microsoft-com:office:word" xmlns:w="http://schemas.openxmlformats.org/wordprocessingml/2006/main" xmlns:w14="http://schemas.microsoft.com/office/word/2010/wordml" xmlns:w15="http://schemas.microsoft.com/office/word/2012/wordml" xmlns:wpg="http://schemas.microsoft.com/office/word/2010/wordprocessingGroup" xmlns:wpi="http://schemas.microsoft.com/office/word/2010/wordprocessingInk" xmlns:wne="http://schemas.microsoft.com/office/word/2006/wordml" xmlns:wps="http://schemas.microsoft.com/office/word/2010/wordprocessingShape" mc:Ignorable="w14 w15 wp14">
+<w:footnotes xmlns:wpc="http://schemas.microsoft.com/office/word/2010/wordprocessingCanvas" xmlns:mo="http://schemas.microsoft.com/office/mac/office/2008/main" xmlns:mc="http://schemas.openxmlformats.org/markup-compatibility/2006" xmlns:mv="urn:schemas-microsoft-com:mac:vml" xmlns:o="urn:schemas-microsoft-com:office:office" xmlns:r="http://schemas.openxmlformats.org/officeDocument/2006/relationships" xmlns:m="http://schemas.openxmlformats.org/officeDocument/2006/math" xmlns:v="urn:schemas-microsoft-com:vml" xmlns:wp14="http://schemas.microsoft.com/office/word/2010/wordprocessingDrawing" xmlns:wp="http://schemas.openxmlformats.org/drawingml/2006/wordprocessingDrawing" xmlns:w10="urn:schemas-microsoft-com:office:word" xmlns:w="http://schemas.openxmlformats.org/wordprocessingml/2006/main" xmlns:w14="http://schemas.microsoft.com/office/word/2010/wordml" xmlns:wpg="http://schemas.microsoft.com/office/word/2010/wordprocessingGroup" xmlns:wpi="http://schemas.microsoft.com/office/word/2010/wordprocessingInk" xmlns:wne="http://schemas.microsoft.com/office/word/2006/wordml" xmlns:wps="http://schemas.microsoft.com/office/word/2010/wordprocessingShape" mc:Ignorable="w14 wp14">
   <w:footnote w:type="separator" w:id="-1">
     <w:p>
       <w:r>
@@ -5066,7 +5269,7 @@
 </file>
 
 <file path=word/numbering.xml><?xml version="1.0" encoding="utf-8"?>
-<w:numbering xmlns:wpc="http://schemas.microsoft.com/office/word/2010/wordprocessingCanvas" xmlns:mo="http://schemas.microsoft.com/office/mac/office/2008/main" xmlns:mc="http://schemas.openxmlformats.org/markup-compatibility/2006" xmlns:mv="urn:schemas-microsoft-com:mac:vml" xmlns:o="urn:schemas-microsoft-com:office:office" xmlns:r="http://schemas.openxmlformats.org/officeDocument/2006/relationships" xmlns:m="http://schemas.openxmlformats.org/officeDocument/2006/math" xmlns:v="urn:schemas-microsoft-com:vml" xmlns:wp14="http://schemas.microsoft.com/office/word/2010/wordprocessingDrawing" xmlns:wp="http://schemas.openxmlformats.org/drawingml/2006/wordprocessingDrawing" xmlns:w10="urn:schemas-microsoft-com:office:word" xmlns:w="http://schemas.openxmlformats.org/wordprocessingml/2006/main" xmlns:w14="http://schemas.microsoft.com/office/word/2010/wordml" xmlns:w15="http://schemas.microsoft.com/office/word/2012/wordml" xmlns:wpg="http://schemas.microsoft.com/office/word/2010/wordprocessingGroup" xmlns:wpi="http://schemas.microsoft.com/office/word/2010/wordprocessingInk" xmlns:wne="http://schemas.microsoft.com/office/word/2006/wordml" xmlns:wps="http://schemas.microsoft.com/office/word/2010/wordprocessingShape" mc:Ignorable="w14 w15 wp14">
+<w:numbering xmlns:wpc="http://schemas.microsoft.com/office/word/2010/wordprocessingCanvas" xmlns:mo="http://schemas.microsoft.com/office/mac/office/2008/main" xmlns:mc="http://schemas.openxmlformats.org/markup-compatibility/2006" xmlns:mv="urn:schemas-microsoft-com:mac:vml" xmlns:o="urn:schemas-microsoft-com:office:office" xmlns:r="http://schemas.openxmlformats.org/officeDocument/2006/relationships" xmlns:m="http://schemas.openxmlformats.org/officeDocument/2006/math" xmlns:v="urn:schemas-microsoft-com:vml" xmlns:wp14="http://schemas.microsoft.com/office/word/2010/wordprocessingDrawing" xmlns:wp="http://schemas.openxmlformats.org/drawingml/2006/wordprocessingDrawing" xmlns:w10="urn:schemas-microsoft-com:office:word" xmlns:w="http://schemas.openxmlformats.org/wordprocessingml/2006/main" xmlns:w14="http://schemas.microsoft.com/office/word/2010/wordml" xmlns:wpg="http://schemas.microsoft.com/office/word/2010/wordprocessingGroup" xmlns:wpi="http://schemas.microsoft.com/office/word/2010/wordprocessingInk" xmlns:wne="http://schemas.microsoft.com/office/word/2006/wordml" xmlns:wps="http://schemas.microsoft.com/office/word/2010/wordprocessingShape" mc:Ignorable="w14 wp14">
   <w:abstractNum w:abstractNumId="0">
     <w:nsid w:val="109D119F"/>
     <w:multiLevelType w:val="hybridMultilevel"/>
@@ -5624,7 +5827,7 @@
 </file>
 
 <file path=word/styles.xml><?xml version="1.0" encoding="utf-8"?>
-<w:styles xmlns:mc="http://schemas.openxmlformats.org/markup-compatibility/2006" xmlns:r="http://schemas.openxmlformats.org/officeDocument/2006/relationships" xmlns:w="http://schemas.openxmlformats.org/wordprocessingml/2006/main" xmlns:w14="http://schemas.microsoft.com/office/word/2010/wordml" xmlns:w15="http://schemas.microsoft.com/office/word/2012/wordml" mc:Ignorable="w14 w15">
+<w:styles xmlns:mc="http://schemas.openxmlformats.org/markup-compatibility/2006" xmlns:r="http://schemas.openxmlformats.org/officeDocument/2006/relationships" xmlns:w="http://schemas.openxmlformats.org/wordprocessingml/2006/main" xmlns:w14="http://schemas.microsoft.com/office/word/2010/wordml" mc:Ignorable="w14">
   <w:docDefaults>
     <w:rPrDefault>
       <w:rPr>
@@ -5636,393 +5839,152 @@
     </w:rPrDefault>
     <w:pPrDefault/>
   </w:docDefaults>
-  <w:latentStyles w:defLockedState="0" w:defUIPriority="99" w:defSemiHidden="0" w:defUnhideWhenUsed="0" w:defQFormat="0" w:count="382">
-    <w:lsdException w:name="Normal" w:uiPriority="0" w:qFormat="1"/>
-    <w:lsdException w:name="heading 1" w:uiPriority="9" w:qFormat="1"/>
-    <w:lsdException w:name="heading 2" w:semiHidden="1" w:uiPriority="9" w:unhideWhenUsed="1" w:qFormat="1"/>
-    <w:lsdException w:name="heading 3" w:semiHidden="1" w:uiPriority="9" w:unhideWhenUsed="1" w:qFormat="1"/>
-    <w:lsdException w:name="heading 4" w:semiHidden="1" w:uiPriority="9" w:unhideWhenUsed="1" w:qFormat="1"/>
-    <w:lsdException w:name="heading 5" w:semiHidden="1" w:uiPriority="9" w:unhideWhenUsed="1" w:qFormat="1"/>
-    <w:lsdException w:name="heading 6" w:semiHidden="1" w:uiPriority="9" w:unhideWhenUsed="1" w:qFormat="1"/>
-    <w:lsdException w:name="heading 7" w:semiHidden="1" w:uiPriority="9" w:unhideWhenUsed="1" w:qFormat="1"/>
-    <w:lsdException w:name="heading 8" w:semiHidden="1" w:uiPriority="9" w:unhideWhenUsed="1" w:qFormat="1"/>
-    <w:lsdException w:name="heading 9" w:semiHidden="1" w:uiPriority="9" w:unhideWhenUsed="1" w:qFormat="1"/>
-    <w:lsdException w:name="index 1" w:semiHidden="1" w:unhideWhenUsed="1"/>
-    <w:lsdException w:name="index 2" w:semiHidden="1" w:unhideWhenUsed="1"/>
-    <w:lsdException w:name="index 3" w:semiHidden="1" w:unhideWhenUsed="1"/>
-    <w:lsdException w:name="index 4" w:semiHidden="1" w:unhideWhenUsed="1"/>
-    <w:lsdException w:name="index 5" w:semiHidden="1" w:unhideWhenUsed="1"/>
-    <w:lsdException w:name="index 6" w:semiHidden="1" w:unhideWhenUsed="1"/>
-    <w:lsdException w:name="index 7" w:semiHidden="1" w:unhideWhenUsed="1"/>
-    <w:lsdException w:name="index 8" w:semiHidden="1" w:unhideWhenUsed="1"/>
-    <w:lsdException w:name="index 9" w:semiHidden="1" w:unhideWhenUsed="1"/>
-    <w:lsdException w:name="toc 1" w:semiHidden="1" w:uiPriority="39" w:unhideWhenUsed="1"/>
-    <w:lsdException w:name="toc 2" w:semiHidden="1" w:uiPriority="39" w:unhideWhenUsed="1"/>
-    <w:lsdException w:name="toc 3" w:semiHidden="1" w:uiPriority="39" w:unhideWhenUsed="1"/>
-    <w:lsdException w:name="toc 4" w:semiHidden="1" w:uiPriority="39" w:unhideWhenUsed="1"/>
-    <w:lsdException w:name="toc 5" w:semiHidden="1" w:uiPriority="39" w:unhideWhenUsed="1"/>
-    <w:lsdException w:name="toc 6" w:semiHidden="1" w:uiPriority="39" w:unhideWhenUsed="1"/>
-    <w:lsdException w:name="toc 7" w:semiHidden="1" w:uiPriority="39" w:unhideWhenUsed="1"/>
-    <w:lsdException w:name="toc 8" w:semiHidden="1" w:uiPriority="39" w:unhideWhenUsed="1"/>
-    <w:lsdException w:name="toc 9" w:semiHidden="1" w:uiPriority="39" w:unhideWhenUsed="1"/>
-    <w:lsdException w:name="Normal Indent" w:semiHidden="1" w:unhideWhenUsed="1"/>
-    <w:lsdException w:name="footnote text" w:semiHidden="1" w:unhideWhenUsed="1"/>
-    <w:lsdException w:name="annotation text" w:semiHidden="1" w:unhideWhenUsed="1"/>
-    <w:lsdException w:name="header" w:semiHidden="1" w:unhideWhenUsed="1"/>
-    <w:lsdException w:name="footer" w:semiHidden="1" w:unhideWhenUsed="1"/>
-    <w:lsdException w:name="index heading" w:semiHidden="1" w:unhideWhenUsed="1"/>
-    <w:lsdException w:name="caption" w:semiHidden="1" w:uiPriority="35" w:unhideWhenUsed="1" w:qFormat="1"/>
-    <w:lsdException w:name="table of figures" w:semiHidden="1" w:unhideWhenUsed="1"/>
-    <w:lsdException w:name="envelope address" w:semiHidden="1" w:unhideWhenUsed="1"/>
-    <w:lsdException w:name="envelope return" w:semiHidden="1" w:unhideWhenUsed="1"/>
-    <w:lsdException w:name="footnote reference" w:semiHidden="1" w:unhideWhenUsed="1"/>
-    <w:lsdException w:name="annotation reference" w:semiHidden="1" w:unhideWhenUsed="1"/>
-    <w:lsdException w:name="line number" w:semiHidden="1" w:unhideWhenUsed="1"/>
-    <w:lsdException w:name="page number" w:semiHidden="1" w:unhideWhenUsed="1"/>
-    <w:lsdException w:name="endnote reference" w:semiHidden="1" w:unhideWhenUsed="1"/>
-    <w:lsdException w:name="endnote text" w:semiHidden="1" w:unhideWhenUsed="1"/>
-    <w:lsdException w:name="table of authorities" w:semiHidden="1" w:unhideWhenUsed="1"/>
-    <w:lsdException w:name="macro" w:semiHidden="1" w:unhideWhenUsed="1"/>
-    <w:lsdException w:name="toa heading" w:semiHidden="1" w:unhideWhenUsed="1"/>
-    <w:lsdException w:name="List" w:semiHidden="1" w:unhideWhenUsed="1"/>
-    <w:lsdException w:name="List Bullet" w:semiHidden="1" w:unhideWhenUsed="1"/>
-    <w:lsdException w:name="List Number" w:semiHidden="1" w:unhideWhenUsed="1"/>
-    <w:lsdException w:name="List 2" w:semiHidden="1" w:unhideWhenUsed="1"/>
-    <w:lsdException w:name="List 3" w:semiHidden="1" w:unhideWhenUsed="1"/>
-    <w:lsdException w:name="List 4" w:semiHidden="1" w:unhideWhenUsed="1"/>
-    <w:lsdException w:name="List 5" w:semiHidden="1" w:unhideWhenUsed="1"/>
-    <w:lsdException w:name="List Bullet 2" w:semiHidden="1" w:unhideWhenUsed="1"/>
-    <w:lsdException w:name="List Bullet 3" w:semiHidden="1" w:unhideWhenUsed="1"/>
-    <w:lsdException w:name="List Bullet 4" w:semiHidden="1" w:unhideWhenUsed="1"/>
-    <w:lsdException w:name="List Bullet 5" w:semiHidden="1" w:unhideWhenUsed="1"/>
-    <w:lsdException w:name="List Number 2" w:semiHidden="1" w:unhideWhenUsed="1"/>
-    <w:lsdException w:name="List Number 3" w:semiHidden="1" w:unhideWhenUsed="1"/>
-    <w:lsdException w:name="List Number 4" w:semiHidden="1" w:unhideWhenUsed="1"/>
-    <w:lsdException w:name="List Number 5" w:semiHidden="1" w:unhideWhenUsed="1"/>
-    <w:lsdException w:name="Title" w:uiPriority="10" w:qFormat="1"/>
-    <w:lsdException w:name="Closing" w:semiHidden="1" w:unhideWhenUsed="1"/>
-    <w:lsdException w:name="Signature" w:semiHidden="1" w:unhideWhenUsed="1"/>
-    <w:lsdException w:name="Default Paragraph Font" w:semiHidden="1" w:uiPriority="1" w:unhideWhenUsed="1"/>
-    <w:lsdException w:name="Body Text" w:semiHidden="1" w:unhideWhenUsed="1"/>
-    <w:lsdException w:name="Body Text Indent" w:semiHidden="1" w:unhideWhenUsed="1"/>
-    <w:lsdException w:name="List Continue" w:semiHidden="1" w:unhideWhenUsed="1"/>
-    <w:lsdException w:name="List Continue 2" w:semiHidden="1" w:unhideWhenUsed="1"/>
-    <w:lsdException w:name="List Continue 3" w:semiHidden="1" w:unhideWhenUsed="1"/>
-    <w:lsdException w:name="List Continue 4" w:semiHidden="1" w:unhideWhenUsed="1"/>
-    <w:lsdException w:name="List Continue 5" w:semiHidden="1" w:unhideWhenUsed="1"/>
-    <w:lsdException w:name="Message Header" w:semiHidden="1" w:unhideWhenUsed="1"/>
-    <w:lsdException w:name="Subtitle" w:uiPriority="11" w:qFormat="1"/>
-    <w:lsdException w:name="Salutation" w:semiHidden="1" w:unhideWhenUsed="1"/>
-    <w:lsdException w:name="Date" w:semiHidden="1" w:unhideWhenUsed="1"/>
-    <w:lsdException w:name="Body Text First Indent" w:semiHidden="1" w:unhideWhenUsed="1"/>
-    <w:lsdException w:name="Body Text First Indent 2" w:semiHidden="1" w:unhideWhenUsed="1"/>
-    <w:lsdException w:name="Note Heading" w:semiHidden="1" w:unhideWhenUsed="1"/>
-    <w:lsdException w:name="Body Text 2" w:semiHidden="1" w:unhideWhenUsed="1"/>
-    <w:lsdException w:name="Body Text 3" w:semiHidden="1" w:unhideWhenUsed="1"/>
-    <w:lsdException w:name="Body Text Indent 2" w:semiHidden="1" w:unhideWhenUsed="1"/>
-    <w:lsdException w:name="Body Text Indent 3" w:semiHidden="1" w:unhideWhenUsed="1"/>
-    <w:lsdException w:name="Block Text" w:semiHidden="1" w:unhideWhenUsed="1"/>
-    <w:lsdException w:name="Hyperlink" w:semiHidden="1" w:unhideWhenUsed="1"/>
-    <w:lsdException w:name="FollowedHyperlink" w:semiHidden="1" w:unhideWhenUsed="1"/>
-    <w:lsdException w:name="Strong" w:uiPriority="22" w:qFormat="1"/>
-    <w:lsdException w:name="Emphasis" w:uiPriority="20" w:qFormat="1"/>
-    <w:lsdException w:name="Document Map" w:semiHidden="1" w:unhideWhenUsed="1"/>
-    <w:lsdException w:name="Plain Text" w:semiHidden="1" w:unhideWhenUsed="1"/>
-    <w:lsdException w:name="E-mail Signature" w:semiHidden="1" w:unhideWhenUsed="1"/>
-    <w:lsdException w:name="HTML Top of Form" w:semiHidden="1" w:unhideWhenUsed="1"/>
-    <w:lsdException w:name="HTML Bottom of Form" w:semiHidden="1" w:unhideWhenUsed="1"/>
-    <w:lsdException w:name="Normal (Web)" w:semiHidden="1" w:unhideWhenUsed="1"/>
-    <w:lsdException w:name="HTML Acronym" w:semiHidden="1" w:unhideWhenUsed="1"/>
-    <w:lsdException w:name="HTML Address" w:semiHidden="1" w:unhideWhenUsed="1"/>
-    <w:lsdException w:name="HTML Cite" w:semiHidden="1" w:unhideWhenUsed="1"/>
-    <w:lsdException w:name="HTML Code" w:semiHidden="1" w:unhideWhenUsed="1"/>
-    <w:lsdException w:name="HTML Definition" w:semiHidden="1" w:unhideWhenUsed="1"/>
-    <w:lsdException w:name="HTML Keyboard" w:semiHidden="1" w:unhideWhenUsed="1"/>
-    <w:lsdException w:name="HTML Preformatted" w:semiHidden="1" w:unhideWhenUsed="1"/>
-    <w:lsdException w:name="HTML Sample" w:semiHidden="1" w:unhideWhenUsed="1"/>
-    <w:lsdException w:name="HTML Typewriter" w:semiHidden="1" w:unhideWhenUsed="1"/>
-    <w:lsdException w:name="HTML Variable" w:semiHidden="1" w:unhideWhenUsed="1"/>
-    <w:lsdException w:name="Normal Table" w:semiHidden="1" w:unhideWhenUsed="1"/>
-    <w:lsdException w:name="annotation subject" w:semiHidden="1" w:unhideWhenUsed="1"/>
-    <w:lsdException w:name="No List" w:semiHidden="1" w:unhideWhenUsed="1"/>
-    <w:lsdException w:name="Outline List 1" w:semiHidden="1" w:unhideWhenUsed="1"/>
-    <w:lsdException w:name="Outline List 2" w:semiHidden="1" w:unhideWhenUsed="1"/>
-    <w:lsdException w:name="Outline List 3" w:semiHidden="1" w:unhideWhenUsed="1"/>
-    <w:lsdException w:name="Table Simple 1" w:semiHidden="1" w:unhideWhenUsed="1"/>
-    <w:lsdException w:name="Table Simple 2" w:semiHidden="1" w:unhideWhenUsed="1"/>
-    <w:lsdException w:name="Table Simple 3" w:semiHidden="1" w:unhideWhenUsed="1"/>
-    <w:lsdException w:name="Table Classic 1" w:semiHidden="1" w:unhideWhenUsed="1"/>
-    <w:lsdException w:name="Table Classic 2" w:semiHidden="1" w:unhideWhenUsed="1"/>
-    <w:lsdException w:name="Table Classic 3" w:semiHidden="1" w:unhideWhenUsed="1"/>
-    <w:lsdException w:name="Table Classic 4" w:semiHidden="1" w:unhideWhenUsed="1"/>
-    <w:lsdException w:name="Table Colorful 1" w:semiHidden="1" w:unhideWhenUsed="1"/>
-    <w:lsdException w:name="Table Colorful 2" w:semiHidden="1" w:unhideWhenUsed="1"/>
-    <w:lsdException w:name="Table Colorful 3" w:semiHidden="1" w:unhideWhenUsed="1"/>
-    <w:lsdException w:name="Table Columns 1" w:semiHidden="1" w:unhideWhenUsed="1"/>
-    <w:lsdException w:name="Table Columns 2" w:semiHidden="1" w:unhideWhenUsed="1"/>
-    <w:lsdException w:name="Table Columns 3" w:semiHidden="1" w:unhideWhenUsed="1"/>
-    <w:lsdException w:name="Table Columns 4" w:semiHidden="1" w:unhideWhenUsed="1"/>
-    <w:lsdException w:name="Table Columns 5" w:semiHidden="1" w:unhideWhenUsed="1"/>
-    <w:lsdException w:name="Table Grid 1" w:semiHidden="1" w:unhideWhenUsed="1"/>
-    <w:lsdException w:name="Table Grid 2" w:semiHidden="1" w:unhideWhenUsed="1"/>
-    <w:lsdException w:name="Table Grid 3" w:semiHidden="1" w:unhideWhenUsed="1"/>
-    <w:lsdException w:name="Table Grid 4" w:semiHidden="1" w:unhideWhenUsed="1"/>
-    <w:lsdException w:name="Table Grid 5" w:semiHidden="1" w:unhideWhenUsed="1"/>
-    <w:lsdException w:name="Table Grid 6" w:semiHidden="1" w:unhideWhenUsed="1"/>
-    <w:lsdException w:name="Table Grid 7" w:semiHidden="1" w:unhideWhenUsed="1"/>
-    <w:lsdException w:name="Table Grid 8" w:semiHidden="1" w:unhideWhenUsed="1"/>
-    <w:lsdException w:name="Table List 1" w:semiHidden="1" w:unhideWhenUsed="1"/>
-    <w:lsdException w:name="Table List 2" w:semiHidden="1" w:unhideWhenUsed="1"/>
-    <w:lsdException w:name="Table List 3" w:semiHidden="1" w:unhideWhenUsed="1"/>
-    <w:lsdException w:name="Table List 4" w:semiHidden="1" w:unhideWhenUsed="1"/>
-    <w:lsdException w:name="Table List 5" w:semiHidden="1" w:unhideWhenUsed="1"/>
-    <w:lsdException w:name="Table List 6" w:semiHidden="1" w:unhideWhenUsed="1"/>
-    <w:lsdException w:name="Table List 7" w:semiHidden="1" w:unhideWhenUsed="1"/>
-    <w:lsdException w:name="Table List 8" w:semiHidden="1" w:unhideWhenUsed="1"/>
-    <w:lsdException w:name="Table 3D effects 1" w:semiHidden="1" w:unhideWhenUsed="1"/>
-    <w:lsdException w:name="Table 3D effects 2" w:semiHidden="1" w:unhideWhenUsed="1"/>
-    <w:lsdException w:name="Table 3D effects 3" w:semiHidden="1" w:unhideWhenUsed="1"/>
-    <w:lsdException w:name="Table Contemporary" w:semiHidden="1" w:unhideWhenUsed="1"/>
-    <w:lsdException w:name="Table Elegant" w:semiHidden="1" w:unhideWhenUsed="1"/>
-    <w:lsdException w:name="Table Professional" w:semiHidden="1" w:unhideWhenUsed="1"/>
-    <w:lsdException w:name="Table Subtle 1" w:semiHidden="1" w:unhideWhenUsed="1"/>
-    <w:lsdException w:name="Table Subtle 2" w:semiHidden="1" w:unhideWhenUsed="1"/>
-    <w:lsdException w:name="Table Web 1" w:semiHidden="1" w:unhideWhenUsed="1"/>
-    <w:lsdException w:name="Table Web 2" w:semiHidden="1" w:unhideWhenUsed="1"/>
-    <w:lsdException w:name="Table Web 3" w:semiHidden="1" w:unhideWhenUsed="1"/>
-    <w:lsdException w:name="Balloon Text" w:semiHidden="1" w:unhideWhenUsed="1"/>
-    <w:lsdException w:name="Table Grid" w:uiPriority="59"/>
-    <w:lsdException w:name="Table Theme" w:semiHidden="1" w:unhideWhenUsed="1"/>
-    <w:lsdException w:name="Note Level 1" w:semiHidden="1" w:unhideWhenUsed="1"/>
-    <w:lsdException w:name="Note Level 2" w:semiHidden="1" w:unhideWhenUsed="1"/>
-    <w:lsdException w:name="Note Level 3" w:semiHidden="1" w:unhideWhenUsed="1"/>
-    <w:lsdException w:name="Note Level 4" w:semiHidden="1" w:unhideWhenUsed="1"/>
-    <w:lsdException w:name="Note Level 5" w:semiHidden="1" w:unhideWhenUsed="1"/>
-    <w:lsdException w:name="Note Level 6" w:semiHidden="1" w:unhideWhenUsed="1"/>
-    <w:lsdException w:name="Note Level 7" w:semiHidden="1" w:unhideWhenUsed="1"/>
-    <w:lsdException w:name="Note Level 8" w:semiHidden="1" w:unhideWhenUsed="1"/>
-    <w:lsdException w:name="Note Level 9" w:semiHidden="1" w:unhideWhenUsed="1"/>
-    <w:lsdException w:name="Placeholder Text" w:semiHidden="1"/>
-    <w:lsdException w:name="No Spacing" w:uiPriority="1" w:qFormat="1"/>
-    <w:lsdException w:name="Light Shading" w:uiPriority="60"/>
-    <w:lsdException w:name="Light List" w:uiPriority="61"/>
-    <w:lsdException w:name="Light Grid" w:uiPriority="62"/>
-    <w:lsdException w:name="Medium Shading 1" w:uiPriority="63"/>
-    <w:lsdException w:name="Medium Shading 2" w:uiPriority="64"/>
-    <w:lsdException w:name="Medium List 1" w:uiPriority="65"/>
-    <w:lsdException w:name="Medium List 2" w:uiPriority="66"/>
-    <w:lsdException w:name="Medium Grid 1" w:uiPriority="67"/>
-    <w:lsdException w:name="Medium Grid 2" w:uiPriority="68"/>
-    <w:lsdException w:name="Medium Grid 3" w:uiPriority="69"/>
-    <w:lsdException w:name="Dark List" w:uiPriority="70"/>
-    <w:lsdException w:name="Colorful Shading" w:uiPriority="71"/>
-    <w:lsdException w:name="Colorful List" w:uiPriority="72"/>
-    <w:lsdException w:name="Colorful Grid" w:uiPriority="73"/>
-    <w:lsdException w:name="Light Shading Accent 1" w:uiPriority="60"/>
-    <w:lsdException w:name="Light List Accent 1" w:uiPriority="61"/>
-    <w:lsdException w:name="Light Grid Accent 1" w:uiPriority="62"/>
-    <w:lsdException w:name="Medium Shading 1 Accent 1" w:uiPriority="63"/>
-    <w:lsdException w:name="Medium Shading 2 Accent 1" w:uiPriority="64"/>
-    <w:lsdException w:name="Medium List 1 Accent 1" w:uiPriority="65"/>
-    <w:lsdException w:name="Revision" w:semiHidden="1"/>
-    <w:lsdException w:name="List Paragraph" w:uiPriority="34" w:qFormat="1"/>
-    <w:lsdException w:name="Quote" w:uiPriority="29" w:qFormat="1"/>
-    <w:lsdException w:name="Intense Quote" w:uiPriority="30" w:qFormat="1"/>
-    <w:lsdException w:name="Medium List 2 Accent 1" w:uiPriority="66"/>
-    <w:lsdException w:name="Medium Grid 1 Accent 1" w:uiPriority="67"/>
-    <w:lsdException w:name="Medium Grid 2 Accent 1" w:uiPriority="68"/>
-    <w:lsdException w:name="Medium Grid 3 Accent 1" w:uiPriority="69"/>
-    <w:lsdException w:name="Dark List Accent 1" w:uiPriority="70"/>
-    <w:lsdException w:name="Colorful Shading Accent 1" w:uiPriority="71"/>
-    <w:lsdException w:name="Colorful List Accent 1" w:uiPriority="72"/>
-    <w:lsdException w:name="Colorful Grid Accent 1" w:uiPriority="73"/>
-    <w:lsdException w:name="Light Shading Accent 2" w:uiPriority="60"/>
-    <w:lsdException w:name="Light List Accent 2" w:uiPriority="61"/>
-    <w:lsdException w:name="Light Grid Accent 2" w:uiPriority="62"/>
-    <w:lsdException w:name="Medium Shading 1 Accent 2" w:uiPriority="63"/>
-    <w:lsdException w:name="Medium Shading 2 Accent 2" w:uiPriority="64"/>
-    <w:lsdException w:name="Medium List 1 Accent 2" w:uiPriority="65"/>
-    <w:lsdException w:name="Medium List 2 Accent 2" w:uiPriority="66"/>
-    <w:lsdException w:name="Medium Grid 1 Accent 2" w:uiPriority="67"/>
-    <w:lsdException w:name="Medium Grid 2 Accent 2" w:uiPriority="68"/>
-    <w:lsdException w:name="Medium Grid 3 Accent 2" w:uiPriority="69"/>
-    <w:lsdException w:name="Dark List Accent 2" w:uiPriority="70"/>
-    <w:lsdException w:name="Colorful Shading Accent 2" w:uiPriority="71"/>
-    <w:lsdException w:name="Colorful List Accent 2" w:uiPriority="72"/>
-    <w:lsdException w:name="Colorful Grid Accent 2" w:uiPriority="73"/>
-    <w:lsdException w:name="Light Shading Accent 3" w:uiPriority="60"/>
-    <w:lsdException w:name="Light List Accent 3" w:uiPriority="61"/>
-    <w:lsdException w:name="Light Grid Accent 3" w:uiPriority="62"/>
-    <w:lsdException w:name="Medium Shading 1 Accent 3" w:uiPriority="63"/>
-    <w:lsdException w:name="Medium Shading 2 Accent 3" w:uiPriority="64"/>
-    <w:lsdException w:name="Medium List 1 Accent 3" w:uiPriority="65"/>
-    <w:lsdException w:name="Medium List 2 Accent 3" w:uiPriority="66"/>
-    <w:lsdException w:name="Medium Grid 1 Accent 3" w:uiPriority="67"/>
-    <w:lsdException w:name="Medium Grid 2 Accent 3" w:uiPriority="68"/>
-    <w:lsdException w:name="Medium Grid 3 Accent 3" w:uiPriority="69"/>
-    <w:lsdException w:name="Dark List Accent 3" w:uiPriority="70"/>
-    <w:lsdException w:name="Colorful Shading Accent 3" w:uiPriority="71"/>
-    <w:lsdException w:name="Colorful List Accent 3" w:uiPriority="72"/>
-    <w:lsdException w:name="Colorful Grid Accent 3" w:uiPriority="73"/>
-    <w:lsdException w:name="Light Shading Accent 4" w:uiPriority="60"/>
-    <w:lsdException w:name="Light List Accent 4" w:uiPriority="61"/>
-    <w:lsdException w:name="Light Grid Accent 4" w:uiPriority="62"/>
-    <w:lsdException w:name="Medium Shading 1 Accent 4" w:uiPriority="63"/>
-    <w:lsdException w:name="Medium Shading 2 Accent 4" w:uiPriority="64"/>
-    <w:lsdException w:name="Medium List 1 Accent 4" w:uiPriority="65"/>
-    <w:lsdException w:name="Medium List 2 Accent 4" w:uiPriority="66"/>
-    <w:lsdException w:name="Medium Grid 1 Accent 4" w:uiPriority="67"/>
-    <w:lsdException w:name="Medium Grid 2 Accent 4" w:uiPriority="68"/>
-    <w:lsdException w:name="Medium Grid 3 Accent 4" w:uiPriority="69"/>
-    <w:lsdException w:name="Dark List Accent 4" w:uiPriority="70"/>
-    <w:lsdException w:name="Colorful Shading Accent 4" w:uiPriority="71"/>
-    <w:lsdException w:name="Colorful List Accent 4" w:uiPriority="72"/>
-    <w:lsdException w:name="Colorful Grid Accent 4" w:uiPriority="73"/>
-    <w:lsdException w:name="Light Shading Accent 5" w:uiPriority="60"/>
-    <w:lsdException w:name="Light List Accent 5" w:uiPriority="61"/>
-    <w:lsdException w:name="Light Grid Accent 5" w:uiPriority="62"/>
-    <w:lsdException w:name="Medium Shading 1 Accent 5" w:uiPriority="63"/>
-    <w:lsdException w:name="Medium Shading 2 Accent 5" w:uiPriority="64"/>
-    <w:lsdException w:name="Medium List 1 Accent 5" w:uiPriority="65"/>
-    <w:lsdException w:name="Medium List 2 Accent 5" w:uiPriority="66"/>
-    <w:lsdException w:name="Medium Grid 1 Accent 5" w:uiPriority="67"/>
-    <w:lsdException w:name="Medium Grid 2 Accent 5" w:uiPriority="68"/>
-    <w:lsdException w:name="Medium Grid 3 Accent 5" w:uiPriority="69"/>
-    <w:lsdException w:name="Dark List Accent 5" w:uiPriority="70"/>
-    <w:lsdException w:name="Colorful Shading Accent 5" w:uiPriority="71"/>
-    <w:lsdException w:name="Colorful List Accent 5" w:uiPriority="72"/>
-    <w:lsdException w:name="Colorful Grid Accent 5" w:uiPriority="73"/>
-    <w:lsdException w:name="Light Shading Accent 6" w:uiPriority="60"/>
-    <w:lsdException w:name="Light List Accent 6" w:uiPriority="61"/>
-    <w:lsdException w:name="Light Grid Accent 6" w:uiPriority="62"/>
-    <w:lsdException w:name="Medium Shading 1 Accent 6" w:uiPriority="63"/>
-    <w:lsdException w:name="Medium Shading 2 Accent 6" w:uiPriority="64"/>
-    <w:lsdException w:name="Medium List 1 Accent 6" w:uiPriority="65"/>
-    <w:lsdException w:name="Medium List 2 Accent 6" w:uiPriority="66"/>
-    <w:lsdException w:name="Medium Grid 1 Accent 6" w:uiPriority="67"/>
-    <w:lsdException w:name="Medium Grid 2 Accent 6" w:uiPriority="68"/>
-    <w:lsdException w:name="Medium Grid 3 Accent 6" w:uiPriority="69"/>
-    <w:lsdException w:name="Dark List Accent 6" w:uiPriority="70"/>
-    <w:lsdException w:name="Colorful Shading Accent 6" w:uiPriority="71"/>
-    <w:lsdException w:name="Colorful List Accent 6" w:uiPriority="72"/>
-    <w:lsdException w:name="Colorful Grid Accent 6" w:uiPriority="73"/>
-    <w:lsdException w:name="Subtle Emphasis" w:uiPriority="19" w:qFormat="1"/>
-    <w:lsdException w:name="Intense Emphasis" w:uiPriority="21" w:qFormat="1"/>
-    <w:lsdException w:name="Subtle Reference" w:uiPriority="31" w:qFormat="1"/>
-    <w:lsdException w:name="Intense Reference" w:uiPriority="32" w:qFormat="1"/>
-    <w:lsdException w:name="Book Title" w:uiPriority="33" w:qFormat="1"/>
-    <w:lsdException w:name="Bibliography" w:semiHidden="1" w:uiPriority="37" w:unhideWhenUsed="1"/>
-    <w:lsdException w:name="TOC Heading" w:semiHidden="1" w:uiPriority="39" w:unhideWhenUsed="1" w:qFormat="1"/>
-    <w:lsdException w:name="Plain Table 1" w:uiPriority="41"/>
-    <w:lsdException w:name="Plain Table 2" w:uiPriority="42"/>
-    <w:lsdException w:name="Plain Table 3" w:uiPriority="43"/>
-    <w:lsdException w:name="Plain Table 4" w:uiPriority="44"/>
-    <w:lsdException w:name="Plain Table 5" w:uiPriority="45"/>
-    <w:lsdException w:name="Grid Table Light" w:uiPriority="40"/>
-    <w:lsdException w:name="Grid Table 1 Light" w:uiPriority="46"/>
-    <w:lsdException w:name="Grid Table 2" w:uiPriority="47"/>
-    <w:lsdException w:name="Grid Table 3" w:uiPriority="48"/>
-    <w:lsdException w:name="Grid Table 4" w:uiPriority="49"/>
-    <w:lsdException w:name="Grid Table 5 Dark" w:uiPriority="50"/>
-    <w:lsdException w:name="Grid Table 6 Colorful" w:uiPriority="51"/>
-    <w:lsdException w:name="Grid Table 7 Colorful" w:uiPriority="52"/>
-    <w:lsdException w:name="Grid Table 1 Light Accent 1" w:uiPriority="46"/>
-    <w:lsdException w:name="Grid Table 2 Accent 1" w:uiPriority="47"/>
-    <w:lsdException w:name="Grid Table 3 Accent 1" w:uiPriority="48"/>
-    <w:lsdException w:name="Grid Table 4 Accent 1" w:uiPriority="49"/>
-    <w:lsdException w:name="Grid Table 5 Dark Accent 1" w:uiPriority="50"/>
-    <w:lsdException w:name="Grid Table 6 Colorful Accent 1" w:uiPriority="51"/>
-    <w:lsdException w:name="Grid Table 7 Colorful Accent 1" w:uiPriority="52"/>
-    <w:lsdException w:name="Grid Table 1 Light Accent 2" w:uiPriority="46"/>
-    <w:lsdException w:name="Grid Table 2 Accent 2" w:uiPriority="47"/>
-    <w:lsdException w:name="Grid Table 3 Accent 2" w:uiPriority="48"/>
-    <w:lsdException w:name="Grid Table 4 Accent 2" w:uiPriority="49"/>
-    <w:lsdException w:name="Grid Table 5 Dark Accent 2" w:uiPriority="50"/>
-    <w:lsdException w:name="Grid Table 6 Colorful Accent 2" w:uiPriority="51"/>
-    <w:lsdException w:name="Grid Table 7 Colorful Accent 2" w:uiPriority="52"/>
-    <w:lsdException w:name="Grid Table 1 Light Accent 3" w:uiPriority="46"/>
-    <w:lsdException w:name="Grid Table 2 Accent 3" w:uiPriority="47"/>
-    <w:lsdException w:name="Grid Table 3 Accent 3" w:uiPriority="48"/>
-    <w:lsdException w:name="Grid Table 4 Accent 3" w:uiPriority="49"/>
-    <w:lsdException w:name="Grid Table 5 Dark Accent 3" w:uiPriority="50"/>
-    <w:lsdException w:name="Grid Table 6 Colorful Accent 3" w:uiPriority="51"/>
-    <w:lsdException w:name="Grid Table 7 Colorful Accent 3" w:uiPriority="52"/>
-    <w:lsdException w:name="Grid Table 1 Light Accent 4" w:uiPriority="46"/>
-    <w:lsdException w:name="Grid Table 2 Accent 4" w:uiPriority="47"/>
-    <w:lsdException w:name="Grid Table 3 Accent 4" w:uiPriority="48"/>
-    <w:lsdException w:name="Grid Table 4 Accent 4" w:uiPriority="49"/>
-    <w:lsdException w:name="Grid Table 5 Dark Accent 4" w:uiPriority="50"/>
-    <w:lsdException w:name="Grid Table 6 Colorful Accent 4" w:uiPriority="51"/>
-    <w:lsdException w:name="Grid Table 7 Colorful Accent 4" w:uiPriority="52"/>
-    <w:lsdException w:name="Grid Table 1 Light Accent 5" w:uiPriority="46"/>
-    <w:lsdException w:name="Grid Table 2 Accent 5" w:uiPriority="47"/>
-    <w:lsdException w:name="Grid Table 3 Accent 5" w:uiPriority="48"/>
-    <w:lsdException w:name="Grid Table 4 Accent 5" w:uiPriority="49"/>
-    <w:lsdException w:name="Grid Table 5 Dark Accent 5" w:uiPriority="50"/>
-    <w:lsdException w:name="Grid Table 6 Colorful Accent 5" w:uiPriority="51"/>
-    <w:lsdException w:name="Grid Table 7 Colorful Accent 5" w:uiPriority="52"/>
-    <w:lsdException w:name="Grid Table 1 Light Accent 6" w:uiPriority="46"/>
-    <w:lsdException w:name="Grid Table 2 Accent 6" w:uiPriority="47"/>
-    <w:lsdException w:name="Grid Table 3 Accent 6" w:uiPriority="48"/>
-    <w:lsdException w:name="Grid Table 4 Accent 6" w:uiPriority="49"/>
-    <w:lsdException w:name="Grid Table 5 Dark Accent 6" w:uiPriority="50"/>
-    <w:lsdException w:name="Grid Table 6 Colorful Accent 6" w:uiPriority="51"/>
-    <w:lsdException w:name="Grid Table 7 Colorful Accent 6" w:uiPriority="52"/>
-    <w:lsdException w:name="List Table 1 Light" w:uiPriority="46"/>
-    <w:lsdException w:name="List Table 2" w:uiPriority="47"/>
-    <w:lsdException w:name="List Table 3" w:uiPriority="48"/>
-    <w:lsdException w:name="List Table 4" w:uiPriority="49"/>
-    <w:lsdException w:name="List Table 5 Dark" w:uiPriority="50"/>
-    <w:lsdException w:name="List Table 6 Colorful" w:uiPriority="51"/>
-    <w:lsdException w:name="List Table 7 Colorful" w:uiPriority="52"/>
-    <w:lsdException w:name="List Table 1 Light Accent 1" w:uiPriority="46"/>
-    <w:lsdException w:name="List Table 2 Accent 1" w:uiPriority="47"/>
-    <w:lsdException w:name="List Table 3 Accent 1" w:uiPriority="48"/>
-    <w:lsdException w:name="List Table 4 Accent 1" w:uiPriority="49"/>
-    <w:lsdException w:name="List Table 5 Dark Accent 1" w:uiPriority="50"/>
-    <w:lsdException w:name="List Table 6 Colorful Accent 1" w:uiPriority="51"/>
-    <w:lsdException w:name="List Table 7 Colorful Accent 1" w:uiPriority="52"/>
-    <w:lsdException w:name="List Table 1 Light Accent 2" w:uiPriority="46"/>
-    <w:lsdException w:name="List Table 2 Accent 2" w:uiPriority="47"/>
-    <w:lsdException w:name="List Table 3 Accent 2" w:uiPriority="48"/>
-    <w:lsdException w:name="List Table 4 Accent 2" w:uiPriority="49"/>
-    <w:lsdException w:name="List Table 5 Dark Accent 2" w:uiPriority="50"/>
-    <w:lsdException w:name="List Table 6 Colorful Accent 2" w:uiPriority="51"/>
-    <w:lsdException w:name="List Table 7 Colorful Accent 2" w:uiPriority="52"/>
-    <w:lsdException w:name="List Table 1 Light Accent 3" w:uiPriority="46"/>
-    <w:lsdException w:name="List Table 2 Accent 3" w:uiPriority="47"/>
-    <w:lsdException w:name="List Table 3 Accent 3" w:uiPriority="48"/>
-    <w:lsdException w:name="List Table 4 Accent 3" w:uiPriority="49"/>
-    <w:lsdException w:name="List Table 5 Dark Accent 3" w:uiPriority="50"/>
-    <w:lsdException w:name="List Table 6 Colorful Accent 3" w:uiPriority="51"/>
-    <w:lsdException w:name="List Table 7 Colorful Accent 3" w:uiPriority="52"/>
-    <w:lsdException w:name="List Table 1 Light Accent 4" w:uiPriority="46"/>
-    <w:lsdException w:name="List Table 2 Accent 4" w:uiPriority="47"/>
-    <w:lsdException w:name="List Table 3 Accent 4" w:uiPriority="48"/>
-    <w:lsdException w:name="List Table 4 Accent 4" w:uiPriority="49"/>
-    <w:lsdException w:name="List Table 5 Dark Accent 4" w:uiPriority="50"/>
-    <w:lsdException w:name="List Table 6 Colorful Accent 4" w:uiPriority="51"/>
-    <w:lsdException w:name="List Table 7 Colorful Accent 4" w:uiPriority="52"/>
-    <w:lsdException w:name="List Table 1 Light Accent 5" w:uiPriority="46"/>
-    <w:lsdException w:name="List Table 2 Accent 5" w:uiPriority="47"/>
-    <w:lsdException w:name="List Table 3 Accent 5" w:uiPriority="48"/>
-    <w:lsdException w:name="List Table 4 Accent 5" w:uiPriority="49"/>
-    <w:lsdException w:name="List Table 5 Dark Accent 5" w:uiPriority="50"/>
-    <w:lsdException w:name="List Table 6 Colorful Accent 5" w:uiPriority="51"/>
-    <w:lsdException w:name="List Table 7 Colorful Accent 5" w:uiPriority="52"/>
-    <w:lsdException w:name="List Table 1 Light Accent 6" w:uiPriority="46"/>
-    <w:lsdException w:name="List Table 2 Accent 6" w:uiPriority="47"/>
-    <w:lsdException w:name="List Table 3 Accent 6" w:uiPriority="48"/>
-    <w:lsdException w:name="List Table 4 Accent 6" w:uiPriority="49"/>
-    <w:lsdException w:name="List Table 5 Dark Accent 6" w:uiPriority="50"/>
-    <w:lsdException w:name="List Table 6 Colorful Accent 6" w:uiPriority="51"/>
-    <w:lsdException w:name="List Table 7 Colorful Accent 6" w:uiPriority="52"/>
-    <w:lsdException w:name="Mention" w:semiHidden="1" w:unhideWhenUsed="1"/>
-    <w:lsdException w:name="Smart Hyperlink" w:semiHidden="1" w:unhideWhenUsed="1"/>
+  <w:latentStyles w:defLockedState="0" w:defUIPriority="99" w:defSemiHidden="1" w:defUnhideWhenUsed="1" w:defQFormat="0" w:count="276">
+    <w:lsdException w:name="Normal" w:semiHidden="0" w:uiPriority="0" w:unhideWhenUsed="0" w:qFormat="1"/>
+    <w:lsdException w:name="heading 1" w:semiHidden="0" w:uiPriority="9" w:unhideWhenUsed="0" w:qFormat="1"/>
+    <w:lsdException w:name="heading 2" w:uiPriority="9" w:qFormat="1"/>
+    <w:lsdException w:name="heading 3" w:uiPriority="9" w:qFormat="1"/>
+    <w:lsdException w:name="heading 4" w:uiPriority="9" w:qFormat="1"/>
+    <w:lsdException w:name="heading 5" w:uiPriority="9" w:qFormat="1"/>
+    <w:lsdException w:name="heading 6" w:uiPriority="9" w:qFormat="1"/>
+    <w:lsdException w:name="heading 7" w:uiPriority="9" w:qFormat="1"/>
+    <w:lsdException w:name="heading 8" w:uiPriority="9" w:qFormat="1"/>
+    <w:lsdException w:name="heading 9" w:uiPriority="9" w:qFormat="1"/>
+    <w:lsdException w:name="toc 1" w:uiPriority="39"/>
+    <w:lsdException w:name="toc 2" w:uiPriority="39"/>
+    <w:lsdException w:name="toc 3" w:uiPriority="39"/>
+    <w:lsdException w:name="toc 4" w:uiPriority="39"/>
+    <w:lsdException w:name="toc 5" w:uiPriority="39"/>
+    <w:lsdException w:name="toc 6" w:uiPriority="39"/>
+    <w:lsdException w:name="toc 7" w:uiPriority="39"/>
+    <w:lsdException w:name="toc 8" w:uiPriority="39"/>
+    <w:lsdException w:name="toc 9" w:uiPriority="39"/>
+    <w:lsdException w:name="caption" w:uiPriority="35" w:qFormat="1"/>
+    <w:lsdException w:name="Title" w:semiHidden="0" w:uiPriority="10" w:unhideWhenUsed="0" w:qFormat="1"/>
+    <w:lsdException w:name="Default Paragraph Font" w:uiPriority="1"/>
+    <w:lsdException w:name="Subtitle" w:semiHidden="0" w:uiPriority="11" w:unhideWhenUsed="0" w:qFormat="1"/>
+    <w:lsdException w:name="Strong" w:semiHidden="0" w:uiPriority="22" w:unhideWhenUsed="0" w:qFormat="1"/>
+    <w:lsdException w:name="Emphasis" w:semiHidden="0" w:uiPriority="20" w:unhideWhenUsed="0" w:qFormat="1"/>
+    <w:lsdException w:name="Table Grid" w:semiHidden="0" w:uiPriority="59" w:unhideWhenUsed="0"/>
+    <w:lsdException w:name="Placeholder Text" w:unhideWhenUsed="0"/>
+    <w:lsdException w:name="No Spacing" w:semiHidden="0" w:uiPriority="1" w:unhideWhenUsed="0" w:qFormat="1"/>
+    <w:lsdException w:name="Light Shading" w:semiHidden="0" w:uiPriority="60" w:unhideWhenUsed="0"/>
+    <w:lsdException w:name="Light List" w:semiHidden="0" w:uiPriority="61" w:unhideWhenUsed="0"/>
+    <w:lsdException w:name="Light Grid" w:semiHidden="0" w:uiPriority="62" w:unhideWhenUsed="0"/>
+    <w:lsdException w:name="Medium Shading 1" w:semiHidden="0" w:uiPriority="63" w:unhideWhenUsed="0"/>
+    <w:lsdException w:name="Medium Shading 2" w:semiHidden="0" w:uiPriority="64" w:unhideWhenUsed="0"/>
+    <w:lsdException w:name="Medium List 1" w:semiHidden="0" w:uiPriority="65" w:unhideWhenUsed="0"/>
+    <w:lsdException w:name="Medium List 2" w:semiHidden="0" w:uiPriority="66" w:unhideWhenUsed="0"/>
+    <w:lsdException w:name="Medium Grid 1" w:semiHidden="0" w:uiPriority="67" w:unhideWhenUsed="0"/>
+    <w:lsdException w:name="Medium Grid 2" w:semiHidden="0" w:uiPriority="68" w:unhideWhenUsed="0"/>
+    <w:lsdException w:name="Medium Grid 3" w:semiHidden="0" w:uiPriority="69" w:unhideWhenUsed="0"/>
+    <w:lsdException w:name="Dark List" w:semiHidden="0" w:uiPriority="70" w:unhideWhenUsed="0"/>
+    <w:lsdException w:name="Colorful Shading" w:semiHidden="0" w:uiPriority="71" w:unhideWhenUsed="0"/>
+    <w:lsdException w:name="Colorful List" w:semiHidden="0" w:uiPriority="72" w:unhideWhenUsed="0"/>
+    <w:lsdException w:name="Colorful Grid" w:semiHidden="0" w:uiPriority="73" w:unhideWhenUsed="0"/>
+    <w:lsdException w:name="Light Shading Accent 1" w:semiHidden="0" w:uiPriority="60" w:unhideWhenUsed="0"/>
+    <w:lsdException w:name="Light List Accent 1" w:semiHidden="0" w:uiPriority="61" w:unhideWhenUsed="0"/>
+    <w:lsdException w:name="Light Grid Accent 1" w:semiHidden="0" w:uiPriority="62" w:unhideWhenUsed="0"/>
+    <w:lsdException w:name="Medium Shading 1 Accent 1" w:semiHidden="0" w:uiPriority="63" w:unhideWhenUsed="0"/>
+    <w:lsdException w:name="Medium Shading 2 Accent 1" w:semiHidden="0" w:uiPriority="64" w:unhideWhenUsed="0"/>
+    <w:lsdException w:name="Medium List 1 Accent 1" w:semiHidden="0" w:uiPriority="65" w:unhideWhenUsed="0"/>
+    <w:lsdException w:name="Revision" w:unhideWhenUsed="0"/>
+    <w:lsdException w:name="List Paragraph" w:semiHidden="0" w:uiPriority="34" w:unhideWhenUsed="0" w:qFormat="1"/>
+    <w:lsdException w:name="Quote" w:semiHidden="0" w:uiPriority="29" w:unhideWhenUsed="0" w:qFormat="1"/>
+    <w:lsdException w:name="Intense Quote" w:semiHidden="0" w:uiPriority="30" w:unhideWhenUsed="0" w:qFormat="1"/>
+    <w:lsdException w:name="Medium List 2 Accent 1" w:semiHidden="0" w:uiPriority="66" w:unhideWhenUsed="0"/>
+    <w:lsdException w:name="Medium Grid 1 Accent 1" w:semiHidden="0" w:uiPriority="67" w:unhideWhenUsed="0"/>
+    <w:lsdException w:name="Medium Grid 2 Accent 1" w:semiHidden="0" w:uiPriority="68" w:unhideWhenUsed="0"/>
+    <w:lsdException w:name="Medium Grid 3 Accent 1" w:semiHidden="0" w:uiPriority="69" w:unhideWhenUsed="0"/>
+    <w:lsdException w:name="Dark List Accent 1" w:semiHidden="0" w:uiPriority="70" w:unhideWhenUsed="0"/>
+    <w:lsdException w:name="Colorful Shading Accent 1" w:semiHidden="0" w:uiPriority="71" w:unhideWhenUsed="0"/>
+    <w:lsdException w:name="Colorful List Accent 1" w:semiHidden="0" w:uiPriority="72" w:unhideWhenUsed="0"/>
+    <w:lsdException w:name="Colorful Grid Accent 1" w:semiHidden="0" w:uiPriority="73" w:unhideWhenUsed="0"/>
+    <w:lsdException w:name="Light Shading Accent 2" w:semiHidden="0" w:uiPriority="60" w:unhideWhenUsed="0"/>
+    <w:lsdException w:name="Light List Accent 2" w:semiHidden="0" w:uiPriority="61" w:unhideWhenUsed="0"/>
+    <w:lsdException w:name="Light Grid Accent 2" w:semiHidden="0" w:uiPriority="62" w:unhideWhenUsed="0"/>
+    <w:lsdException w:name="Medium Shading 1 Accent 2" w:semiHidden="0" w:uiPriority="63" w:unhideWhenUsed="0"/>
+    <w:lsdException w:name="Medium Shading 2 Accent 2" w:semiHidden="0" w:uiPriority="64" w:unhideWhenUsed="0"/>
+    <w:lsdException w:name="Medium List 1 Accent 2" w:semiHidden="0" w:uiPriority="65" w:unhideWhenUsed="0"/>
+    <w:lsdException w:name="Medium List 2 Accent 2" w:semiHidden="0" w:uiPriority="66" w:unhideWhenUsed="0"/>
+    <w:lsdException w:name="Medium Grid 1 Accent 2" w:semiHidden="0" w:uiPriority="67" w:unhideWhenUsed="0"/>
+    <w:lsdException w:name="Medium Grid 2 Accent 2" w:semiHidden="0" w:uiPriority="68" w:unhideWhenUsed="0"/>
+    <w:lsdException w:name="Medium Grid 3 Accent 2" w:semiHidden="0" w:uiPriority="69" w:unhideWhenUsed="0"/>
+    <w:lsdException w:name="Dark List Accent 2" w:semiHidden="0" w:uiPriority="70" w:unhideWhenUsed="0"/>
+    <w:lsdException w:name="Colorful Shading Accent 2" w:semiHidden="0" w:uiPriority="71" w:unhideWhenUsed="0"/>
+    <w:lsdException w:name="Colorful List Accent 2" w:semiHidden="0" w:uiPriority="72" w:unhideWhenUsed="0"/>
+    <w:lsdException w:name="Colorful Grid Accent 2" w:semiHidden="0" w:uiPriority="73" w:unhideWhenUsed="0"/>
+    <w:lsdException w:name="Light Shading Accent 3" w:semiHidden="0" w:uiPriority="60" w:unhideWhenUsed="0"/>
+    <w:lsdException w:name="Light List Accent 3" w:semiHidden="0" w:uiPriority="61" w:unhideWhenUsed="0"/>
+    <w:lsdException w:name="Light Grid Accent 3" w:semiHidden="0" w:uiPriority="62" w:unhideWhenUsed="0"/>
+    <w:lsdException w:name="Medium Shading 1 Accent 3" w:semiHidden="0" w:uiPriority="63" w:unhideWhenUsed="0"/>
+    <w:lsdException w:name="Medium Shading 2 Accent 3" w:semiHidden="0" w:uiPriority="64" w:unhideWhenUsed="0"/>
+    <w:lsdException w:name="Medium List 1 Accent 3" w:semiHidden="0" w:uiPriority="65" w:unhideWhenUsed="0"/>
+    <w:lsdException w:name="Medium List 2 Accent 3" w:semiHidden="0" w:uiPriority="66" w:unhideWhenUsed="0"/>
+    <w:lsdException w:name="Medium Grid 1 Accent 3" w:semiHidden="0" w:uiPriority="67" w:unhideWhenUsed="0"/>
+    <w:lsdException w:name="Medium Grid 2 Accent 3" w:semiHidden="0" w:uiPriority="68" w:unhideWhenUsed="0"/>
+    <w:lsdException w:name="Medium Grid 3 Accent 3" w:semiHidden="0" w:uiPriority="69" w:unhideWhenUsed="0"/>
+    <w:lsdException w:name="Dark List Accent 3" w:semiHidden="0" w:uiPriority="70" w:unhideWhenUsed="0"/>
+    <w:lsdException w:name="Colorful Shading Accent 3" w:semiHidden="0" w:uiPriority="71" w:unhideWhenUsed="0"/>
+    <w:lsdException w:name="Colorful List Accent 3" w:semiHidden="0" w:uiPriority="72" w:unhideWhenUsed="0"/>
+    <w:lsdException w:name="Colorful Grid Accent 3" w:semiHidden="0" w:uiPriority="73" w:unhideWhenUsed="0"/>
+    <w:lsdException w:name="Light Shading Accent 4" w:semiHidden="0" w:uiPriority="60" w:unhideWhenUsed="0"/>
+    <w:lsdException w:name="Light List Accent 4" w:semiHidden="0" w:uiPriority="61" w:unhideWhenUsed="0"/>
+    <w:lsdException w:name="Light Grid Accent 4" w:semiHidden="0" w:uiPriority="62" w:unhideWhenUsed="0"/>
+    <w:lsdException w:name="Medium Shading 1 Accent 4" w:semiHidden="0" w:uiPriority="63" w:unhideWhenUsed="0"/>
+    <w:lsdException w:name="Medium Shading 2 Accent 4" w:semiHidden="0" w:uiPriority="64" w:unhideWhenUsed="0"/>
+    <w:lsdException w:name="Medium List 1 Accent 4" w:semiHidden="0" w:uiPriority="65" w:unhideWhenUsed="0"/>
+    <w:lsdException w:name="Medium List 2 Accent 4" w:semiHidden="0" w:uiPriority="66" w:unhideWhenUsed="0"/>
+    <w:lsdException w:name="Medium Grid 1 Accent 4" w:semiHidden="0" w:uiPriority="67" w:unhideWhenUsed="0"/>
+    <w:lsdException w:name="Medium Grid 2 Accent 4" w:semiHidden="0" w:uiPriority="68" w:unhideWhenUsed="0"/>
+    <w:lsdException w:name="Medium Grid 3 Accent 4" w:semiHidden="0" w:uiPriority="69" w:unhideWhenUsed="0"/>
+    <w:lsdException w:name="Dark List Accent 4" w:semiHidden="0" w:uiPriority="70" w:unhideWhenUsed="0"/>
+    <w:lsdException w:name="Colorful Shading Accent 4" w:semiHidden="0" w:uiPriority="71" w:unhideWhenUsed="0"/>
+    <w:lsdException w:name="Colorful List Accent 4" w:semiHidden="0" w:uiPriority="72" w:unhideWhenUsed="0"/>
+    <w:lsdException w:name="Colorful Grid Accent 4" w:semiHidden="0" w:uiPriority="73" w:unhideWhenUsed="0"/>
+    <w:lsdException w:name="Light Shading Accent 5" w:semiHidden="0" w:uiPriority="60" w:unhideWhenUsed="0"/>
+    <w:lsdException w:name="Light List Accent 5" w:semiHidden="0" w:uiPriority="61" w:unhideWhenUsed="0"/>
+    <w:lsdException w:name="Light Grid Accent 5" w:semiHidden="0" w:uiPriority="62" w:unhideWhenUsed="0"/>
+    <w:lsdException w:name="Medium Shading 1 Accent 5" w:semiHidden="0" w:uiPriority="63" w:unhideWhenUsed="0"/>
+    <w:lsdException w:name="Medium Shading 2 Accent 5" w:semiHidden="0" w:uiPriority="64" w:unhideWhenUsed="0"/>
+    <w:lsdException w:name="Medium List 1 Accent 5" w:semiHidden="0" w:uiPriority="65" w:unhideWhenUsed="0"/>
+    <w:lsdException w:name="Medium List 2 Accent 5" w:semiHidden="0" w:uiPriority="66" w:unhideWhenUsed="0"/>
+    <w:lsdException w:name="Medium Grid 1 Accent 5" w:semiHidden="0" w:uiPriority="67" w:unhideWhenUsed="0"/>
+    <w:lsdException w:name="Medium Grid 2 Accent 5" w:semiHidden="0" w:uiPriority="68" w:unhideWhenUsed="0"/>
+    <w:lsdException w:name="Medium Grid 3 Accent 5" w:semiHidden="0" w:uiPriority="69" w:unhideWhenUsed="0"/>
+    <w:lsdException w:name="Dark List Accent 5" w:semiHidden="0" w:uiPriority="70" w:unhideWhenUsed="0"/>
+    <w:lsdException w:name="Colorful Shading Accent 5" w:semiHidden="0" w:uiPriority="71" w:unhideWhenUsed="0"/>
+    <w:lsdException w:name="Colorful List Accent 5" w:semiHidden="0" w:uiPriority="72" w:unhideWhenUsed="0"/>
+    <w:lsdException w:name="Colorful Grid Accent 5" w:semiHidden="0" w:uiPriority="73" w:unhideWhenUsed="0"/>
+    <w:lsdException w:name="Light Shading Accent 6" w:semiHidden="0" w:uiPriority="60" w:unhideWhenUsed="0"/>
+    <w:lsdException w:name="Light List Accent 6" w:semiHidden="0" w:uiPriority="61" w:unhideWhenUsed="0"/>
+    <w:lsdException w:name="Light Grid Accent 6" w:semiHidden="0" w:uiPriority="62" w:unhideWhenUsed="0"/>
+    <w:lsdException w:name="Medium Shading 1 Accent 6" w:semiHidden="0" w:uiPriority="63" w:unhideWhenUsed="0"/>
+    <w:lsdException w:name="Medium Shading 2 Accent 6" w:semiHidden="0" w:uiPriority="64" w:unhideWhenUsed="0"/>
+    <w:lsdException w:name="Medium List 1 Accent 6" w:semiHidden="0" w:uiPriority="65" w:unhideWhenUsed="0"/>
+    <w:lsdException w:name="Medium List 2 Accent 6" w:semiHidden="0" w:uiPriority="66" w:unhideWhenUsed="0"/>
+    <w:lsdException w:name="Medium Grid 1 Accent 6" w:semiHidden="0" w:uiPriority="67" w:unhideWhenUsed="0"/>
+    <w:lsdException w:name="Medium Grid 2 Accent 6" w:semiHidden="0" w:uiPriority="68" w:unhideWhenUsed="0"/>
+    <w:lsdException w:name="Medium Grid 3 Accent 6" w:semiHidden="0" w:uiPriority="69" w:unhideWhenUsed="0"/>
+    <w:lsdException w:name="Dark List Accent 6" w:semiHidden="0" w:uiPriority="70" w:unhideWhenUsed="0"/>
+    <w:lsdException w:name="Colorful Shading Accent 6" w:semiHidden="0" w:uiPriority="71" w:unhideWhenUsed="0"/>
+    <w:lsdException w:name="Colorful List Accent 6" w:semiHidden="0" w:uiPriority="72" w:unhideWhenUsed="0"/>
+    <w:lsdException w:name="Colorful Grid Accent 6" w:semiHidden="0" w:uiPriority="73" w:unhideWhenUsed="0"/>
+    <w:lsdException w:name="Subtle Emphasis" w:semiHidden="0" w:uiPriority="19" w:unhideWhenUsed="0" w:qFormat="1"/>
+    <w:lsdException w:name="Intense Emphasis" w:semiHidden="0" w:uiPriority="21" w:unhideWhenUsed="0" w:qFormat="1"/>
+    <w:lsdException w:name="Subtle Reference" w:semiHidden="0" w:uiPriority="31" w:unhideWhenUsed="0" w:qFormat="1"/>
+    <w:lsdException w:name="Intense Reference" w:semiHidden="0" w:uiPriority="32" w:unhideWhenUsed="0" w:qFormat="1"/>
+    <w:lsdException w:name="Book Title" w:semiHidden="0" w:uiPriority="33" w:unhideWhenUsed="0" w:qFormat="1"/>
+    <w:lsdException w:name="Bibliography" w:uiPriority="37"/>
+    <w:lsdException w:name="TOC Heading" w:uiPriority="39" w:qFormat="1"/>
   </w:latentStyles>
   <w:style w:type="paragraph" w:default="1" w:styleId="Normal">
     <w:name w:val="Normal"/>
     <w:qFormat/>
+    <w:rsid w:val="002715E9"/>
+    <w:rPr>
+      <w:rFonts w:ascii="Times New Roman" w:hAnsi="Times New Roman" w:cs="Times New Roman"/>
+    </w:rPr>
   </w:style>
   <w:style w:type="character" w:default="1" w:styleId="DefaultParagraphFont">
     <w:name w:val="Default Paragraph Font"/>
@@ -6134,7 +6096,7 @@
     <w:basedOn w:val="Normal"/>
     <w:rsid w:val="00B71B8F"/>
     <w:rPr>
-      <w:rFonts w:ascii="Courier" w:hAnsi="Courier" w:cs="Times New Roman"/>
+      <w:rFonts w:ascii="Courier" w:hAnsi="Courier"/>
       <w:sz w:val="15"/>
       <w:szCs w:val="15"/>
     </w:rPr>
@@ -6144,7 +6106,7 @@
     <w:basedOn w:val="Normal"/>
     <w:rsid w:val="00B71B8F"/>
     <w:rPr>
-      <w:rFonts w:ascii="Courier" w:hAnsi="Courier" w:cs="Times New Roman"/>
+      <w:rFonts w:ascii="Courier" w:hAnsi="Courier"/>
       <w:color w:val="25992D"/>
       <w:sz w:val="15"/>
       <w:szCs w:val="15"/>
@@ -6155,7 +6117,7 @@
     <w:basedOn w:val="Normal"/>
     <w:rsid w:val="00B71B8F"/>
     <w:rPr>
-      <w:rFonts w:ascii="Courier" w:hAnsi="Courier" w:cs="Times New Roman"/>
+      <w:rFonts w:ascii="Courier" w:hAnsi="Courier"/>
       <w:color w:val="B245F3"/>
       <w:sz w:val="15"/>
       <w:szCs w:val="15"/>
@@ -6166,7 +6128,346 @@
     <w:basedOn w:val="Normal"/>
     <w:rsid w:val="00B71B8F"/>
     <w:rPr>
-      <w:rFonts w:ascii="Courier" w:hAnsi="Courier" w:cs="Times New Roman"/>
+      <w:rFonts w:ascii="Courier" w:hAnsi="Courier"/>
+      <w:sz w:val="15"/>
+      <w:szCs w:val="15"/>
+    </w:rPr>
+  </w:style>
+  <w:style w:type="character" w:customStyle="1" w:styleId="s1">
+    <w:name w:val="s1"/>
+    <w:basedOn w:val="DefaultParagraphFont"/>
+    <w:rsid w:val="00B71B8F"/>
+    <w:rPr>
+      <w:color w:val="B245F3"/>
+    </w:rPr>
+  </w:style>
+  <w:style w:type="character" w:customStyle="1" w:styleId="s2">
+    <w:name w:val="s2"/>
+    <w:basedOn w:val="DefaultParagraphFont"/>
+    <w:rsid w:val="00B71B8F"/>
+    <w:rPr>
+      <w:color w:val="25992D"/>
+    </w:rPr>
+  </w:style>
+  <w:style w:type="character" w:customStyle="1" w:styleId="s3">
+    <w:name w:val="s3"/>
+    <w:basedOn w:val="DefaultParagraphFont"/>
+    <w:rsid w:val="00B71B8F"/>
+    <w:rPr>
+      <w:color w:val="000000"/>
+    </w:rPr>
+  </w:style>
+  <w:style w:type="character" w:customStyle="1" w:styleId="apple-converted-space">
+    <w:name w:val="apple-converted-space"/>
+    <w:basedOn w:val="DefaultParagraphFont"/>
+    <w:rsid w:val="00B71B8F"/>
+  </w:style>
+</w:styles>
+</file>
+
+<file path=word/stylesWithEffects.xml><?xml version="1.0" encoding="utf-8"?>
+<w:styles xmlns:wpc="http://schemas.microsoft.com/office/word/2010/wordprocessingCanvas" xmlns:mo="http://schemas.microsoft.com/office/mac/office/2008/main" xmlns:mc="http://schemas.openxmlformats.org/markup-compatibility/2006" xmlns:mv="urn:schemas-microsoft-com:mac:vml" xmlns:o="urn:schemas-microsoft-com:office:office" xmlns:r="http://schemas.openxmlformats.org/officeDocument/2006/relationships" xmlns:m="http://schemas.openxmlformats.org/officeDocument/2006/math" xmlns:v="urn:schemas-microsoft-com:vml" xmlns:wp14="http://schemas.microsoft.com/office/word/2010/wordprocessingDrawing" xmlns:wp="http://schemas.openxmlformats.org/drawingml/2006/wordprocessingDrawing" xmlns:w10="urn:schemas-microsoft-com:office:word" xmlns:w="http://schemas.openxmlformats.org/wordprocessingml/2006/main" xmlns:w14="http://schemas.microsoft.com/office/word/2010/wordml" xmlns:wpg="http://schemas.microsoft.com/office/word/2010/wordprocessingGroup" xmlns:wpi="http://schemas.microsoft.com/office/word/2010/wordprocessingInk" xmlns:wne="http://schemas.microsoft.com/office/word/2006/wordml" xmlns:wps="http://schemas.microsoft.com/office/word/2010/wordprocessingShape" mc:Ignorable="w14 wp14">
+  <w:docDefaults>
+    <w:rPrDefault>
+      <w:rPr>
+        <w:rFonts w:asciiTheme="minorHAnsi" w:eastAsiaTheme="minorEastAsia" w:hAnsiTheme="minorHAnsi" w:cstheme="minorBidi"/>
+        <w:sz w:val="24"/>
+        <w:szCs w:val="24"/>
+        <w:lang w:val="en-US" w:eastAsia="en-US" w:bidi="ar-SA"/>
+      </w:rPr>
+    </w:rPrDefault>
+    <w:pPrDefault/>
+  </w:docDefaults>
+  <w:latentStyles w:defLockedState="0" w:defUIPriority="99" w:defSemiHidden="1" w:defUnhideWhenUsed="1" w:defQFormat="0" w:count="276">
+    <w:lsdException w:name="Normal" w:semiHidden="0" w:uiPriority="0" w:unhideWhenUsed="0" w:qFormat="1"/>
+    <w:lsdException w:name="heading 1" w:semiHidden="0" w:uiPriority="9" w:unhideWhenUsed="0" w:qFormat="1"/>
+    <w:lsdException w:name="heading 2" w:uiPriority="9" w:qFormat="1"/>
+    <w:lsdException w:name="heading 3" w:uiPriority="9" w:qFormat="1"/>
+    <w:lsdException w:name="heading 4" w:uiPriority="9" w:qFormat="1"/>
+    <w:lsdException w:name="heading 5" w:uiPriority="9" w:qFormat="1"/>
+    <w:lsdException w:name="heading 6" w:uiPriority="9" w:qFormat="1"/>
+    <w:lsdException w:name="heading 7" w:uiPriority="9" w:qFormat="1"/>
+    <w:lsdException w:name="heading 8" w:uiPriority="9" w:qFormat="1"/>
+    <w:lsdException w:name="heading 9" w:uiPriority="9" w:qFormat="1"/>
+    <w:lsdException w:name="toc 1" w:uiPriority="39"/>
+    <w:lsdException w:name="toc 2" w:uiPriority="39"/>
+    <w:lsdException w:name="toc 3" w:uiPriority="39"/>
+    <w:lsdException w:name="toc 4" w:uiPriority="39"/>
+    <w:lsdException w:name="toc 5" w:uiPriority="39"/>
+    <w:lsdException w:name="toc 6" w:uiPriority="39"/>
+    <w:lsdException w:name="toc 7" w:uiPriority="39"/>
+    <w:lsdException w:name="toc 8" w:uiPriority="39"/>
+    <w:lsdException w:name="toc 9" w:uiPriority="39"/>
+    <w:lsdException w:name="caption" w:uiPriority="35" w:qFormat="1"/>
+    <w:lsdException w:name="Title" w:semiHidden="0" w:uiPriority="10" w:unhideWhenUsed="0" w:qFormat="1"/>
+    <w:lsdException w:name="Default Paragraph Font" w:uiPriority="1"/>
+    <w:lsdException w:name="Subtitle" w:semiHidden="0" w:uiPriority="11" w:unhideWhenUsed="0" w:qFormat="1"/>
+    <w:lsdException w:name="Strong" w:semiHidden="0" w:uiPriority="22" w:unhideWhenUsed="0" w:qFormat="1"/>
+    <w:lsdException w:name="Emphasis" w:semiHidden="0" w:uiPriority="20" w:unhideWhenUsed="0" w:qFormat="1"/>
+    <w:lsdException w:name="Table Grid" w:semiHidden="0" w:uiPriority="59" w:unhideWhenUsed="0"/>
+    <w:lsdException w:name="Placeholder Text" w:unhideWhenUsed="0"/>
+    <w:lsdException w:name="No Spacing" w:semiHidden="0" w:uiPriority="1" w:unhideWhenUsed="0" w:qFormat="1"/>
+    <w:lsdException w:name="Light Shading" w:semiHidden="0" w:uiPriority="60" w:unhideWhenUsed="0"/>
+    <w:lsdException w:name="Light List" w:semiHidden="0" w:uiPriority="61" w:unhideWhenUsed="0"/>
+    <w:lsdException w:name="Light Grid" w:semiHidden="0" w:uiPriority="62" w:unhideWhenUsed="0"/>
+    <w:lsdException w:name="Medium Shading 1" w:semiHidden="0" w:uiPriority="63" w:unhideWhenUsed="0"/>
+    <w:lsdException w:name="Medium Shading 2" w:semiHidden="0" w:uiPriority="64" w:unhideWhenUsed="0"/>
+    <w:lsdException w:name="Medium List 1" w:semiHidden="0" w:uiPriority="65" w:unhideWhenUsed="0"/>
+    <w:lsdException w:name="Medium List 2" w:semiHidden="0" w:uiPriority="66" w:unhideWhenUsed="0"/>
+    <w:lsdException w:name="Medium Grid 1" w:semiHidden="0" w:uiPriority="67" w:unhideWhenUsed="0"/>
+    <w:lsdException w:name="Medium Grid 2" w:semiHidden="0" w:uiPriority="68" w:unhideWhenUsed="0"/>
+    <w:lsdException w:name="Medium Grid 3" w:semiHidden="0" w:uiPriority="69" w:unhideWhenUsed="0"/>
+    <w:lsdException w:name="Dark List" w:semiHidden="0" w:uiPriority="70" w:unhideWhenUsed="0"/>
+    <w:lsdException w:name="Colorful Shading" w:semiHidden="0" w:uiPriority="71" w:unhideWhenUsed="0"/>
+    <w:lsdException w:name="Colorful List" w:semiHidden="0" w:uiPriority="72" w:unhideWhenUsed="0"/>
+    <w:lsdException w:name="Colorful Grid" w:semiHidden="0" w:uiPriority="73" w:unhideWhenUsed="0"/>
+    <w:lsdException w:name="Light Shading Accent 1" w:semiHidden="0" w:uiPriority="60" w:unhideWhenUsed="0"/>
+    <w:lsdException w:name="Light List Accent 1" w:semiHidden="0" w:uiPriority="61" w:unhideWhenUsed="0"/>
+    <w:lsdException w:name="Light Grid Accent 1" w:semiHidden="0" w:uiPriority="62" w:unhideWhenUsed="0"/>
+    <w:lsdException w:name="Medium Shading 1 Accent 1" w:semiHidden="0" w:uiPriority="63" w:unhideWhenUsed="0"/>
+    <w:lsdException w:name="Medium Shading 2 Accent 1" w:semiHidden="0" w:uiPriority="64" w:unhideWhenUsed="0"/>
+    <w:lsdException w:name="Medium List 1 Accent 1" w:semiHidden="0" w:uiPriority="65" w:unhideWhenUsed="0"/>
+    <w:lsdException w:name="Revision" w:unhideWhenUsed="0"/>
+    <w:lsdException w:name="List Paragraph" w:semiHidden="0" w:uiPriority="34" w:unhideWhenUsed="0" w:qFormat="1"/>
+    <w:lsdException w:name="Quote" w:semiHidden="0" w:uiPriority="29" w:unhideWhenUsed="0" w:qFormat="1"/>
+    <w:lsdException w:name="Intense Quote" w:semiHidden="0" w:uiPriority="30" w:unhideWhenUsed="0" w:qFormat="1"/>
+    <w:lsdException w:name="Medium List 2 Accent 1" w:semiHidden="0" w:uiPriority="66" w:unhideWhenUsed="0"/>
+    <w:lsdException w:name="Medium Grid 1 Accent 1" w:semiHidden="0" w:uiPriority="67" w:unhideWhenUsed="0"/>
+    <w:lsdException w:name="Medium Grid 2 Accent 1" w:semiHidden="0" w:uiPriority="68" w:unhideWhenUsed="0"/>
+    <w:lsdException w:name="Medium Grid 3 Accent 1" w:semiHidden="0" w:uiPriority="69" w:unhideWhenUsed="0"/>
+    <w:lsdException w:name="Dark List Accent 1" w:semiHidden="0" w:uiPriority="70" w:unhideWhenUsed="0"/>
+    <w:lsdException w:name="Colorful Shading Accent 1" w:semiHidden="0" w:uiPriority="71" w:unhideWhenUsed="0"/>
+    <w:lsdException w:name="Colorful List Accent 1" w:semiHidden="0" w:uiPriority="72" w:unhideWhenUsed="0"/>
+    <w:lsdException w:name="Colorful Grid Accent 1" w:semiHidden="0" w:uiPriority="73" w:unhideWhenUsed="0"/>
+    <w:lsdException w:name="Light Shading Accent 2" w:semiHidden="0" w:uiPriority="60" w:unhideWhenUsed="0"/>
+    <w:lsdException w:name="Light List Accent 2" w:semiHidden="0" w:uiPriority="61" w:unhideWhenUsed="0"/>
+    <w:lsdException w:name="Light Grid Accent 2" w:semiHidden="0" w:uiPriority="62" w:unhideWhenUsed="0"/>
+    <w:lsdException w:name="Medium Shading 1 Accent 2" w:semiHidden="0" w:uiPriority="63" w:unhideWhenUsed="0"/>
+    <w:lsdException w:name="Medium Shading 2 Accent 2" w:semiHidden="0" w:uiPriority="64" w:unhideWhenUsed="0"/>
+    <w:lsdException w:name="Medium List 1 Accent 2" w:semiHidden="0" w:uiPriority="65" w:unhideWhenUsed="0"/>
+    <w:lsdException w:name="Medium List 2 Accent 2" w:semiHidden="0" w:uiPriority="66" w:unhideWhenUsed="0"/>
+    <w:lsdException w:name="Medium Grid 1 Accent 2" w:semiHidden="0" w:uiPriority="67" w:unhideWhenUsed="0"/>
+    <w:lsdException w:name="Medium Grid 2 Accent 2" w:semiHidden="0" w:uiPriority="68" w:unhideWhenUsed="0"/>
+    <w:lsdException w:name="Medium Grid 3 Accent 2" w:semiHidden="0" w:uiPriority="69" w:unhideWhenUsed="0"/>
+    <w:lsdException w:name="Dark List Accent 2" w:semiHidden="0" w:uiPriority="70" w:unhideWhenUsed="0"/>
+    <w:lsdException w:name="Colorful Shading Accent 2" w:semiHidden="0" w:uiPriority="71" w:unhideWhenUsed="0"/>
+    <w:lsdException w:name="Colorful List Accent 2" w:semiHidden="0" w:uiPriority="72" w:unhideWhenUsed="0"/>
+    <w:lsdException w:name="Colorful Grid Accent 2" w:semiHidden="0" w:uiPriority="73" w:unhideWhenUsed="0"/>
+    <w:lsdException w:name="Light Shading Accent 3" w:semiHidden="0" w:uiPriority="60" w:unhideWhenUsed="0"/>
+    <w:lsdException w:name="Light List Accent 3" w:semiHidden="0" w:uiPriority="61" w:unhideWhenUsed="0"/>
+    <w:lsdException w:name="Light Grid Accent 3" w:semiHidden="0" w:uiPriority="62" w:unhideWhenUsed="0"/>
+    <w:lsdException w:name="Medium Shading 1 Accent 3" w:semiHidden="0" w:uiPriority="63" w:unhideWhenUsed="0"/>
+    <w:lsdException w:name="Medium Shading 2 Accent 3" w:semiHidden="0" w:uiPriority="64" w:unhideWhenUsed="0"/>
+    <w:lsdException w:name="Medium List 1 Accent 3" w:semiHidden="0" w:uiPriority="65" w:unhideWhenUsed="0"/>
+    <w:lsdException w:name="Medium List 2 Accent 3" w:semiHidden="0" w:uiPriority="66" w:unhideWhenUsed="0"/>
+    <w:lsdException w:name="Medium Grid 1 Accent 3" w:semiHidden="0" w:uiPriority="67" w:unhideWhenUsed="0"/>
+    <w:lsdException w:name="Medium Grid 2 Accent 3" w:semiHidden="0" w:uiPriority="68" w:unhideWhenUsed="0"/>
+    <w:lsdException w:name="Medium Grid 3 Accent 3" w:semiHidden="0" w:uiPriority="69" w:unhideWhenUsed="0"/>
+    <w:lsdException w:name="Dark List Accent 3" w:semiHidden="0" w:uiPriority="70" w:unhideWhenUsed="0"/>
+    <w:lsdException w:name="Colorful Shading Accent 3" w:semiHidden="0" w:uiPriority="71" w:unhideWhenUsed="0"/>
+    <w:lsdException w:name="Colorful List Accent 3" w:semiHidden="0" w:uiPriority="72" w:unhideWhenUsed="0"/>
+    <w:lsdException w:name="Colorful Grid Accent 3" w:semiHidden="0" w:uiPriority="73" w:unhideWhenUsed="0"/>
+    <w:lsdException w:name="Light Shading Accent 4" w:semiHidden="0" w:uiPriority="60" w:unhideWhenUsed="0"/>
+    <w:lsdException w:name="Light List Accent 4" w:semiHidden="0" w:uiPriority="61" w:unhideWhenUsed="0"/>
+    <w:lsdException w:name="Light Grid Accent 4" w:semiHidden="0" w:uiPriority="62" w:unhideWhenUsed="0"/>
+    <w:lsdException w:name="Medium Shading 1 Accent 4" w:semiHidden="0" w:uiPriority="63" w:unhideWhenUsed="0"/>
+    <w:lsdException w:name="Medium Shading 2 Accent 4" w:semiHidden="0" w:uiPriority="64" w:unhideWhenUsed="0"/>
+    <w:lsdException w:name="Medium List 1 Accent 4" w:semiHidden="0" w:uiPriority="65" w:unhideWhenUsed="0"/>
+    <w:lsdException w:name="Medium List 2 Accent 4" w:semiHidden="0" w:uiPriority="66" w:unhideWhenUsed="0"/>
+    <w:lsdException w:name="Medium Grid 1 Accent 4" w:semiHidden="0" w:uiPriority="67" w:unhideWhenUsed="0"/>
+    <w:lsdException w:name="Medium Grid 2 Accent 4" w:semiHidden="0" w:uiPriority="68" w:unhideWhenUsed="0"/>
+    <w:lsdException w:name="Medium Grid 3 Accent 4" w:semiHidden="0" w:uiPriority="69" w:unhideWhenUsed="0"/>
+    <w:lsdException w:name="Dark List Accent 4" w:semiHidden="0" w:uiPriority="70" w:unhideWhenUsed="0"/>
+    <w:lsdException w:name="Colorful Shading Accent 4" w:semiHidden="0" w:uiPriority="71" w:unhideWhenUsed="0"/>
+    <w:lsdException w:name="Colorful List Accent 4" w:semiHidden="0" w:uiPriority="72" w:unhideWhenUsed="0"/>
+    <w:lsdException w:name="Colorful Grid Accent 4" w:semiHidden="0" w:uiPriority="73" w:unhideWhenUsed="0"/>
+    <w:lsdException w:name="Light Shading Accent 5" w:semiHidden="0" w:uiPriority="60" w:unhideWhenUsed="0"/>
+    <w:lsdException w:name="Light List Accent 5" w:semiHidden="0" w:uiPriority="61" w:unhideWhenUsed="0"/>
+    <w:lsdException w:name="Light Grid Accent 5" w:semiHidden="0" w:uiPriority="62" w:unhideWhenUsed="0"/>
+    <w:lsdException w:name="Medium Shading 1 Accent 5" w:semiHidden="0" w:uiPriority="63" w:unhideWhenUsed="0"/>
+    <w:lsdException w:name="Medium Shading 2 Accent 5" w:semiHidden="0" w:uiPriority="64" w:unhideWhenUsed="0"/>
+    <w:lsdException w:name="Medium List 1 Accent 5" w:semiHidden="0" w:uiPriority="65" w:unhideWhenUsed="0"/>
+    <w:lsdException w:name="Medium List 2 Accent 5" w:semiHidden="0" w:uiPriority="66" w:unhideWhenUsed="0"/>
+    <w:lsdException w:name="Medium Grid 1 Accent 5" w:semiHidden="0" w:uiPriority="67" w:unhideWhenUsed="0"/>
+    <w:lsdException w:name="Medium Grid 2 Accent 5" w:semiHidden="0" w:uiPriority="68" w:unhideWhenUsed="0"/>
+    <w:lsdException w:name="Medium Grid 3 Accent 5" w:semiHidden="0" w:uiPriority="69" w:unhideWhenUsed="0"/>
+    <w:lsdException w:name="Dark List Accent 5" w:semiHidden="0" w:uiPriority="70" w:unhideWhenUsed="0"/>
+    <w:lsdException w:name="Colorful Shading Accent 5" w:semiHidden="0" w:uiPriority="71" w:unhideWhenUsed="0"/>
+    <w:lsdException w:name="Colorful List Accent 5" w:semiHidden="0" w:uiPriority="72" w:unhideWhenUsed="0"/>
+    <w:lsdException w:name="Colorful Grid Accent 5" w:semiHidden="0" w:uiPriority="73" w:unhideWhenUsed="0"/>
+    <w:lsdException w:name="Light Shading Accent 6" w:semiHidden="0" w:uiPriority="60" w:unhideWhenUsed="0"/>
+    <w:lsdException w:name="Light List Accent 6" w:semiHidden="0" w:uiPriority="61" w:unhideWhenUsed="0"/>
+    <w:lsdException w:name="Light Grid Accent 6" w:semiHidden="0" w:uiPriority="62" w:unhideWhenUsed="0"/>
+    <w:lsdException w:name="Medium Shading 1 Accent 6" w:semiHidden="0" w:uiPriority="63" w:unhideWhenUsed="0"/>
+    <w:lsdException w:name="Medium Shading 2 Accent 6" w:semiHidden="0" w:uiPriority="64" w:unhideWhenUsed="0"/>
+    <w:lsdException w:name="Medium List 1 Accent 6" w:semiHidden="0" w:uiPriority="65" w:unhideWhenUsed="0"/>
+    <w:lsdException w:name="Medium List 2 Accent 6" w:semiHidden="0" w:uiPriority="66" w:unhideWhenUsed="0"/>
+    <w:lsdException w:name="Medium Grid 1 Accent 6" w:semiHidden="0" w:uiPriority="67" w:unhideWhenUsed="0"/>
+    <w:lsdException w:name="Medium Grid 2 Accent 6" w:semiHidden="0" w:uiPriority="68" w:unhideWhenUsed="0"/>
+    <w:lsdException w:name="Medium Grid 3 Accent 6" w:semiHidden="0" w:uiPriority="69" w:unhideWhenUsed="0"/>
+    <w:lsdException w:name="Dark List Accent 6" w:semiHidden="0" w:uiPriority="70" w:unhideWhenUsed="0"/>
+    <w:lsdException w:name="Colorful Shading Accent 6" w:semiHidden="0" w:uiPriority="71" w:unhideWhenUsed="0"/>
+    <w:lsdException w:name="Colorful List Accent 6" w:semiHidden="0" w:uiPriority="72" w:unhideWhenUsed="0"/>
+    <w:lsdException w:name="Colorful Grid Accent 6" w:semiHidden="0" w:uiPriority="73" w:unhideWhenUsed="0"/>
+    <w:lsdException w:name="Subtle Emphasis" w:semiHidden="0" w:uiPriority="19" w:unhideWhenUsed="0" w:qFormat="1"/>
+    <w:lsdException w:name="Intense Emphasis" w:semiHidden="0" w:uiPriority="21" w:unhideWhenUsed="0" w:qFormat="1"/>
+    <w:lsdException w:name="Subtle Reference" w:semiHidden="0" w:uiPriority="31" w:unhideWhenUsed="0" w:qFormat="1"/>
+    <w:lsdException w:name="Intense Reference" w:semiHidden="0" w:uiPriority="32" w:unhideWhenUsed="0" w:qFormat="1"/>
+    <w:lsdException w:name="Book Title" w:semiHidden="0" w:uiPriority="33" w:unhideWhenUsed="0" w:qFormat="1"/>
+    <w:lsdException w:name="Bibliography" w:uiPriority="37"/>
+    <w:lsdException w:name="TOC Heading" w:uiPriority="39" w:qFormat="1"/>
+  </w:latentStyles>
+  <w:style w:type="paragraph" w:default="1" w:styleId="Normal">
+    <w:name w:val="Normal"/>
+    <w:qFormat/>
+    <w:rsid w:val="002715E9"/>
+    <w:rPr>
+      <w:rFonts w:ascii="Times New Roman" w:hAnsi="Times New Roman" w:cs="Times New Roman"/>
+    </w:rPr>
+  </w:style>
+  <w:style w:type="character" w:default="1" w:styleId="DefaultParagraphFont">
+    <w:name w:val="Default Paragraph Font"/>
+    <w:uiPriority w:val="1"/>
+    <w:semiHidden/>
+    <w:unhideWhenUsed/>
+  </w:style>
+  <w:style w:type="table" w:default="1" w:styleId="TableNormal">
+    <w:name w:val="Normal Table"/>
+    <w:uiPriority w:val="99"/>
+    <w:semiHidden/>
+    <w:unhideWhenUsed/>
+    <w:tblPr>
+      <w:tblInd w:w="0" w:type="dxa"/>
+      <w:tblCellMar>
+        <w:top w:w="0" w:type="dxa"/>
+        <w:left w:w="108" w:type="dxa"/>
+        <w:bottom w:w="0" w:type="dxa"/>
+        <w:right w:w="108" w:type="dxa"/>
+      </w:tblCellMar>
+    </w:tblPr>
+  </w:style>
+  <w:style w:type="numbering" w:default="1" w:styleId="NoList">
+    <w:name w:val="No List"/>
+    <w:uiPriority w:val="99"/>
+    <w:semiHidden/>
+    <w:unhideWhenUsed/>
+  </w:style>
+  <w:style w:type="character" w:styleId="Hyperlink">
+    <w:name w:val="Hyperlink"/>
+    <w:basedOn w:val="DefaultParagraphFont"/>
+    <w:uiPriority w:val="99"/>
+    <w:unhideWhenUsed/>
+    <w:rsid w:val="00EC327A"/>
+    <w:rPr>
+      <w:color w:val="0000FF" w:themeColor="hyperlink"/>
+      <w:u w:val="single"/>
+    </w:rPr>
+  </w:style>
+  <w:style w:type="paragraph" w:styleId="BalloonText">
+    <w:name w:val="Balloon Text"/>
+    <w:basedOn w:val="Normal"/>
+    <w:link w:val="BalloonTextChar"/>
+    <w:uiPriority w:val="99"/>
+    <w:semiHidden/>
+    <w:unhideWhenUsed/>
+    <w:rsid w:val="00462635"/>
+    <w:rPr>
+      <w:rFonts w:ascii="Lucida Grande" w:hAnsi="Lucida Grande" w:cs="Lucida Grande"/>
+      <w:sz w:val="18"/>
+      <w:szCs w:val="18"/>
+    </w:rPr>
+  </w:style>
+  <w:style w:type="character" w:customStyle="1" w:styleId="BalloonTextChar">
+    <w:name w:val="Balloon Text Char"/>
+    <w:basedOn w:val="DefaultParagraphFont"/>
+    <w:link w:val="BalloonText"/>
+    <w:uiPriority w:val="99"/>
+    <w:semiHidden/>
+    <w:rsid w:val="00462635"/>
+    <w:rPr>
+      <w:rFonts w:ascii="Lucida Grande" w:hAnsi="Lucida Grande" w:cs="Lucida Grande"/>
+      <w:sz w:val="18"/>
+      <w:szCs w:val="18"/>
+    </w:rPr>
+  </w:style>
+  <w:style w:type="paragraph" w:styleId="Footer">
+    <w:name w:val="footer"/>
+    <w:basedOn w:val="Normal"/>
+    <w:link w:val="FooterChar"/>
+    <w:uiPriority w:val="99"/>
+    <w:unhideWhenUsed/>
+    <w:rsid w:val="00C47A8B"/>
+    <w:pPr>
+      <w:tabs>
+        <w:tab w:val="center" w:pos="4320"/>
+        <w:tab w:val="right" w:pos="8640"/>
+      </w:tabs>
+    </w:pPr>
+  </w:style>
+  <w:style w:type="character" w:customStyle="1" w:styleId="FooterChar">
+    <w:name w:val="Footer Char"/>
+    <w:basedOn w:val="DefaultParagraphFont"/>
+    <w:link w:val="Footer"/>
+    <w:uiPriority w:val="99"/>
+    <w:rsid w:val="00C47A8B"/>
+  </w:style>
+  <w:style w:type="character" w:styleId="PageNumber">
+    <w:name w:val="page number"/>
+    <w:basedOn w:val="DefaultParagraphFont"/>
+    <w:uiPriority w:val="99"/>
+    <w:semiHidden/>
+    <w:unhideWhenUsed/>
+    <w:rsid w:val="00C47A8B"/>
+  </w:style>
+  <w:style w:type="paragraph" w:styleId="ListParagraph">
+    <w:name w:val="List Paragraph"/>
+    <w:basedOn w:val="Normal"/>
+    <w:uiPriority w:val="34"/>
+    <w:qFormat/>
+    <w:rsid w:val="00B10723"/>
+    <w:pPr>
+      <w:ind w:left="720"/>
+      <w:contextualSpacing/>
+    </w:pPr>
+  </w:style>
+  <w:style w:type="paragraph" w:customStyle="1" w:styleId="p1">
+    <w:name w:val="p1"/>
+    <w:basedOn w:val="Normal"/>
+    <w:rsid w:val="00B71B8F"/>
+    <w:rPr>
+      <w:rFonts w:ascii="Courier" w:hAnsi="Courier"/>
+      <w:sz w:val="15"/>
+      <w:szCs w:val="15"/>
+    </w:rPr>
+  </w:style>
+  <w:style w:type="paragraph" w:customStyle="1" w:styleId="p2">
+    <w:name w:val="p2"/>
+    <w:basedOn w:val="Normal"/>
+    <w:rsid w:val="00B71B8F"/>
+    <w:rPr>
+      <w:rFonts w:ascii="Courier" w:hAnsi="Courier"/>
+      <w:color w:val="25992D"/>
+      <w:sz w:val="15"/>
+      <w:szCs w:val="15"/>
+    </w:rPr>
+  </w:style>
+  <w:style w:type="paragraph" w:customStyle="1" w:styleId="p3">
+    <w:name w:val="p3"/>
+    <w:basedOn w:val="Normal"/>
+    <w:rsid w:val="00B71B8F"/>
+    <w:rPr>
+      <w:rFonts w:ascii="Courier" w:hAnsi="Courier"/>
+      <w:color w:val="B245F3"/>
+      <w:sz w:val="15"/>
+      <w:szCs w:val="15"/>
+    </w:rPr>
+  </w:style>
+  <w:style w:type="paragraph" w:customStyle="1" w:styleId="p4">
+    <w:name w:val="p4"/>
+    <w:basedOn w:val="Normal"/>
+    <w:rsid w:val="00B71B8F"/>
+    <w:rPr>
+      <w:rFonts w:ascii="Courier" w:hAnsi="Courier"/>
       <w:sz w:val="15"/>
       <w:szCs w:val="15"/>
     </w:rPr>

</xml_diff>